<commit_message>
actualizadas plantillas HH para capturar el sistema del equipo en la ubicacion tecnica #5
</commit_message>
<xml_diff>
--- a/ESTANDARIZACIÓN PLANEACIÓN MM DE PARADAS DE PLANTA EN PPS Ver.1.docx
+++ b/ESTANDARIZACIÓN PLANEACIÓN MM DE PARADAS DE PLANTA EN PPS Ver.1.docx
@@ -32,6 +32,116 @@
           <w:lang w:val="es-ES"/>
         </w:rPr>
         <w:t>Se realizan las siguientes propuestas para estandarizar la planeación del MM en PPS:</w:t>
+      </w:r>
+    </w:p>
+    <w:p>
+      <w:pPr>
+        <w:jc w:val="both"/>
+        <w:rPr>
+          <w:b/>
+          <w:bCs/>
+          <w:u w:val="single"/>
+          <w:lang w:val="es-ES"/>
+        </w:rPr>
+      </w:pPr>
+      <w:r>
+        <w:rPr>
+          <w:b/>
+          <w:bCs/>
+          <w:u w:val="single"/>
+          <w:lang w:val="es-ES"/>
+        </w:rPr>
+        <w:t>Revisión Aviso y Creación OM</w:t>
+      </w:r>
+    </w:p>
+    <w:p>
+      <w:pPr>
+        <w:pStyle w:val="Prrafodelista"/>
+        <w:numPr>
+          <w:ilvl w:val="0"/>
+          <w:numId w:val="14"/>
+        </w:numPr>
+        <w:jc w:val="both"/>
+        <w:rPr>
+          <w:b/>
+          <w:bCs/>
+          <w:u w:val="single"/>
+          <w:lang w:val="es-ES"/>
+        </w:rPr>
+      </w:pPr>
+      <w:r>
+        <w:rPr>
+          <w:lang w:val="es-ES"/>
+        </w:rPr>
+        <w:t>La revisión del aviso se hará con el ingeniero de confiabilidad de la especialidad en</w:t>
+      </w:r>
+      <w:r>
+        <w:rPr>
+          <w:lang w:val="es-ES"/>
+        </w:rPr>
+        <w:t xml:space="preserve"> aquellos casos donde no se tenga claro el alcance o donde se considere </w:t>
+      </w:r>
+      <w:r>
+        <w:rPr>
+          <w:lang w:val="es-ES"/>
+        </w:rPr>
+        <w:t>que la información es deficiente.</w:t>
+      </w:r>
+    </w:p>
+    <w:p>
+      <w:pPr>
+        <w:pStyle w:val="Prrafodelista"/>
+        <w:numPr>
+          <w:ilvl w:val="0"/>
+          <w:numId w:val="14"/>
+        </w:numPr>
+        <w:jc w:val="both"/>
+        <w:rPr>
+          <w:b/>
+          <w:bCs/>
+          <w:u w:val="single"/>
+          <w:lang w:val="es-ES"/>
+        </w:rPr>
+      </w:pPr>
+      <w:r>
+        <w:rPr>
+          <w:lang w:val="es-ES"/>
+        </w:rPr>
+        <w:t>La OM no se creará hasta tanto no se aclare el alcance con ingeniero de confiabilidad.</w:t>
+      </w:r>
+    </w:p>
+    <w:p>
+      <w:pPr>
+        <w:pStyle w:val="Prrafodelista"/>
+        <w:numPr>
+          <w:ilvl w:val="0"/>
+          <w:numId w:val="14"/>
+        </w:numPr>
+        <w:jc w:val="both"/>
+        <w:rPr>
+          <w:b/>
+          <w:bCs/>
+          <w:u w:val="single"/>
+          <w:lang w:val="es-ES"/>
+        </w:rPr>
+      </w:pPr>
+      <w:r>
+        <w:rPr>
+          <w:lang w:val="es-ES"/>
+        </w:rPr>
+        <w:t xml:space="preserve">Se debe </w:t>
+      </w:r>
+      <w:r>
+        <w:rPr>
+          <w:lang w:val="es-ES"/>
+        </w:rPr>
+        <w:t>cargar el Elemento PEP y la revisión</w:t>
+      </w:r>
+      <w:r>
+        <w:rPr>
+          <w:lang w:val="es-ES"/>
+        </w:rPr>
+        <w:t>.  Esta información es suministrada por el Planeador general de la parada.</w:t>
       </w:r>
     </w:p>
     <w:p>
@@ -5576,27 +5686,9 @@
       <w:r>
         <w:t>TAG del equipo. Ejemplo: HH 101-DCU-E-005</w:t>
       </w:r>
-    </w:p>
-    <w:p>
-      <w:pPr>
-        <w:spacing w:after="0" w:line="240" w:lineRule="auto"/>
-        <w:jc w:val="both"/>
-      </w:pPr>
-    </w:p>
-    <w:p>
-      <w:pPr>
-        <w:spacing w:after="0" w:line="240" w:lineRule="auto"/>
-        <w:jc w:val="both"/>
-      </w:pPr>
-      <w:r>
-        <w:t>PAQUETES DE TRABAJO:</w:t>
-      </w:r>
-    </w:p>
-    <w:p>
-      <w:pPr>
-        <w:spacing w:after="0" w:line="240" w:lineRule="auto"/>
-        <w:jc w:val="both"/>
-      </w:pPr>
+      <w:r>
+        <w:t>.</w:t>
+      </w:r>
     </w:p>
     <w:p>
       <w:pPr>
@@ -5609,13 +5701,4111 @@
         <w:jc w:val="both"/>
       </w:pPr>
       <w:r>
-        <w:t>La taxonomía a emplear en el nombre de l</w:t>
-      </w:r>
-      <w:r>
-        <w:t>os paquetes de trabajo</w:t>
-      </w:r>
-      <w:r>
-        <w:t xml:space="preserve"> será de la siguiente forma:</w:t>
+        <w:t xml:space="preserve">A </w:t>
+      </w:r>
+      <w:r>
+        <w:t>continuación,</w:t>
+      </w:r>
+      <w:r>
+        <w:t xml:space="preserve"> se listan las operaciones </w:t>
+      </w:r>
+      <w:r>
+        <w:t xml:space="preserve">principales </w:t>
+      </w:r>
+      <w:r>
+        <w:t>estándar para instrumentación:</w:t>
+      </w:r>
+    </w:p>
+    <w:p>
+      <w:pPr>
+        <w:spacing w:after="0" w:line="240" w:lineRule="auto"/>
+        <w:ind w:left="708"/>
+        <w:jc w:val="both"/>
+      </w:pPr>
+    </w:p>
+    <w:tbl>
+      <w:tblPr>
+        <w:tblW w:w="6508" w:type="dxa"/>
+        <w:tblInd w:w="1336" w:type="dxa"/>
+        <w:tblCellMar>
+          <w:left w:w="70" w:type="dxa"/>
+          <w:right w:w="70" w:type="dxa"/>
+        </w:tblCellMar>
+        <w:tblLook w:val="04A0" w:firstRow="1" w:lastRow="0" w:firstColumn="1" w:lastColumn="0" w:noHBand="0" w:noVBand="1"/>
+      </w:tblPr>
+      <w:tblGrid>
+        <w:gridCol w:w="608"/>
+        <w:gridCol w:w="3880"/>
+        <w:gridCol w:w="2020"/>
+      </w:tblGrid>
+      <w:tr>
+        <w:trPr>
+          <w:trHeight w:val="288"/>
+        </w:trPr>
+        <w:tc>
+          <w:tcPr>
+            <w:tcW w:w="608" w:type="dxa"/>
+            <w:tcBorders>
+              <w:top w:val="single" w:sz="8" w:space="0" w:color="auto"/>
+              <w:left w:val="single" w:sz="8" w:space="0" w:color="auto"/>
+              <w:bottom w:val="single" w:sz="4" w:space="0" w:color="auto"/>
+              <w:right w:val="single" w:sz="4" w:space="0" w:color="auto"/>
+            </w:tcBorders>
+            <w:shd w:val="clear" w:color="000000" w:fill="FFFF00"/>
+            <w:noWrap/>
+            <w:vAlign w:val="center"/>
+            <w:hideMark/>
+          </w:tcPr>
+          <w:p>
+            <w:pPr>
+              <w:spacing w:after="0" w:line="240" w:lineRule="auto"/>
+              <w:jc w:val="center"/>
+              <w:rPr>
+                <w:rFonts w:ascii="Calibri" w:eastAsia="Times New Roman" w:hAnsi="Calibri" w:cs="Calibri"/>
+                <w:b/>
+                <w:bCs/>
+                <w:lang w:eastAsia="es-CO"/>
+              </w:rPr>
+            </w:pPr>
+            <w:r>
+              <w:rPr>
+                <w:rFonts w:ascii="Calibri" w:eastAsia="Times New Roman" w:hAnsi="Calibri" w:cs="Calibri"/>
+                <w:b/>
+                <w:bCs/>
+                <w:lang w:eastAsia="es-CO"/>
+              </w:rPr>
+              <w:t>ITEM</w:t>
+            </w:r>
+          </w:p>
+        </w:tc>
+        <w:tc>
+          <w:tcPr>
+            <w:tcW w:w="3880" w:type="dxa"/>
+            <w:tcBorders>
+              <w:top w:val="single" w:sz="8" w:space="0" w:color="auto"/>
+              <w:left w:val="nil"/>
+              <w:bottom w:val="single" w:sz="4" w:space="0" w:color="auto"/>
+              <w:right w:val="single" w:sz="4" w:space="0" w:color="auto"/>
+            </w:tcBorders>
+            <w:shd w:val="clear" w:color="000000" w:fill="FFFF00"/>
+            <w:noWrap/>
+            <w:vAlign w:val="center"/>
+            <w:hideMark/>
+          </w:tcPr>
+          <w:p>
+            <w:pPr>
+              <w:spacing w:after="0" w:line="240" w:lineRule="auto"/>
+              <w:rPr>
+                <w:rFonts w:ascii="Calibri" w:eastAsia="Times New Roman" w:hAnsi="Calibri" w:cs="Calibri"/>
+                <w:b/>
+                <w:bCs/>
+                <w:lang w:eastAsia="es-CO"/>
+              </w:rPr>
+            </w:pPr>
+            <w:r>
+              <w:rPr>
+                <w:rFonts w:ascii="Calibri" w:eastAsia="Times New Roman" w:hAnsi="Calibri" w:cs="Calibri"/>
+                <w:b/>
+                <w:bCs/>
+                <w:lang w:eastAsia="es-CO"/>
+              </w:rPr>
+              <w:t>OPERACIÓN PRINCIPAL</w:t>
+            </w:r>
+          </w:p>
+        </w:tc>
+        <w:tc>
+          <w:tcPr>
+            <w:tcW w:w="2020" w:type="dxa"/>
+            <w:tcBorders>
+              <w:top w:val="single" w:sz="8" w:space="0" w:color="auto"/>
+              <w:left w:val="nil"/>
+              <w:bottom w:val="single" w:sz="4" w:space="0" w:color="auto"/>
+              <w:right w:val="single" w:sz="8" w:space="0" w:color="auto"/>
+            </w:tcBorders>
+            <w:shd w:val="clear" w:color="000000" w:fill="FFFF00"/>
+            <w:noWrap/>
+            <w:vAlign w:val="center"/>
+            <w:hideMark/>
+          </w:tcPr>
+          <w:p>
+            <w:pPr>
+              <w:spacing w:after="0" w:line="240" w:lineRule="auto"/>
+              <w:rPr>
+                <w:rFonts w:ascii="Calibri" w:eastAsia="Times New Roman" w:hAnsi="Calibri" w:cs="Calibri"/>
+                <w:b/>
+                <w:bCs/>
+                <w:color w:val="000000"/>
+                <w:lang w:eastAsia="es-CO"/>
+              </w:rPr>
+            </w:pPr>
+            <w:r>
+              <w:rPr>
+                <w:rFonts w:ascii="Calibri" w:eastAsia="Times New Roman" w:hAnsi="Calibri" w:cs="Calibri"/>
+                <w:b/>
+                <w:bCs/>
+                <w:lang w:eastAsia="es-CO"/>
+              </w:rPr>
+              <w:t>ESPECIALIDAD</w:t>
+            </w:r>
+          </w:p>
+        </w:tc>
+      </w:tr>
+      <w:tr>
+        <w:trPr>
+          <w:trHeight w:val="288"/>
+        </w:trPr>
+        <w:tc>
+          <w:tcPr>
+            <w:tcW w:w="608" w:type="dxa"/>
+            <w:tcBorders>
+              <w:top w:val="nil"/>
+              <w:left w:val="single" w:sz="8" w:space="0" w:color="auto"/>
+              <w:bottom w:val="single" w:sz="4" w:space="0" w:color="auto"/>
+              <w:right w:val="single" w:sz="4" w:space="0" w:color="auto"/>
+            </w:tcBorders>
+            <w:shd w:val="clear" w:color="auto" w:fill="auto"/>
+            <w:noWrap/>
+            <w:vAlign w:val="bottom"/>
+            <w:hideMark/>
+          </w:tcPr>
+          <w:p>
+            <w:pPr>
+              <w:spacing w:after="0" w:line="240" w:lineRule="auto"/>
+              <w:jc w:val="center"/>
+              <w:rPr>
+                <w:rFonts w:ascii="Arial" w:eastAsia="Times New Roman" w:hAnsi="Arial" w:cs="Arial"/>
+                <w:sz w:val="20"/>
+                <w:szCs w:val="20"/>
+                <w:lang w:eastAsia="es-CO"/>
+              </w:rPr>
+            </w:pPr>
+            <w:r>
+              <w:rPr>
+                <w:rFonts w:ascii="Arial" w:eastAsia="Times New Roman" w:hAnsi="Arial" w:cs="Arial"/>
+                <w:sz w:val="20"/>
+                <w:szCs w:val="20"/>
+                <w:lang w:eastAsia="es-CO"/>
+              </w:rPr>
+              <w:t>1</w:t>
+            </w:r>
+          </w:p>
+        </w:tc>
+        <w:tc>
+          <w:tcPr>
+            <w:tcW w:w="3880" w:type="dxa"/>
+            <w:tcBorders>
+              <w:top w:val="nil"/>
+              <w:left w:val="nil"/>
+              <w:bottom w:val="single" w:sz="4" w:space="0" w:color="auto"/>
+              <w:right w:val="single" w:sz="4" w:space="0" w:color="auto"/>
+            </w:tcBorders>
+            <w:shd w:val="clear" w:color="auto" w:fill="auto"/>
+            <w:noWrap/>
+            <w:vAlign w:val="center"/>
+            <w:hideMark/>
+          </w:tcPr>
+          <w:p>
+            <w:pPr>
+              <w:spacing w:after="0" w:line="240" w:lineRule="auto"/>
+              <w:rPr>
+                <w:rFonts w:ascii="Calibri" w:eastAsia="Times New Roman" w:hAnsi="Calibri" w:cs="Calibri"/>
+                <w:lang w:eastAsia="es-CO"/>
+              </w:rPr>
+            </w:pPr>
+            <w:r>
+              <w:rPr>
+                <w:rFonts w:ascii="Calibri" w:eastAsia="Times New Roman" w:hAnsi="Calibri" w:cs="Calibri"/>
+                <w:lang w:eastAsia="es-CO"/>
+              </w:rPr>
+              <w:t>Aplicar soldadura a instrumento</w:t>
+            </w:r>
+          </w:p>
+        </w:tc>
+        <w:tc>
+          <w:tcPr>
+            <w:tcW w:w="2020" w:type="dxa"/>
+            <w:tcBorders>
+              <w:top w:val="nil"/>
+              <w:left w:val="nil"/>
+              <w:bottom w:val="single" w:sz="4" w:space="0" w:color="auto"/>
+              <w:right w:val="single" w:sz="8" w:space="0" w:color="auto"/>
+            </w:tcBorders>
+            <w:shd w:val="clear" w:color="auto" w:fill="auto"/>
+            <w:noWrap/>
+            <w:vAlign w:val="center"/>
+            <w:hideMark/>
+          </w:tcPr>
+          <w:p>
+            <w:pPr>
+              <w:spacing w:after="0" w:line="240" w:lineRule="auto"/>
+              <w:rPr>
+                <w:rFonts w:ascii="Calibri" w:eastAsia="Times New Roman" w:hAnsi="Calibri" w:cs="Calibri"/>
+                <w:lang w:eastAsia="es-CO"/>
+              </w:rPr>
+            </w:pPr>
+            <w:r>
+              <w:rPr>
+                <w:rFonts w:ascii="Calibri" w:eastAsia="Times New Roman" w:hAnsi="Calibri" w:cs="Calibri"/>
+                <w:lang w:eastAsia="es-CO"/>
+              </w:rPr>
+              <w:t>Soldador</w:t>
+            </w:r>
+          </w:p>
+        </w:tc>
+      </w:tr>
+      <w:tr>
+        <w:trPr>
+          <w:trHeight w:val="288"/>
+        </w:trPr>
+        <w:tc>
+          <w:tcPr>
+            <w:tcW w:w="608" w:type="dxa"/>
+            <w:tcBorders>
+              <w:top w:val="nil"/>
+              <w:left w:val="single" w:sz="8" w:space="0" w:color="auto"/>
+              <w:bottom w:val="single" w:sz="4" w:space="0" w:color="auto"/>
+              <w:right w:val="single" w:sz="4" w:space="0" w:color="auto"/>
+            </w:tcBorders>
+            <w:shd w:val="clear" w:color="auto" w:fill="auto"/>
+            <w:noWrap/>
+            <w:vAlign w:val="bottom"/>
+            <w:hideMark/>
+          </w:tcPr>
+          <w:p>
+            <w:pPr>
+              <w:spacing w:after="0" w:line="240" w:lineRule="auto"/>
+              <w:jc w:val="center"/>
+              <w:rPr>
+                <w:rFonts w:ascii="Arial" w:eastAsia="Times New Roman" w:hAnsi="Arial" w:cs="Arial"/>
+                <w:sz w:val="20"/>
+                <w:szCs w:val="20"/>
+                <w:lang w:eastAsia="es-CO"/>
+              </w:rPr>
+            </w:pPr>
+            <w:r>
+              <w:rPr>
+                <w:rFonts w:ascii="Arial" w:eastAsia="Times New Roman" w:hAnsi="Arial" w:cs="Arial"/>
+                <w:sz w:val="20"/>
+                <w:szCs w:val="20"/>
+                <w:lang w:eastAsia="es-CO"/>
+              </w:rPr>
+              <w:t>2</w:t>
+            </w:r>
+          </w:p>
+        </w:tc>
+        <w:tc>
+          <w:tcPr>
+            <w:tcW w:w="3880" w:type="dxa"/>
+            <w:tcBorders>
+              <w:top w:val="nil"/>
+              <w:left w:val="nil"/>
+              <w:bottom w:val="single" w:sz="4" w:space="0" w:color="auto"/>
+              <w:right w:val="single" w:sz="4" w:space="0" w:color="auto"/>
+            </w:tcBorders>
+            <w:shd w:val="clear" w:color="auto" w:fill="auto"/>
+            <w:noWrap/>
+            <w:vAlign w:val="center"/>
+            <w:hideMark/>
+          </w:tcPr>
+          <w:p>
+            <w:pPr>
+              <w:spacing w:after="0" w:line="240" w:lineRule="auto"/>
+              <w:rPr>
+                <w:rFonts w:ascii="Calibri" w:eastAsia="Times New Roman" w:hAnsi="Calibri" w:cs="Calibri"/>
+                <w:lang w:eastAsia="es-CO"/>
+              </w:rPr>
+            </w:pPr>
+            <w:r>
+              <w:rPr>
+                <w:rFonts w:ascii="Calibri" w:eastAsia="Times New Roman" w:hAnsi="Calibri" w:cs="Calibri"/>
+                <w:lang w:eastAsia="es-CO"/>
+              </w:rPr>
+              <w:t>Armar andamio</w:t>
+            </w:r>
+          </w:p>
+        </w:tc>
+        <w:tc>
+          <w:tcPr>
+            <w:tcW w:w="2020" w:type="dxa"/>
+            <w:tcBorders>
+              <w:top w:val="nil"/>
+              <w:left w:val="nil"/>
+              <w:bottom w:val="single" w:sz="4" w:space="0" w:color="auto"/>
+              <w:right w:val="single" w:sz="8" w:space="0" w:color="auto"/>
+            </w:tcBorders>
+            <w:shd w:val="clear" w:color="auto" w:fill="auto"/>
+            <w:noWrap/>
+            <w:vAlign w:val="center"/>
+            <w:hideMark/>
+          </w:tcPr>
+          <w:p>
+            <w:pPr>
+              <w:spacing w:after="0" w:line="240" w:lineRule="auto"/>
+              <w:rPr>
+                <w:rFonts w:ascii="Calibri" w:eastAsia="Times New Roman" w:hAnsi="Calibri" w:cs="Calibri"/>
+                <w:lang w:eastAsia="es-CO"/>
+              </w:rPr>
+            </w:pPr>
+            <w:r>
+              <w:rPr>
+                <w:rFonts w:ascii="Calibri" w:eastAsia="Times New Roman" w:hAnsi="Calibri" w:cs="Calibri"/>
+                <w:lang w:eastAsia="es-CO"/>
+              </w:rPr>
+              <w:t>Andamiero</w:t>
+            </w:r>
+          </w:p>
+        </w:tc>
+      </w:tr>
+      <w:tr>
+        <w:trPr>
+          <w:trHeight w:val="288"/>
+        </w:trPr>
+        <w:tc>
+          <w:tcPr>
+            <w:tcW w:w="608" w:type="dxa"/>
+            <w:tcBorders>
+              <w:top w:val="nil"/>
+              <w:left w:val="single" w:sz="8" w:space="0" w:color="auto"/>
+              <w:bottom w:val="single" w:sz="4" w:space="0" w:color="auto"/>
+              <w:right w:val="single" w:sz="4" w:space="0" w:color="auto"/>
+            </w:tcBorders>
+            <w:shd w:val="clear" w:color="auto" w:fill="auto"/>
+            <w:noWrap/>
+            <w:vAlign w:val="bottom"/>
+            <w:hideMark/>
+          </w:tcPr>
+          <w:p>
+            <w:pPr>
+              <w:spacing w:after="0" w:line="240" w:lineRule="auto"/>
+              <w:jc w:val="center"/>
+              <w:rPr>
+                <w:rFonts w:ascii="Arial" w:eastAsia="Times New Roman" w:hAnsi="Arial" w:cs="Arial"/>
+                <w:sz w:val="20"/>
+                <w:szCs w:val="20"/>
+                <w:lang w:eastAsia="es-CO"/>
+              </w:rPr>
+            </w:pPr>
+            <w:r>
+              <w:rPr>
+                <w:rFonts w:ascii="Arial" w:eastAsia="Times New Roman" w:hAnsi="Arial" w:cs="Arial"/>
+                <w:sz w:val="20"/>
+                <w:szCs w:val="20"/>
+                <w:lang w:eastAsia="es-CO"/>
+              </w:rPr>
+              <w:t>3</w:t>
+            </w:r>
+          </w:p>
+        </w:tc>
+        <w:tc>
+          <w:tcPr>
+            <w:tcW w:w="3880" w:type="dxa"/>
+            <w:tcBorders>
+              <w:top w:val="nil"/>
+              <w:left w:val="nil"/>
+              <w:bottom w:val="single" w:sz="4" w:space="0" w:color="auto"/>
+              <w:right w:val="single" w:sz="4" w:space="0" w:color="auto"/>
+            </w:tcBorders>
+            <w:shd w:val="clear" w:color="auto" w:fill="auto"/>
+            <w:noWrap/>
+            <w:vAlign w:val="center"/>
+            <w:hideMark/>
+          </w:tcPr>
+          <w:p>
+            <w:pPr>
+              <w:spacing w:after="0" w:line="240" w:lineRule="auto"/>
+              <w:rPr>
+                <w:rFonts w:ascii="Calibri" w:eastAsia="Times New Roman" w:hAnsi="Calibri" w:cs="Calibri"/>
+                <w:lang w:eastAsia="es-CO"/>
+              </w:rPr>
+            </w:pPr>
+            <w:r>
+              <w:rPr>
+                <w:rFonts w:ascii="Calibri" w:eastAsia="Times New Roman" w:hAnsi="Calibri" w:cs="Calibri"/>
+                <w:lang w:eastAsia="es-CO"/>
+              </w:rPr>
+              <w:t>Conectar señal eléctrica y/o neumática</w:t>
+            </w:r>
+          </w:p>
+        </w:tc>
+        <w:tc>
+          <w:tcPr>
+            <w:tcW w:w="2020" w:type="dxa"/>
+            <w:tcBorders>
+              <w:top w:val="nil"/>
+              <w:left w:val="nil"/>
+              <w:bottom w:val="single" w:sz="4" w:space="0" w:color="auto"/>
+              <w:right w:val="single" w:sz="8" w:space="0" w:color="auto"/>
+            </w:tcBorders>
+            <w:shd w:val="clear" w:color="auto" w:fill="auto"/>
+            <w:noWrap/>
+            <w:vAlign w:val="center"/>
+            <w:hideMark/>
+          </w:tcPr>
+          <w:p>
+            <w:pPr>
+              <w:spacing w:after="0" w:line="240" w:lineRule="auto"/>
+              <w:rPr>
+                <w:rFonts w:ascii="Calibri" w:eastAsia="Times New Roman" w:hAnsi="Calibri" w:cs="Calibri"/>
+                <w:lang w:eastAsia="es-CO"/>
+              </w:rPr>
+            </w:pPr>
+            <w:r>
+              <w:rPr>
+                <w:rFonts w:ascii="Calibri" w:eastAsia="Times New Roman" w:hAnsi="Calibri" w:cs="Calibri"/>
+                <w:lang w:eastAsia="es-CO"/>
+              </w:rPr>
+              <w:t>Instrumentista</w:t>
+            </w:r>
+          </w:p>
+        </w:tc>
+      </w:tr>
+      <w:tr>
+        <w:trPr>
+          <w:trHeight w:val="288"/>
+        </w:trPr>
+        <w:tc>
+          <w:tcPr>
+            <w:tcW w:w="608" w:type="dxa"/>
+            <w:tcBorders>
+              <w:top w:val="nil"/>
+              <w:left w:val="single" w:sz="8" w:space="0" w:color="auto"/>
+              <w:bottom w:val="single" w:sz="4" w:space="0" w:color="auto"/>
+              <w:right w:val="single" w:sz="4" w:space="0" w:color="auto"/>
+            </w:tcBorders>
+            <w:shd w:val="clear" w:color="auto" w:fill="auto"/>
+            <w:noWrap/>
+            <w:vAlign w:val="bottom"/>
+            <w:hideMark/>
+          </w:tcPr>
+          <w:p>
+            <w:pPr>
+              <w:spacing w:after="0" w:line="240" w:lineRule="auto"/>
+              <w:jc w:val="center"/>
+              <w:rPr>
+                <w:rFonts w:ascii="Arial" w:eastAsia="Times New Roman" w:hAnsi="Arial" w:cs="Arial"/>
+                <w:sz w:val="20"/>
+                <w:szCs w:val="20"/>
+                <w:lang w:eastAsia="es-CO"/>
+              </w:rPr>
+            </w:pPr>
+            <w:r>
+              <w:rPr>
+                <w:rFonts w:ascii="Arial" w:eastAsia="Times New Roman" w:hAnsi="Arial" w:cs="Arial"/>
+                <w:sz w:val="20"/>
+                <w:szCs w:val="20"/>
+                <w:lang w:eastAsia="es-CO"/>
+              </w:rPr>
+              <w:t>4</w:t>
+            </w:r>
+          </w:p>
+        </w:tc>
+        <w:tc>
+          <w:tcPr>
+            <w:tcW w:w="3880" w:type="dxa"/>
+            <w:tcBorders>
+              <w:top w:val="nil"/>
+              <w:left w:val="nil"/>
+              <w:bottom w:val="single" w:sz="4" w:space="0" w:color="auto"/>
+              <w:right w:val="single" w:sz="4" w:space="0" w:color="auto"/>
+            </w:tcBorders>
+            <w:shd w:val="clear" w:color="auto" w:fill="auto"/>
+            <w:noWrap/>
+            <w:vAlign w:val="center"/>
+            <w:hideMark/>
+          </w:tcPr>
+          <w:p>
+            <w:pPr>
+              <w:spacing w:after="0" w:line="240" w:lineRule="auto"/>
+              <w:rPr>
+                <w:rFonts w:ascii="Calibri" w:eastAsia="Times New Roman" w:hAnsi="Calibri" w:cs="Calibri"/>
+                <w:lang w:eastAsia="es-CO"/>
+              </w:rPr>
+            </w:pPr>
+            <w:r>
+              <w:rPr>
+                <w:rFonts w:ascii="Calibri" w:eastAsia="Times New Roman" w:hAnsi="Calibri" w:cs="Calibri"/>
+                <w:lang w:eastAsia="es-CO"/>
+              </w:rPr>
+              <w:t>Desarmar andamio</w:t>
+            </w:r>
+          </w:p>
+        </w:tc>
+        <w:tc>
+          <w:tcPr>
+            <w:tcW w:w="2020" w:type="dxa"/>
+            <w:tcBorders>
+              <w:top w:val="nil"/>
+              <w:left w:val="nil"/>
+              <w:bottom w:val="single" w:sz="4" w:space="0" w:color="auto"/>
+              <w:right w:val="single" w:sz="8" w:space="0" w:color="auto"/>
+            </w:tcBorders>
+            <w:shd w:val="clear" w:color="auto" w:fill="auto"/>
+            <w:noWrap/>
+            <w:vAlign w:val="center"/>
+            <w:hideMark/>
+          </w:tcPr>
+          <w:p>
+            <w:pPr>
+              <w:spacing w:after="0" w:line="240" w:lineRule="auto"/>
+              <w:rPr>
+                <w:rFonts w:ascii="Calibri" w:eastAsia="Times New Roman" w:hAnsi="Calibri" w:cs="Calibri"/>
+                <w:lang w:eastAsia="es-CO"/>
+              </w:rPr>
+            </w:pPr>
+            <w:r>
+              <w:rPr>
+                <w:rFonts w:ascii="Calibri" w:eastAsia="Times New Roman" w:hAnsi="Calibri" w:cs="Calibri"/>
+                <w:lang w:eastAsia="es-CO"/>
+              </w:rPr>
+              <w:t>Andamiero</w:t>
+            </w:r>
+          </w:p>
+        </w:tc>
+      </w:tr>
+      <w:tr>
+        <w:trPr>
+          <w:trHeight w:val="288"/>
+        </w:trPr>
+        <w:tc>
+          <w:tcPr>
+            <w:tcW w:w="608" w:type="dxa"/>
+            <w:tcBorders>
+              <w:top w:val="nil"/>
+              <w:left w:val="single" w:sz="8" w:space="0" w:color="auto"/>
+              <w:bottom w:val="single" w:sz="4" w:space="0" w:color="auto"/>
+              <w:right w:val="single" w:sz="4" w:space="0" w:color="auto"/>
+            </w:tcBorders>
+            <w:shd w:val="clear" w:color="auto" w:fill="auto"/>
+            <w:noWrap/>
+            <w:vAlign w:val="bottom"/>
+            <w:hideMark/>
+          </w:tcPr>
+          <w:p>
+            <w:pPr>
+              <w:spacing w:after="0" w:line="240" w:lineRule="auto"/>
+              <w:jc w:val="center"/>
+              <w:rPr>
+                <w:rFonts w:ascii="Arial" w:eastAsia="Times New Roman" w:hAnsi="Arial" w:cs="Arial"/>
+                <w:sz w:val="20"/>
+                <w:szCs w:val="20"/>
+                <w:lang w:eastAsia="es-CO"/>
+              </w:rPr>
+            </w:pPr>
+            <w:r>
+              <w:rPr>
+                <w:rFonts w:ascii="Arial" w:eastAsia="Times New Roman" w:hAnsi="Arial" w:cs="Arial"/>
+                <w:sz w:val="20"/>
+                <w:szCs w:val="20"/>
+                <w:lang w:eastAsia="es-CO"/>
+              </w:rPr>
+              <w:t>5</w:t>
+            </w:r>
+          </w:p>
+        </w:tc>
+        <w:tc>
+          <w:tcPr>
+            <w:tcW w:w="3880" w:type="dxa"/>
+            <w:tcBorders>
+              <w:top w:val="nil"/>
+              <w:left w:val="nil"/>
+              <w:bottom w:val="single" w:sz="4" w:space="0" w:color="auto"/>
+              <w:right w:val="single" w:sz="4" w:space="0" w:color="auto"/>
+            </w:tcBorders>
+            <w:shd w:val="clear" w:color="auto" w:fill="auto"/>
+            <w:noWrap/>
+            <w:vAlign w:val="center"/>
+            <w:hideMark/>
+          </w:tcPr>
+          <w:p>
+            <w:pPr>
+              <w:spacing w:after="0" w:line="240" w:lineRule="auto"/>
+              <w:rPr>
+                <w:rFonts w:ascii="Calibri" w:eastAsia="Times New Roman" w:hAnsi="Calibri" w:cs="Calibri"/>
+                <w:lang w:eastAsia="es-CO"/>
+              </w:rPr>
+            </w:pPr>
+            <w:r>
+              <w:rPr>
+                <w:rFonts w:ascii="Calibri" w:eastAsia="Times New Roman" w:hAnsi="Calibri" w:cs="Calibri"/>
+                <w:lang w:eastAsia="es-CO"/>
+              </w:rPr>
+              <w:t>Desconectar señal eléctrica y/o neumática</w:t>
+            </w:r>
+          </w:p>
+        </w:tc>
+        <w:tc>
+          <w:tcPr>
+            <w:tcW w:w="2020" w:type="dxa"/>
+            <w:tcBorders>
+              <w:top w:val="nil"/>
+              <w:left w:val="nil"/>
+              <w:bottom w:val="single" w:sz="4" w:space="0" w:color="auto"/>
+              <w:right w:val="single" w:sz="8" w:space="0" w:color="auto"/>
+            </w:tcBorders>
+            <w:shd w:val="clear" w:color="auto" w:fill="auto"/>
+            <w:noWrap/>
+            <w:vAlign w:val="center"/>
+            <w:hideMark/>
+          </w:tcPr>
+          <w:p>
+            <w:pPr>
+              <w:spacing w:after="0" w:line="240" w:lineRule="auto"/>
+              <w:rPr>
+                <w:rFonts w:ascii="Calibri" w:eastAsia="Times New Roman" w:hAnsi="Calibri" w:cs="Calibri"/>
+                <w:lang w:eastAsia="es-CO"/>
+              </w:rPr>
+            </w:pPr>
+            <w:r>
+              <w:rPr>
+                <w:rFonts w:ascii="Calibri" w:eastAsia="Times New Roman" w:hAnsi="Calibri" w:cs="Calibri"/>
+                <w:lang w:eastAsia="es-CO"/>
+              </w:rPr>
+              <w:t>Instrumentista</w:t>
+            </w:r>
+          </w:p>
+        </w:tc>
+      </w:tr>
+      <w:tr>
+        <w:trPr>
+          <w:trHeight w:val="288"/>
+        </w:trPr>
+        <w:tc>
+          <w:tcPr>
+            <w:tcW w:w="608" w:type="dxa"/>
+            <w:tcBorders>
+              <w:top w:val="nil"/>
+              <w:left w:val="single" w:sz="8" w:space="0" w:color="auto"/>
+              <w:bottom w:val="single" w:sz="4" w:space="0" w:color="auto"/>
+              <w:right w:val="single" w:sz="4" w:space="0" w:color="auto"/>
+            </w:tcBorders>
+            <w:shd w:val="clear" w:color="auto" w:fill="auto"/>
+            <w:noWrap/>
+            <w:vAlign w:val="bottom"/>
+            <w:hideMark/>
+          </w:tcPr>
+          <w:p>
+            <w:pPr>
+              <w:spacing w:after="0" w:line="240" w:lineRule="auto"/>
+              <w:jc w:val="center"/>
+              <w:rPr>
+                <w:rFonts w:ascii="Arial" w:eastAsia="Times New Roman" w:hAnsi="Arial" w:cs="Arial"/>
+                <w:sz w:val="20"/>
+                <w:szCs w:val="20"/>
+                <w:lang w:eastAsia="es-CO"/>
+              </w:rPr>
+            </w:pPr>
+            <w:r>
+              <w:rPr>
+                <w:rFonts w:ascii="Arial" w:eastAsia="Times New Roman" w:hAnsi="Arial" w:cs="Arial"/>
+                <w:sz w:val="20"/>
+                <w:szCs w:val="20"/>
+                <w:lang w:eastAsia="es-CO"/>
+              </w:rPr>
+              <w:t>6</w:t>
+            </w:r>
+          </w:p>
+        </w:tc>
+        <w:tc>
+          <w:tcPr>
+            <w:tcW w:w="3880" w:type="dxa"/>
+            <w:tcBorders>
+              <w:top w:val="nil"/>
+              <w:left w:val="nil"/>
+              <w:bottom w:val="single" w:sz="4" w:space="0" w:color="auto"/>
+              <w:right w:val="single" w:sz="4" w:space="0" w:color="auto"/>
+            </w:tcBorders>
+            <w:shd w:val="clear" w:color="auto" w:fill="auto"/>
+            <w:noWrap/>
+            <w:vAlign w:val="center"/>
+            <w:hideMark/>
+          </w:tcPr>
+          <w:p>
+            <w:pPr>
+              <w:spacing w:after="0" w:line="240" w:lineRule="auto"/>
+              <w:rPr>
+                <w:rFonts w:ascii="Calibri" w:eastAsia="Times New Roman" w:hAnsi="Calibri" w:cs="Calibri"/>
+                <w:lang w:eastAsia="es-CO"/>
+              </w:rPr>
+            </w:pPr>
+            <w:r>
+              <w:rPr>
+                <w:rFonts w:ascii="Calibri" w:eastAsia="Times New Roman" w:hAnsi="Calibri" w:cs="Calibri"/>
+                <w:lang w:eastAsia="es-CO"/>
+              </w:rPr>
+              <w:t>Inspeccionar área de sello brida</w:t>
+            </w:r>
+          </w:p>
+        </w:tc>
+        <w:tc>
+          <w:tcPr>
+            <w:tcW w:w="2020" w:type="dxa"/>
+            <w:tcBorders>
+              <w:top w:val="nil"/>
+              <w:left w:val="nil"/>
+              <w:bottom w:val="single" w:sz="4" w:space="0" w:color="auto"/>
+              <w:right w:val="single" w:sz="8" w:space="0" w:color="auto"/>
+            </w:tcBorders>
+            <w:shd w:val="clear" w:color="auto" w:fill="auto"/>
+            <w:noWrap/>
+            <w:vAlign w:val="center"/>
+            <w:hideMark/>
+          </w:tcPr>
+          <w:p>
+            <w:pPr>
+              <w:spacing w:after="0" w:line="240" w:lineRule="auto"/>
+              <w:rPr>
+                <w:rFonts w:ascii="Calibri" w:eastAsia="Times New Roman" w:hAnsi="Calibri" w:cs="Calibri"/>
+                <w:lang w:eastAsia="es-CO"/>
+              </w:rPr>
+            </w:pPr>
+            <w:r>
+              <w:rPr>
+                <w:rFonts w:ascii="Calibri" w:eastAsia="Times New Roman" w:hAnsi="Calibri" w:cs="Calibri"/>
+                <w:lang w:eastAsia="es-CO"/>
+              </w:rPr>
+              <w:t>Confiabilidad estática</w:t>
+            </w:r>
+          </w:p>
+        </w:tc>
+      </w:tr>
+      <w:tr>
+        <w:trPr>
+          <w:trHeight w:val="288"/>
+        </w:trPr>
+        <w:tc>
+          <w:tcPr>
+            <w:tcW w:w="608" w:type="dxa"/>
+            <w:tcBorders>
+              <w:top w:val="nil"/>
+              <w:left w:val="single" w:sz="8" w:space="0" w:color="auto"/>
+              <w:bottom w:val="single" w:sz="4" w:space="0" w:color="auto"/>
+              <w:right w:val="single" w:sz="4" w:space="0" w:color="auto"/>
+            </w:tcBorders>
+            <w:shd w:val="clear" w:color="auto" w:fill="auto"/>
+            <w:noWrap/>
+            <w:vAlign w:val="bottom"/>
+            <w:hideMark/>
+          </w:tcPr>
+          <w:p>
+            <w:pPr>
+              <w:spacing w:after="0" w:line="240" w:lineRule="auto"/>
+              <w:jc w:val="center"/>
+              <w:rPr>
+                <w:rFonts w:ascii="Arial" w:eastAsia="Times New Roman" w:hAnsi="Arial" w:cs="Arial"/>
+                <w:sz w:val="20"/>
+                <w:szCs w:val="20"/>
+                <w:lang w:eastAsia="es-CO"/>
+              </w:rPr>
+            </w:pPr>
+            <w:r>
+              <w:rPr>
+                <w:rFonts w:ascii="Arial" w:eastAsia="Times New Roman" w:hAnsi="Arial" w:cs="Arial"/>
+                <w:sz w:val="20"/>
+                <w:szCs w:val="20"/>
+                <w:lang w:eastAsia="es-CO"/>
+              </w:rPr>
+              <w:t>7</w:t>
+            </w:r>
+          </w:p>
+        </w:tc>
+        <w:tc>
+          <w:tcPr>
+            <w:tcW w:w="3880" w:type="dxa"/>
+            <w:tcBorders>
+              <w:top w:val="nil"/>
+              <w:left w:val="nil"/>
+              <w:bottom w:val="single" w:sz="4" w:space="0" w:color="auto"/>
+              <w:right w:val="single" w:sz="4" w:space="0" w:color="auto"/>
+            </w:tcBorders>
+            <w:shd w:val="clear" w:color="auto" w:fill="auto"/>
+            <w:noWrap/>
+            <w:vAlign w:val="center"/>
+            <w:hideMark/>
+          </w:tcPr>
+          <w:p>
+            <w:pPr>
+              <w:spacing w:after="0" w:line="240" w:lineRule="auto"/>
+              <w:rPr>
+                <w:rFonts w:ascii="Calibri" w:eastAsia="Times New Roman" w:hAnsi="Calibri" w:cs="Calibri"/>
+                <w:lang w:eastAsia="es-CO"/>
+              </w:rPr>
+            </w:pPr>
+            <w:r>
+              <w:rPr>
+                <w:rFonts w:ascii="Calibri" w:eastAsia="Times New Roman" w:hAnsi="Calibri" w:cs="Calibri"/>
+                <w:lang w:eastAsia="es-CO"/>
+              </w:rPr>
+              <w:t>Inspeccionar platina</w:t>
+            </w:r>
+          </w:p>
+        </w:tc>
+        <w:tc>
+          <w:tcPr>
+            <w:tcW w:w="2020" w:type="dxa"/>
+            <w:tcBorders>
+              <w:top w:val="nil"/>
+              <w:left w:val="nil"/>
+              <w:bottom w:val="single" w:sz="4" w:space="0" w:color="auto"/>
+              <w:right w:val="single" w:sz="8" w:space="0" w:color="auto"/>
+            </w:tcBorders>
+            <w:shd w:val="clear" w:color="auto" w:fill="auto"/>
+            <w:noWrap/>
+            <w:vAlign w:val="center"/>
+            <w:hideMark/>
+          </w:tcPr>
+          <w:p>
+            <w:pPr>
+              <w:spacing w:after="0" w:line="240" w:lineRule="auto"/>
+              <w:rPr>
+                <w:rFonts w:ascii="Calibri" w:eastAsia="Times New Roman" w:hAnsi="Calibri" w:cs="Calibri"/>
+                <w:lang w:eastAsia="es-CO"/>
+              </w:rPr>
+            </w:pPr>
+            <w:r>
+              <w:rPr>
+                <w:rFonts w:ascii="Calibri" w:eastAsia="Times New Roman" w:hAnsi="Calibri" w:cs="Calibri"/>
+                <w:lang w:eastAsia="es-CO"/>
+              </w:rPr>
+              <w:t>Confiabilidad estática</w:t>
+            </w:r>
+          </w:p>
+        </w:tc>
+      </w:tr>
+      <w:tr>
+        <w:trPr>
+          <w:trHeight w:val="288"/>
+        </w:trPr>
+        <w:tc>
+          <w:tcPr>
+            <w:tcW w:w="608" w:type="dxa"/>
+            <w:tcBorders>
+              <w:top w:val="nil"/>
+              <w:left w:val="single" w:sz="8" w:space="0" w:color="auto"/>
+              <w:bottom w:val="single" w:sz="4" w:space="0" w:color="auto"/>
+              <w:right w:val="single" w:sz="4" w:space="0" w:color="auto"/>
+            </w:tcBorders>
+            <w:shd w:val="clear" w:color="auto" w:fill="auto"/>
+            <w:noWrap/>
+            <w:vAlign w:val="bottom"/>
+            <w:hideMark/>
+          </w:tcPr>
+          <w:p>
+            <w:pPr>
+              <w:spacing w:after="0" w:line="240" w:lineRule="auto"/>
+              <w:jc w:val="center"/>
+              <w:rPr>
+                <w:rFonts w:ascii="Arial" w:eastAsia="Times New Roman" w:hAnsi="Arial" w:cs="Arial"/>
+                <w:sz w:val="20"/>
+                <w:szCs w:val="20"/>
+                <w:lang w:eastAsia="es-CO"/>
+              </w:rPr>
+            </w:pPr>
+            <w:r>
+              <w:rPr>
+                <w:rFonts w:ascii="Arial" w:eastAsia="Times New Roman" w:hAnsi="Arial" w:cs="Arial"/>
+                <w:sz w:val="20"/>
+                <w:szCs w:val="20"/>
+                <w:lang w:eastAsia="es-CO"/>
+              </w:rPr>
+              <w:t>8</w:t>
+            </w:r>
+          </w:p>
+        </w:tc>
+        <w:tc>
+          <w:tcPr>
+            <w:tcW w:w="3880" w:type="dxa"/>
+            <w:tcBorders>
+              <w:top w:val="nil"/>
+              <w:left w:val="nil"/>
+              <w:bottom w:val="single" w:sz="4" w:space="0" w:color="auto"/>
+              <w:right w:val="single" w:sz="4" w:space="0" w:color="auto"/>
+            </w:tcBorders>
+            <w:shd w:val="clear" w:color="auto" w:fill="auto"/>
+            <w:noWrap/>
+            <w:vAlign w:val="center"/>
+            <w:hideMark/>
+          </w:tcPr>
+          <w:p>
+            <w:pPr>
+              <w:spacing w:after="0" w:line="240" w:lineRule="auto"/>
+              <w:rPr>
+                <w:rFonts w:ascii="Calibri" w:eastAsia="Times New Roman" w:hAnsi="Calibri" w:cs="Calibri"/>
+                <w:lang w:eastAsia="es-CO"/>
+              </w:rPr>
+            </w:pPr>
+            <w:r>
+              <w:rPr>
+                <w:rFonts w:ascii="Calibri" w:eastAsia="Times New Roman" w:hAnsi="Calibri" w:cs="Calibri"/>
+                <w:lang w:eastAsia="es-CO"/>
+              </w:rPr>
+              <w:t>Instalar aislamiento térmico</w:t>
+            </w:r>
+          </w:p>
+        </w:tc>
+        <w:tc>
+          <w:tcPr>
+            <w:tcW w:w="2020" w:type="dxa"/>
+            <w:tcBorders>
+              <w:top w:val="nil"/>
+              <w:left w:val="nil"/>
+              <w:bottom w:val="single" w:sz="4" w:space="0" w:color="auto"/>
+              <w:right w:val="single" w:sz="8" w:space="0" w:color="auto"/>
+            </w:tcBorders>
+            <w:shd w:val="clear" w:color="auto" w:fill="auto"/>
+            <w:noWrap/>
+            <w:vAlign w:val="center"/>
+            <w:hideMark/>
+          </w:tcPr>
+          <w:p>
+            <w:pPr>
+              <w:spacing w:after="0" w:line="240" w:lineRule="auto"/>
+              <w:rPr>
+                <w:rFonts w:ascii="Calibri" w:eastAsia="Times New Roman" w:hAnsi="Calibri" w:cs="Calibri"/>
+                <w:lang w:eastAsia="es-CO"/>
+              </w:rPr>
+            </w:pPr>
+            <w:r>
+              <w:rPr>
+                <w:rFonts w:ascii="Calibri" w:eastAsia="Times New Roman" w:hAnsi="Calibri" w:cs="Calibri"/>
+                <w:lang w:eastAsia="es-CO"/>
+              </w:rPr>
+              <w:t>Aislador</w:t>
+            </w:r>
+          </w:p>
+        </w:tc>
+      </w:tr>
+      <w:tr>
+        <w:trPr>
+          <w:trHeight w:val="288"/>
+        </w:trPr>
+        <w:tc>
+          <w:tcPr>
+            <w:tcW w:w="608" w:type="dxa"/>
+            <w:tcBorders>
+              <w:top w:val="nil"/>
+              <w:left w:val="single" w:sz="8" w:space="0" w:color="auto"/>
+              <w:bottom w:val="single" w:sz="4" w:space="0" w:color="auto"/>
+              <w:right w:val="single" w:sz="4" w:space="0" w:color="auto"/>
+            </w:tcBorders>
+            <w:shd w:val="clear" w:color="auto" w:fill="auto"/>
+            <w:noWrap/>
+            <w:vAlign w:val="bottom"/>
+            <w:hideMark/>
+          </w:tcPr>
+          <w:p>
+            <w:pPr>
+              <w:spacing w:after="0" w:line="240" w:lineRule="auto"/>
+              <w:jc w:val="center"/>
+              <w:rPr>
+                <w:rFonts w:ascii="Arial" w:eastAsia="Times New Roman" w:hAnsi="Arial" w:cs="Arial"/>
+                <w:sz w:val="20"/>
+                <w:szCs w:val="20"/>
+                <w:lang w:eastAsia="es-CO"/>
+              </w:rPr>
+            </w:pPr>
+            <w:r>
+              <w:rPr>
+                <w:rFonts w:ascii="Arial" w:eastAsia="Times New Roman" w:hAnsi="Arial" w:cs="Arial"/>
+                <w:sz w:val="20"/>
+                <w:szCs w:val="20"/>
+                <w:lang w:eastAsia="es-CO"/>
+              </w:rPr>
+              <w:t>9</w:t>
+            </w:r>
+          </w:p>
+        </w:tc>
+        <w:tc>
+          <w:tcPr>
+            <w:tcW w:w="3880" w:type="dxa"/>
+            <w:tcBorders>
+              <w:top w:val="nil"/>
+              <w:left w:val="nil"/>
+              <w:bottom w:val="single" w:sz="4" w:space="0" w:color="auto"/>
+              <w:right w:val="single" w:sz="4" w:space="0" w:color="auto"/>
+            </w:tcBorders>
+            <w:shd w:val="clear" w:color="auto" w:fill="auto"/>
+            <w:noWrap/>
+            <w:vAlign w:val="center"/>
+            <w:hideMark/>
+          </w:tcPr>
+          <w:p>
+            <w:pPr>
+              <w:spacing w:after="0" w:line="240" w:lineRule="auto"/>
+              <w:rPr>
+                <w:rFonts w:ascii="Calibri" w:eastAsia="Times New Roman" w:hAnsi="Calibri" w:cs="Calibri"/>
+                <w:lang w:eastAsia="es-CO"/>
+              </w:rPr>
+            </w:pPr>
+            <w:r>
+              <w:rPr>
+                <w:rFonts w:ascii="Calibri" w:eastAsia="Times New Roman" w:hAnsi="Calibri" w:cs="Calibri"/>
+                <w:lang w:eastAsia="es-CO"/>
+              </w:rPr>
+              <w:t>Instalar bridas instrumento</w:t>
+            </w:r>
+          </w:p>
+        </w:tc>
+        <w:tc>
+          <w:tcPr>
+            <w:tcW w:w="2020" w:type="dxa"/>
+            <w:tcBorders>
+              <w:top w:val="nil"/>
+              <w:left w:val="nil"/>
+              <w:bottom w:val="single" w:sz="4" w:space="0" w:color="auto"/>
+              <w:right w:val="single" w:sz="8" w:space="0" w:color="auto"/>
+            </w:tcBorders>
+            <w:shd w:val="clear" w:color="auto" w:fill="auto"/>
+            <w:noWrap/>
+            <w:vAlign w:val="center"/>
+            <w:hideMark/>
+          </w:tcPr>
+          <w:p>
+            <w:pPr>
+              <w:spacing w:after="0" w:line="240" w:lineRule="auto"/>
+              <w:rPr>
+                <w:rFonts w:ascii="Calibri" w:eastAsia="Times New Roman" w:hAnsi="Calibri" w:cs="Calibri"/>
+                <w:lang w:eastAsia="es-CO"/>
+              </w:rPr>
+            </w:pPr>
+            <w:r>
+              <w:rPr>
+                <w:rFonts w:ascii="Calibri" w:eastAsia="Times New Roman" w:hAnsi="Calibri" w:cs="Calibri"/>
+                <w:lang w:eastAsia="es-CO"/>
+              </w:rPr>
+              <w:t>Estático</w:t>
+            </w:r>
+          </w:p>
+        </w:tc>
+      </w:tr>
+      <w:tr>
+        <w:trPr>
+          <w:trHeight w:val="288"/>
+        </w:trPr>
+        <w:tc>
+          <w:tcPr>
+            <w:tcW w:w="608" w:type="dxa"/>
+            <w:tcBorders>
+              <w:top w:val="nil"/>
+              <w:left w:val="single" w:sz="8" w:space="0" w:color="auto"/>
+              <w:bottom w:val="single" w:sz="4" w:space="0" w:color="auto"/>
+              <w:right w:val="single" w:sz="4" w:space="0" w:color="auto"/>
+            </w:tcBorders>
+            <w:shd w:val="clear" w:color="auto" w:fill="auto"/>
+            <w:noWrap/>
+            <w:vAlign w:val="bottom"/>
+            <w:hideMark/>
+          </w:tcPr>
+          <w:p>
+            <w:pPr>
+              <w:spacing w:after="0" w:line="240" w:lineRule="auto"/>
+              <w:jc w:val="center"/>
+              <w:rPr>
+                <w:rFonts w:ascii="Arial" w:eastAsia="Times New Roman" w:hAnsi="Arial" w:cs="Arial"/>
+                <w:sz w:val="20"/>
+                <w:szCs w:val="20"/>
+                <w:lang w:eastAsia="es-CO"/>
+              </w:rPr>
+            </w:pPr>
+            <w:r>
+              <w:rPr>
+                <w:rFonts w:ascii="Arial" w:eastAsia="Times New Roman" w:hAnsi="Arial" w:cs="Arial"/>
+                <w:sz w:val="20"/>
+                <w:szCs w:val="20"/>
+                <w:lang w:eastAsia="es-CO"/>
+              </w:rPr>
+              <w:t>10</w:t>
+            </w:r>
+          </w:p>
+        </w:tc>
+        <w:tc>
+          <w:tcPr>
+            <w:tcW w:w="3880" w:type="dxa"/>
+            <w:tcBorders>
+              <w:top w:val="nil"/>
+              <w:left w:val="nil"/>
+              <w:bottom w:val="single" w:sz="4" w:space="0" w:color="auto"/>
+              <w:right w:val="single" w:sz="4" w:space="0" w:color="auto"/>
+            </w:tcBorders>
+            <w:shd w:val="clear" w:color="auto" w:fill="auto"/>
+            <w:noWrap/>
+            <w:vAlign w:val="center"/>
+            <w:hideMark/>
+          </w:tcPr>
+          <w:p>
+            <w:pPr>
+              <w:spacing w:after="0" w:line="240" w:lineRule="auto"/>
+              <w:rPr>
+                <w:rFonts w:ascii="Calibri" w:eastAsia="Times New Roman" w:hAnsi="Calibri" w:cs="Calibri"/>
+                <w:lang w:eastAsia="es-CO"/>
+              </w:rPr>
+            </w:pPr>
+            <w:r>
+              <w:rPr>
+                <w:rFonts w:ascii="Calibri" w:eastAsia="Times New Roman" w:hAnsi="Calibri" w:cs="Calibri"/>
+                <w:lang w:eastAsia="es-CO"/>
+              </w:rPr>
+              <w:t>Instalar instrumento</w:t>
+            </w:r>
+          </w:p>
+        </w:tc>
+        <w:tc>
+          <w:tcPr>
+            <w:tcW w:w="2020" w:type="dxa"/>
+            <w:tcBorders>
+              <w:top w:val="nil"/>
+              <w:left w:val="nil"/>
+              <w:bottom w:val="single" w:sz="4" w:space="0" w:color="auto"/>
+              <w:right w:val="single" w:sz="8" w:space="0" w:color="auto"/>
+            </w:tcBorders>
+            <w:shd w:val="clear" w:color="auto" w:fill="auto"/>
+            <w:noWrap/>
+            <w:vAlign w:val="center"/>
+            <w:hideMark/>
+          </w:tcPr>
+          <w:p>
+            <w:pPr>
+              <w:spacing w:after="0" w:line="240" w:lineRule="auto"/>
+              <w:rPr>
+                <w:rFonts w:ascii="Calibri" w:eastAsia="Times New Roman" w:hAnsi="Calibri" w:cs="Calibri"/>
+                <w:lang w:eastAsia="es-CO"/>
+              </w:rPr>
+            </w:pPr>
+            <w:r>
+              <w:rPr>
+                <w:rFonts w:ascii="Calibri" w:eastAsia="Times New Roman" w:hAnsi="Calibri" w:cs="Calibri"/>
+                <w:lang w:eastAsia="es-CO"/>
+              </w:rPr>
+              <w:t>Instrumentista</w:t>
+            </w:r>
+          </w:p>
+        </w:tc>
+      </w:tr>
+      <w:tr>
+        <w:trPr>
+          <w:trHeight w:val="288"/>
+        </w:trPr>
+        <w:tc>
+          <w:tcPr>
+            <w:tcW w:w="608" w:type="dxa"/>
+            <w:tcBorders>
+              <w:top w:val="nil"/>
+              <w:left w:val="single" w:sz="8" w:space="0" w:color="auto"/>
+              <w:bottom w:val="single" w:sz="4" w:space="0" w:color="auto"/>
+              <w:right w:val="single" w:sz="4" w:space="0" w:color="auto"/>
+            </w:tcBorders>
+            <w:shd w:val="clear" w:color="auto" w:fill="auto"/>
+            <w:noWrap/>
+            <w:vAlign w:val="bottom"/>
+            <w:hideMark/>
+          </w:tcPr>
+          <w:p>
+            <w:pPr>
+              <w:spacing w:after="0" w:line="240" w:lineRule="auto"/>
+              <w:jc w:val="center"/>
+              <w:rPr>
+                <w:rFonts w:ascii="Arial" w:eastAsia="Times New Roman" w:hAnsi="Arial" w:cs="Arial"/>
+                <w:sz w:val="20"/>
+                <w:szCs w:val="20"/>
+                <w:lang w:eastAsia="es-CO"/>
+              </w:rPr>
+            </w:pPr>
+            <w:r>
+              <w:rPr>
+                <w:rFonts w:ascii="Arial" w:eastAsia="Times New Roman" w:hAnsi="Arial" w:cs="Arial"/>
+                <w:sz w:val="20"/>
+                <w:szCs w:val="20"/>
+                <w:lang w:eastAsia="es-CO"/>
+              </w:rPr>
+              <w:t>11</w:t>
+            </w:r>
+          </w:p>
+        </w:tc>
+        <w:tc>
+          <w:tcPr>
+            <w:tcW w:w="3880" w:type="dxa"/>
+            <w:tcBorders>
+              <w:top w:val="nil"/>
+              <w:left w:val="nil"/>
+              <w:bottom w:val="single" w:sz="4" w:space="0" w:color="auto"/>
+              <w:right w:val="single" w:sz="4" w:space="0" w:color="auto"/>
+            </w:tcBorders>
+            <w:shd w:val="clear" w:color="auto" w:fill="auto"/>
+            <w:noWrap/>
+            <w:vAlign w:val="center"/>
+            <w:hideMark/>
+          </w:tcPr>
+          <w:p>
+            <w:pPr>
+              <w:spacing w:after="0" w:line="240" w:lineRule="auto"/>
+              <w:rPr>
+                <w:rFonts w:ascii="Calibri" w:eastAsia="Times New Roman" w:hAnsi="Calibri" w:cs="Calibri"/>
+                <w:lang w:eastAsia="es-CO"/>
+              </w:rPr>
+            </w:pPr>
+            <w:r>
+              <w:rPr>
+                <w:rFonts w:ascii="Calibri" w:eastAsia="Times New Roman" w:hAnsi="Calibri" w:cs="Calibri"/>
+                <w:lang w:eastAsia="es-CO"/>
+              </w:rPr>
+              <w:t>Instalar pieza mecanica</w:t>
+            </w:r>
+          </w:p>
+        </w:tc>
+        <w:tc>
+          <w:tcPr>
+            <w:tcW w:w="2020" w:type="dxa"/>
+            <w:tcBorders>
+              <w:top w:val="nil"/>
+              <w:left w:val="nil"/>
+              <w:bottom w:val="single" w:sz="4" w:space="0" w:color="auto"/>
+              <w:right w:val="single" w:sz="8" w:space="0" w:color="auto"/>
+            </w:tcBorders>
+            <w:shd w:val="clear" w:color="auto" w:fill="auto"/>
+            <w:noWrap/>
+            <w:vAlign w:val="center"/>
+            <w:hideMark/>
+          </w:tcPr>
+          <w:p>
+            <w:pPr>
+              <w:spacing w:after="0" w:line="240" w:lineRule="auto"/>
+              <w:rPr>
+                <w:rFonts w:ascii="Calibri" w:eastAsia="Times New Roman" w:hAnsi="Calibri" w:cs="Calibri"/>
+                <w:lang w:eastAsia="es-CO"/>
+              </w:rPr>
+            </w:pPr>
+            <w:r>
+              <w:rPr>
+                <w:rFonts w:ascii="Calibri" w:eastAsia="Times New Roman" w:hAnsi="Calibri" w:cs="Calibri"/>
+                <w:lang w:eastAsia="es-CO"/>
+              </w:rPr>
+              <w:t>Rotativo</w:t>
+            </w:r>
+          </w:p>
+        </w:tc>
+      </w:tr>
+      <w:tr>
+        <w:trPr>
+          <w:trHeight w:val="288"/>
+        </w:trPr>
+        <w:tc>
+          <w:tcPr>
+            <w:tcW w:w="608" w:type="dxa"/>
+            <w:tcBorders>
+              <w:top w:val="nil"/>
+              <w:left w:val="single" w:sz="8" w:space="0" w:color="auto"/>
+              <w:bottom w:val="single" w:sz="4" w:space="0" w:color="auto"/>
+              <w:right w:val="single" w:sz="4" w:space="0" w:color="auto"/>
+            </w:tcBorders>
+            <w:shd w:val="clear" w:color="auto" w:fill="auto"/>
+            <w:noWrap/>
+            <w:vAlign w:val="bottom"/>
+            <w:hideMark/>
+          </w:tcPr>
+          <w:p>
+            <w:pPr>
+              <w:spacing w:after="0" w:line="240" w:lineRule="auto"/>
+              <w:jc w:val="center"/>
+              <w:rPr>
+                <w:rFonts w:ascii="Arial" w:eastAsia="Times New Roman" w:hAnsi="Arial" w:cs="Arial"/>
+                <w:sz w:val="20"/>
+                <w:szCs w:val="20"/>
+                <w:lang w:eastAsia="es-CO"/>
+              </w:rPr>
+            </w:pPr>
+            <w:r>
+              <w:rPr>
+                <w:rFonts w:ascii="Arial" w:eastAsia="Times New Roman" w:hAnsi="Arial" w:cs="Arial"/>
+                <w:sz w:val="20"/>
+                <w:szCs w:val="20"/>
+                <w:lang w:eastAsia="es-CO"/>
+              </w:rPr>
+              <w:t>12</w:t>
+            </w:r>
+          </w:p>
+        </w:tc>
+        <w:tc>
+          <w:tcPr>
+            <w:tcW w:w="3880" w:type="dxa"/>
+            <w:tcBorders>
+              <w:top w:val="nil"/>
+              <w:left w:val="nil"/>
+              <w:bottom w:val="single" w:sz="4" w:space="0" w:color="auto"/>
+              <w:right w:val="single" w:sz="4" w:space="0" w:color="auto"/>
+            </w:tcBorders>
+            <w:shd w:val="clear" w:color="auto" w:fill="auto"/>
+            <w:noWrap/>
+            <w:vAlign w:val="center"/>
+            <w:hideMark/>
+          </w:tcPr>
+          <w:p>
+            <w:pPr>
+              <w:spacing w:after="0" w:line="240" w:lineRule="auto"/>
+              <w:rPr>
+                <w:rFonts w:ascii="Calibri" w:eastAsia="Times New Roman" w:hAnsi="Calibri" w:cs="Calibri"/>
+                <w:lang w:eastAsia="es-CO"/>
+              </w:rPr>
+            </w:pPr>
+            <w:r>
+              <w:rPr>
+                <w:rFonts w:ascii="Calibri" w:eastAsia="Times New Roman" w:hAnsi="Calibri" w:cs="Calibri"/>
+                <w:lang w:eastAsia="es-CO"/>
+              </w:rPr>
+              <w:t>Instalar platina</w:t>
+            </w:r>
+          </w:p>
+        </w:tc>
+        <w:tc>
+          <w:tcPr>
+            <w:tcW w:w="2020" w:type="dxa"/>
+            <w:tcBorders>
+              <w:top w:val="nil"/>
+              <w:left w:val="nil"/>
+              <w:bottom w:val="single" w:sz="4" w:space="0" w:color="auto"/>
+              <w:right w:val="single" w:sz="8" w:space="0" w:color="auto"/>
+            </w:tcBorders>
+            <w:shd w:val="clear" w:color="auto" w:fill="auto"/>
+            <w:noWrap/>
+            <w:vAlign w:val="center"/>
+            <w:hideMark/>
+          </w:tcPr>
+          <w:p>
+            <w:pPr>
+              <w:spacing w:after="0" w:line="240" w:lineRule="auto"/>
+              <w:rPr>
+                <w:rFonts w:ascii="Calibri" w:eastAsia="Times New Roman" w:hAnsi="Calibri" w:cs="Calibri"/>
+                <w:lang w:eastAsia="es-CO"/>
+              </w:rPr>
+            </w:pPr>
+            <w:r>
+              <w:rPr>
+                <w:rFonts w:ascii="Calibri" w:eastAsia="Times New Roman" w:hAnsi="Calibri" w:cs="Calibri"/>
+                <w:lang w:eastAsia="es-CO"/>
+              </w:rPr>
+              <w:t>Estático</w:t>
+            </w:r>
+          </w:p>
+        </w:tc>
+      </w:tr>
+      <w:tr>
+        <w:trPr>
+          <w:trHeight w:val="288"/>
+        </w:trPr>
+        <w:tc>
+          <w:tcPr>
+            <w:tcW w:w="608" w:type="dxa"/>
+            <w:tcBorders>
+              <w:top w:val="nil"/>
+              <w:left w:val="single" w:sz="8" w:space="0" w:color="auto"/>
+              <w:bottom w:val="single" w:sz="4" w:space="0" w:color="auto"/>
+              <w:right w:val="single" w:sz="4" w:space="0" w:color="auto"/>
+            </w:tcBorders>
+            <w:shd w:val="clear" w:color="auto" w:fill="auto"/>
+            <w:noWrap/>
+            <w:vAlign w:val="bottom"/>
+            <w:hideMark/>
+          </w:tcPr>
+          <w:p>
+            <w:pPr>
+              <w:spacing w:after="0" w:line="240" w:lineRule="auto"/>
+              <w:jc w:val="center"/>
+              <w:rPr>
+                <w:rFonts w:ascii="Arial" w:eastAsia="Times New Roman" w:hAnsi="Arial" w:cs="Arial"/>
+                <w:sz w:val="20"/>
+                <w:szCs w:val="20"/>
+                <w:lang w:eastAsia="es-CO"/>
+              </w:rPr>
+            </w:pPr>
+            <w:r>
+              <w:rPr>
+                <w:rFonts w:ascii="Arial" w:eastAsia="Times New Roman" w:hAnsi="Arial" w:cs="Arial"/>
+                <w:sz w:val="20"/>
+                <w:szCs w:val="20"/>
+                <w:lang w:eastAsia="es-CO"/>
+              </w:rPr>
+              <w:t>13</w:t>
+            </w:r>
+          </w:p>
+        </w:tc>
+        <w:tc>
+          <w:tcPr>
+            <w:tcW w:w="3880" w:type="dxa"/>
+            <w:tcBorders>
+              <w:top w:val="nil"/>
+              <w:left w:val="nil"/>
+              <w:bottom w:val="single" w:sz="4" w:space="0" w:color="auto"/>
+              <w:right w:val="single" w:sz="4" w:space="0" w:color="auto"/>
+            </w:tcBorders>
+            <w:shd w:val="clear" w:color="auto" w:fill="auto"/>
+            <w:noWrap/>
+            <w:vAlign w:val="center"/>
+            <w:hideMark/>
+          </w:tcPr>
+          <w:p>
+            <w:pPr>
+              <w:spacing w:after="0" w:line="240" w:lineRule="auto"/>
+              <w:rPr>
+                <w:rFonts w:ascii="Calibri" w:eastAsia="Times New Roman" w:hAnsi="Calibri" w:cs="Calibri"/>
+                <w:lang w:eastAsia="es-CO"/>
+              </w:rPr>
+            </w:pPr>
+            <w:r>
+              <w:rPr>
+                <w:rFonts w:ascii="Calibri" w:eastAsia="Times New Roman" w:hAnsi="Calibri" w:cs="Calibri"/>
+                <w:lang w:eastAsia="es-CO"/>
+              </w:rPr>
+              <w:t>Instalar termpozo</w:t>
+            </w:r>
+          </w:p>
+        </w:tc>
+        <w:tc>
+          <w:tcPr>
+            <w:tcW w:w="2020" w:type="dxa"/>
+            <w:tcBorders>
+              <w:top w:val="nil"/>
+              <w:left w:val="nil"/>
+              <w:bottom w:val="single" w:sz="4" w:space="0" w:color="auto"/>
+              <w:right w:val="single" w:sz="8" w:space="0" w:color="auto"/>
+            </w:tcBorders>
+            <w:shd w:val="clear" w:color="auto" w:fill="auto"/>
+            <w:noWrap/>
+            <w:vAlign w:val="center"/>
+            <w:hideMark/>
+          </w:tcPr>
+          <w:p>
+            <w:pPr>
+              <w:spacing w:after="0" w:line="240" w:lineRule="auto"/>
+              <w:rPr>
+                <w:rFonts w:ascii="Calibri" w:eastAsia="Times New Roman" w:hAnsi="Calibri" w:cs="Calibri"/>
+                <w:lang w:eastAsia="es-CO"/>
+              </w:rPr>
+            </w:pPr>
+            <w:r>
+              <w:rPr>
+                <w:rFonts w:ascii="Calibri" w:eastAsia="Times New Roman" w:hAnsi="Calibri" w:cs="Calibri"/>
+                <w:lang w:eastAsia="es-CO"/>
+              </w:rPr>
+              <w:t>Estático</w:t>
+            </w:r>
+          </w:p>
+        </w:tc>
+      </w:tr>
+      <w:tr>
+        <w:trPr>
+          <w:trHeight w:val="288"/>
+        </w:trPr>
+        <w:tc>
+          <w:tcPr>
+            <w:tcW w:w="608" w:type="dxa"/>
+            <w:tcBorders>
+              <w:top w:val="nil"/>
+              <w:left w:val="single" w:sz="8" w:space="0" w:color="auto"/>
+              <w:bottom w:val="single" w:sz="4" w:space="0" w:color="auto"/>
+              <w:right w:val="single" w:sz="4" w:space="0" w:color="auto"/>
+            </w:tcBorders>
+            <w:shd w:val="clear" w:color="auto" w:fill="auto"/>
+            <w:noWrap/>
+            <w:vAlign w:val="bottom"/>
+            <w:hideMark/>
+          </w:tcPr>
+          <w:p>
+            <w:pPr>
+              <w:spacing w:after="0" w:line="240" w:lineRule="auto"/>
+              <w:jc w:val="center"/>
+              <w:rPr>
+                <w:rFonts w:ascii="Arial" w:eastAsia="Times New Roman" w:hAnsi="Arial" w:cs="Arial"/>
+                <w:sz w:val="20"/>
+                <w:szCs w:val="20"/>
+                <w:lang w:eastAsia="es-CO"/>
+              </w:rPr>
+            </w:pPr>
+            <w:r>
+              <w:rPr>
+                <w:rFonts w:ascii="Arial" w:eastAsia="Times New Roman" w:hAnsi="Arial" w:cs="Arial"/>
+                <w:sz w:val="20"/>
+                <w:szCs w:val="20"/>
+                <w:lang w:eastAsia="es-CO"/>
+              </w:rPr>
+              <w:t>14</w:t>
+            </w:r>
+          </w:p>
+        </w:tc>
+        <w:tc>
+          <w:tcPr>
+            <w:tcW w:w="3880" w:type="dxa"/>
+            <w:tcBorders>
+              <w:top w:val="nil"/>
+              <w:left w:val="nil"/>
+              <w:bottom w:val="single" w:sz="4" w:space="0" w:color="auto"/>
+              <w:right w:val="single" w:sz="4" w:space="0" w:color="auto"/>
+            </w:tcBorders>
+            <w:shd w:val="clear" w:color="auto" w:fill="auto"/>
+            <w:noWrap/>
+            <w:vAlign w:val="center"/>
+            <w:hideMark/>
+          </w:tcPr>
+          <w:p>
+            <w:pPr>
+              <w:spacing w:after="0" w:line="240" w:lineRule="auto"/>
+              <w:rPr>
+                <w:rFonts w:ascii="Calibri" w:eastAsia="Times New Roman" w:hAnsi="Calibri" w:cs="Calibri"/>
+                <w:lang w:eastAsia="es-CO"/>
+              </w:rPr>
+            </w:pPr>
+            <w:r>
+              <w:rPr>
+                <w:rFonts w:ascii="Calibri" w:eastAsia="Times New Roman" w:hAnsi="Calibri" w:cs="Calibri"/>
+                <w:lang w:eastAsia="es-CO"/>
+              </w:rPr>
+              <w:t>Instalar válvula</w:t>
+            </w:r>
+          </w:p>
+        </w:tc>
+        <w:tc>
+          <w:tcPr>
+            <w:tcW w:w="2020" w:type="dxa"/>
+            <w:tcBorders>
+              <w:top w:val="nil"/>
+              <w:left w:val="nil"/>
+              <w:bottom w:val="single" w:sz="4" w:space="0" w:color="auto"/>
+              <w:right w:val="single" w:sz="8" w:space="0" w:color="auto"/>
+            </w:tcBorders>
+            <w:shd w:val="clear" w:color="auto" w:fill="auto"/>
+            <w:noWrap/>
+            <w:vAlign w:val="center"/>
+            <w:hideMark/>
+          </w:tcPr>
+          <w:p>
+            <w:pPr>
+              <w:spacing w:after="0" w:line="240" w:lineRule="auto"/>
+              <w:rPr>
+                <w:rFonts w:ascii="Calibri" w:eastAsia="Times New Roman" w:hAnsi="Calibri" w:cs="Calibri"/>
+                <w:lang w:eastAsia="es-CO"/>
+              </w:rPr>
+            </w:pPr>
+            <w:r>
+              <w:rPr>
+                <w:rFonts w:ascii="Calibri" w:eastAsia="Times New Roman" w:hAnsi="Calibri" w:cs="Calibri"/>
+                <w:lang w:eastAsia="es-CO"/>
+              </w:rPr>
+              <w:t>Estático</w:t>
+            </w:r>
+          </w:p>
+        </w:tc>
+      </w:tr>
+      <w:tr>
+        <w:trPr>
+          <w:trHeight w:val="288"/>
+        </w:trPr>
+        <w:tc>
+          <w:tcPr>
+            <w:tcW w:w="608" w:type="dxa"/>
+            <w:tcBorders>
+              <w:top w:val="nil"/>
+              <w:left w:val="single" w:sz="8" w:space="0" w:color="auto"/>
+              <w:bottom w:val="single" w:sz="4" w:space="0" w:color="auto"/>
+              <w:right w:val="single" w:sz="4" w:space="0" w:color="auto"/>
+            </w:tcBorders>
+            <w:shd w:val="clear" w:color="auto" w:fill="auto"/>
+            <w:noWrap/>
+            <w:vAlign w:val="bottom"/>
+            <w:hideMark/>
+          </w:tcPr>
+          <w:p>
+            <w:pPr>
+              <w:spacing w:after="0" w:line="240" w:lineRule="auto"/>
+              <w:jc w:val="center"/>
+              <w:rPr>
+                <w:rFonts w:ascii="Arial" w:eastAsia="Times New Roman" w:hAnsi="Arial" w:cs="Arial"/>
+                <w:sz w:val="20"/>
+                <w:szCs w:val="20"/>
+                <w:lang w:eastAsia="es-CO"/>
+              </w:rPr>
+            </w:pPr>
+            <w:r>
+              <w:rPr>
+                <w:rFonts w:ascii="Arial" w:eastAsia="Times New Roman" w:hAnsi="Arial" w:cs="Arial"/>
+                <w:sz w:val="20"/>
+                <w:szCs w:val="20"/>
+                <w:lang w:eastAsia="es-CO"/>
+              </w:rPr>
+              <w:t>15</w:t>
+            </w:r>
+          </w:p>
+        </w:tc>
+        <w:tc>
+          <w:tcPr>
+            <w:tcW w:w="3880" w:type="dxa"/>
+            <w:tcBorders>
+              <w:top w:val="nil"/>
+              <w:left w:val="nil"/>
+              <w:bottom w:val="single" w:sz="4" w:space="0" w:color="auto"/>
+              <w:right w:val="single" w:sz="4" w:space="0" w:color="auto"/>
+            </w:tcBorders>
+            <w:shd w:val="clear" w:color="auto" w:fill="auto"/>
+            <w:noWrap/>
+            <w:vAlign w:val="center"/>
+            <w:hideMark/>
+          </w:tcPr>
+          <w:p>
+            <w:pPr>
+              <w:spacing w:after="0" w:line="240" w:lineRule="auto"/>
+              <w:rPr>
+                <w:rFonts w:ascii="Calibri" w:eastAsia="Times New Roman" w:hAnsi="Calibri" w:cs="Calibri"/>
+                <w:lang w:eastAsia="es-CO"/>
+              </w:rPr>
+            </w:pPr>
+            <w:r>
+              <w:rPr>
+                <w:rFonts w:ascii="Calibri" w:eastAsia="Times New Roman" w:hAnsi="Calibri" w:cs="Calibri"/>
+                <w:lang w:eastAsia="es-CO"/>
+              </w:rPr>
+              <w:t>Izar y transportar a taller</w:t>
+            </w:r>
+          </w:p>
+        </w:tc>
+        <w:tc>
+          <w:tcPr>
+            <w:tcW w:w="2020" w:type="dxa"/>
+            <w:tcBorders>
+              <w:top w:val="nil"/>
+              <w:left w:val="nil"/>
+              <w:bottom w:val="single" w:sz="4" w:space="0" w:color="auto"/>
+              <w:right w:val="single" w:sz="8" w:space="0" w:color="auto"/>
+            </w:tcBorders>
+            <w:shd w:val="clear" w:color="auto" w:fill="auto"/>
+            <w:noWrap/>
+            <w:vAlign w:val="center"/>
+            <w:hideMark/>
+          </w:tcPr>
+          <w:p>
+            <w:pPr>
+              <w:spacing w:after="0" w:line="240" w:lineRule="auto"/>
+              <w:rPr>
+                <w:rFonts w:ascii="Calibri" w:eastAsia="Times New Roman" w:hAnsi="Calibri" w:cs="Calibri"/>
+                <w:lang w:eastAsia="es-CO"/>
+              </w:rPr>
+            </w:pPr>
+            <w:r>
+              <w:rPr>
+                <w:rFonts w:ascii="Calibri" w:eastAsia="Times New Roman" w:hAnsi="Calibri" w:cs="Calibri"/>
+                <w:lang w:eastAsia="es-CO"/>
+              </w:rPr>
+              <w:t>Operador grúa</w:t>
+            </w:r>
+          </w:p>
+        </w:tc>
+      </w:tr>
+      <w:tr>
+        <w:trPr>
+          <w:trHeight w:val="288"/>
+        </w:trPr>
+        <w:tc>
+          <w:tcPr>
+            <w:tcW w:w="608" w:type="dxa"/>
+            <w:tcBorders>
+              <w:top w:val="nil"/>
+              <w:left w:val="single" w:sz="8" w:space="0" w:color="auto"/>
+              <w:bottom w:val="single" w:sz="4" w:space="0" w:color="auto"/>
+              <w:right w:val="single" w:sz="4" w:space="0" w:color="auto"/>
+            </w:tcBorders>
+            <w:shd w:val="clear" w:color="auto" w:fill="auto"/>
+            <w:noWrap/>
+            <w:vAlign w:val="bottom"/>
+            <w:hideMark/>
+          </w:tcPr>
+          <w:p>
+            <w:pPr>
+              <w:spacing w:after="0" w:line="240" w:lineRule="auto"/>
+              <w:jc w:val="center"/>
+              <w:rPr>
+                <w:rFonts w:ascii="Arial" w:eastAsia="Times New Roman" w:hAnsi="Arial" w:cs="Arial"/>
+                <w:sz w:val="20"/>
+                <w:szCs w:val="20"/>
+                <w:lang w:eastAsia="es-CO"/>
+              </w:rPr>
+            </w:pPr>
+            <w:r>
+              <w:rPr>
+                <w:rFonts w:ascii="Arial" w:eastAsia="Times New Roman" w:hAnsi="Arial" w:cs="Arial"/>
+                <w:sz w:val="20"/>
+                <w:szCs w:val="20"/>
+                <w:lang w:eastAsia="es-CO"/>
+              </w:rPr>
+              <w:t>16</w:t>
+            </w:r>
+          </w:p>
+        </w:tc>
+        <w:tc>
+          <w:tcPr>
+            <w:tcW w:w="3880" w:type="dxa"/>
+            <w:tcBorders>
+              <w:top w:val="nil"/>
+              <w:left w:val="nil"/>
+              <w:bottom w:val="single" w:sz="4" w:space="0" w:color="auto"/>
+              <w:right w:val="single" w:sz="4" w:space="0" w:color="auto"/>
+            </w:tcBorders>
+            <w:shd w:val="clear" w:color="auto" w:fill="auto"/>
+            <w:noWrap/>
+            <w:vAlign w:val="center"/>
+            <w:hideMark/>
+          </w:tcPr>
+          <w:p>
+            <w:pPr>
+              <w:spacing w:after="0" w:line="240" w:lineRule="auto"/>
+              <w:rPr>
+                <w:rFonts w:ascii="Calibri" w:eastAsia="Times New Roman" w:hAnsi="Calibri" w:cs="Calibri"/>
+                <w:lang w:eastAsia="es-CO"/>
+              </w:rPr>
+            </w:pPr>
+            <w:r>
+              <w:rPr>
+                <w:rFonts w:ascii="Calibri" w:eastAsia="Times New Roman" w:hAnsi="Calibri" w:cs="Calibri"/>
+                <w:lang w:eastAsia="es-CO"/>
+              </w:rPr>
+              <w:t>Maquinar instrumento</w:t>
+            </w:r>
+          </w:p>
+        </w:tc>
+        <w:tc>
+          <w:tcPr>
+            <w:tcW w:w="2020" w:type="dxa"/>
+            <w:tcBorders>
+              <w:top w:val="nil"/>
+              <w:left w:val="nil"/>
+              <w:bottom w:val="single" w:sz="4" w:space="0" w:color="auto"/>
+              <w:right w:val="single" w:sz="8" w:space="0" w:color="auto"/>
+            </w:tcBorders>
+            <w:shd w:val="clear" w:color="auto" w:fill="auto"/>
+            <w:noWrap/>
+            <w:vAlign w:val="center"/>
+            <w:hideMark/>
+          </w:tcPr>
+          <w:p>
+            <w:pPr>
+              <w:spacing w:after="0" w:line="240" w:lineRule="auto"/>
+              <w:rPr>
+                <w:rFonts w:ascii="Calibri" w:eastAsia="Times New Roman" w:hAnsi="Calibri" w:cs="Calibri"/>
+                <w:lang w:eastAsia="es-CO"/>
+              </w:rPr>
+            </w:pPr>
+            <w:r>
+              <w:rPr>
+                <w:rFonts w:ascii="Calibri" w:eastAsia="Times New Roman" w:hAnsi="Calibri" w:cs="Calibri"/>
+                <w:lang w:eastAsia="es-CO"/>
+              </w:rPr>
+              <w:t>Rotativo</w:t>
+            </w:r>
+          </w:p>
+        </w:tc>
+      </w:tr>
+      <w:tr>
+        <w:trPr>
+          <w:trHeight w:val="288"/>
+        </w:trPr>
+        <w:tc>
+          <w:tcPr>
+            <w:tcW w:w="608" w:type="dxa"/>
+            <w:tcBorders>
+              <w:top w:val="nil"/>
+              <w:left w:val="single" w:sz="8" w:space="0" w:color="auto"/>
+              <w:bottom w:val="single" w:sz="4" w:space="0" w:color="auto"/>
+              <w:right w:val="single" w:sz="4" w:space="0" w:color="auto"/>
+            </w:tcBorders>
+            <w:shd w:val="clear" w:color="auto" w:fill="auto"/>
+            <w:noWrap/>
+            <w:vAlign w:val="bottom"/>
+            <w:hideMark/>
+          </w:tcPr>
+          <w:p>
+            <w:pPr>
+              <w:spacing w:after="0" w:line="240" w:lineRule="auto"/>
+              <w:jc w:val="center"/>
+              <w:rPr>
+                <w:rFonts w:ascii="Arial" w:eastAsia="Times New Roman" w:hAnsi="Arial" w:cs="Arial"/>
+                <w:sz w:val="20"/>
+                <w:szCs w:val="20"/>
+                <w:lang w:eastAsia="es-CO"/>
+              </w:rPr>
+            </w:pPr>
+            <w:r>
+              <w:rPr>
+                <w:rFonts w:ascii="Arial" w:eastAsia="Times New Roman" w:hAnsi="Arial" w:cs="Arial"/>
+                <w:sz w:val="20"/>
+                <w:szCs w:val="20"/>
+                <w:lang w:eastAsia="es-CO"/>
+              </w:rPr>
+              <w:t>17</w:t>
+            </w:r>
+          </w:p>
+        </w:tc>
+        <w:tc>
+          <w:tcPr>
+            <w:tcW w:w="3880" w:type="dxa"/>
+            <w:tcBorders>
+              <w:top w:val="nil"/>
+              <w:left w:val="nil"/>
+              <w:bottom w:val="single" w:sz="4" w:space="0" w:color="auto"/>
+              <w:right w:val="single" w:sz="4" w:space="0" w:color="auto"/>
+            </w:tcBorders>
+            <w:shd w:val="clear" w:color="auto" w:fill="auto"/>
+            <w:noWrap/>
+            <w:vAlign w:val="center"/>
+            <w:hideMark/>
+          </w:tcPr>
+          <w:p>
+            <w:pPr>
+              <w:spacing w:after="0" w:line="240" w:lineRule="auto"/>
+              <w:rPr>
+                <w:rFonts w:ascii="Calibri" w:eastAsia="Times New Roman" w:hAnsi="Calibri" w:cs="Calibri"/>
+                <w:lang w:eastAsia="es-CO"/>
+              </w:rPr>
+            </w:pPr>
+            <w:r>
+              <w:rPr>
+                <w:rFonts w:ascii="Calibri" w:eastAsia="Times New Roman" w:hAnsi="Calibri" w:cs="Calibri"/>
+                <w:lang w:eastAsia="es-CO"/>
+              </w:rPr>
+              <w:t>Medir desplazamiento axial</w:t>
+            </w:r>
+          </w:p>
+        </w:tc>
+        <w:tc>
+          <w:tcPr>
+            <w:tcW w:w="2020" w:type="dxa"/>
+            <w:tcBorders>
+              <w:top w:val="nil"/>
+              <w:left w:val="nil"/>
+              <w:bottom w:val="single" w:sz="4" w:space="0" w:color="auto"/>
+              <w:right w:val="single" w:sz="8" w:space="0" w:color="auto"/>
+            </w:tcBorders>
+            <w:shd w:val="clear" w:color="auto" w:fill="auto"/>
+            <w:noWrap/>
+            <w:vAlign w:val="center"/>
+            <w:hideMark/>
+          </w:tcPr>
+          <w:p>
+            <w:pPr>
+              <w:spacing w:after="0" w:line="240" w:lineRule="auto"/>
+              <w:rPr>
+                <w:rFonts w:ascii="Calibri" w:eastAsia="Times New Roman" w:hAnsi="Calibri" w:cs="Calibri"/>
+                <w:lang w:eastAsia="es-CO"/>
+              </w:rPr>
+            </w:pPr>
+            <w:r>
+              <w:rPr>
+                <w:rFonts w:ascii="Calibri" w:eastAsia="Times New Roman" w:hAnsi="Calibri" w:cs="Calibri"/>
+                <w:lang w:eastAsia="es-CO"/>
+              </w:rPr>
+              <w:t>Rotativo</w:t>
+            </w:r>
+          </w:p>
+        </w:tc>
+      </w:tr>
+      <w:tr>
+        <w:trPr>
+          <w:trHeight w:val="288"/>
+        </w:trPr>
+        <w:tc>
+          <w:tcPr>
+            <w:tcW w:w="608" w:type="dxa"/>
+            <w:tcBorders>
+              <w:top w:val="nil"/>
+              <w:left w:val="single" w:sz="8" w:space="0" w:color="auto"/>
+              <w:bottom w:val="single" w:sz="4" w:space="0" w:color="auto"/>
+              <w:right w:val="single" w:sz="4" w:space="0" w:color="auto"/>
+            </w:tcBorders>
+            <w:shd w:val="clear" w:color="auto" w:fill="auto"/>
+            <w:noWrap/>
+            <w:vAlign w:val="bottom"/>
+            <w:hideMark/>
+          </w:tcPr>
+          <w:p>
+            <w:pPr>
+              <w:spacing w:after="0" w:line="240" w:lineRule="auto"/>
+              <w:jc w:val="center"/>
+              <w:rPr>
+                <w:rFonts w:ascii="Arial" w:eastAsia="Times New Roman" w:hAnsi="Arial" w:cs="Arial"/>
+                <w:sz w:val="20"/>
+                <w:szCs w:val="20"/>
+                <w:lang w:eastAsia="es-CO"/>
+              </w:rPr>
+            </w:pPr>
+            <w:r>
+              <w:rPr>
+                <w:rFonts w:ascii="Arial" w:eastAsia="Times New Roman" w:hAnsi="Arial" w:cs="Arial"/>
+                <w:sz w:val="20"/>
+                <w:szCs w:val="20"/>
+                <w:lang w:eastAsia="es-CO"/>
+              </w:rPr>
+              <w:t>18</w:t>
+            </w:r>
+          </w:p>
+        </w:tc>
+        <w:tc>
+          <w:tcPr>
+            <w:tcW w:w="3880" w:type="dxa"/>
+            <w:tcBorders>
+              <w:top w:val="nil"/>
+              <w:left w:val="nil"/>
+              <w:bottom w:val="single" w:sz="4" w:space="0" w:color="auto"/>
+              <w:right w:val="single" w:sz="4" w:space="0" w:color="auto"/>
+            </w:tcBorders>
+            <w:shd w:val="clear" w:color="auto" w:fill="auto"/>
+            <w:noWrap/>
+            <w:vAlign w:val="center"/>
+            <w:hideMark/>
+          </w:tcPr>
+          <w:p>
+            <w:pPr>
+              <w:spacing w:after="0" w:line="240" w:lineRule="auto"/>
+              <w:rPr>
+                <w:rFonts w:ascii="Calibri" w:eastAsia="Times New Roman" w:hAnsi="Calibri" w:cs="Calibri"/>
+                <w:lang w:eastAsia="es-CO"/>
+              </w:rPr>
+            </w:pPr>
+            <w:r>
+              <w:rPr>
+                <w:rFonts w:ascii="Calibri" w:eastAsia="Times New Roman" w:hAnsi="Calibri" w:cs="Calibri"/>
+                <w:lang w:eastAsia="es-CO"/>
+              </w:rPr>
+              <w:t>Parametrizar instrumento</w:t>
+            </w:r>
+          </w:p>
+        </w:tc>
+        <w:tc>
+          <w:tcPr>
+            <w:tcW w:w="2020" w:type="dxa"/>
+            <w:tcBorders>
+              <w:top w:val="nil"/>
+              <w:left w:val="nil"/>
+              <w:bottom w:val="single" w:sz="4" w:space="0" w:color="auto"/>
+              <w:right w:val="single" w:sz="8" w:space="0" w:color="auto"/>
+            </w:tcBorders>
+            <w:shd w:val="clear" w:color="auto" w:fill="auto"/>
+            <w:noWrap/>
+            <w:vAlign w:val="center"/>
+            <w:hideMark/>
+          </w:tcPr>
+          <w:p>
+            <w:pPr>
+              <w:spacing w:after="0" w:line="240" w:lineRule="auto"/>
+              <w:rPr>
+                <w:rFonts w:ascii="Calibri" w:eastAsia="Times New Roman" w:hAnsi="Calibri" w:cs="Calibri"/>
+                <w:lang w:eastAsia="es-CO"/>
+              </w:rPr>
+            </w:pPr>
+            <w:r>
+              <w:rPr>
+                <w:rFonts w:ascii="Calibri" w:eastAsia="Times New Roman" w:hAnsi="Calibri" w:cs="Calibri"/>
+                <w:lang w:eastAsia="es-CO"/>
+              </w:rPr>
+              <w:t>Instrumentista</w:t>
+            </w:r>
+          </w:p>
+        </w:tc>
+      </w:tr>
+      <w:tr>
+        <w:trPr>
+          <w:trHeight w:val="288"/>
+        </w:trPr>
+        <w:tc>
+          <w:tcPr>
+            <w:tcW w:w="608" w:type="dxa"/>
+            <w:tcBorders>
+              <w:top w:val="nil"/>
+              <w:left w:val="single" w:sz="8" w:space="0" w:color="auto"/>
+              <w:bottom w:val="single" w:sz="4" w:space="0" w:color="auto"/>
+              <w:right w:val="single" w:sz="4" w:space="0" w:color="auto"/>
+            </w:tcBorders>
+            <w:shd w:val="clear" w:color="auto" w:fill="auto"/>
+            <w:noWrap/>
+            <w:vAlign w:val="bottom"/>
+            <w:hideMark/>
+          </w:tcPr>
+          <w:p>
+            <w:pPr>
+              <w:spacing w:after="0" w:line="240" w:lineRule="auto"/>
+              <w:jc w:val="center"/>
+              <w:rPr>
+                <w:rFonts w:ascii="Arial" w:eastAsia="Times New Roman" w:hAnsi="Arial" w:cs="Arial"/>
+                <w:sz w:val="20"/>
+                <w:szCs w:val="20"/>
+                <w:lang w:eastAsia="es-CO"/>
+              </w:rPr>
+            </w:pPr>
+            <w:r>
+              <w:rPr>
+                <w:rFonts w:ascii="Arial" w:eastAsia="Times New Roman" w:hAnsi="Arial" w:cs="Arial"/>
+                <w:sz w:val="20"/>
+                <w:szCs w:val="20"/>
+                <w:lang w:eastAsia="es-CO"/>
+              </w:rPr>
+              <w:t>19</w:t>
+            </w:r>
+          </w:p>
+        </w:tc>
+        <w:tc>
+          <w:tcPr>
+            <w:tcW w:w="3880" w:type="dxa"/>
+            <w:tcBorders>
+              <w:top w:val="nil"/>
+              <w:left w:val="nil"/>
+              <w:bottom w:val="single" w:sz="4" w:space="0" w:color="auto"/>
+              <w:right w:val="single" w:sz="4" w:space="0" w:color="auto"/>
+            </w:tcBorders>
+            <w:shd w:val="clear" w:color="auto" w:fill="auto"/>
+            <w:noWrap/>
+            <w:vAlign w:val="center"/>
+            <w:hideMark/>
+          </w:tcPr>
+          <w:p>
+            <w:pPr>
+              <w:spacing w:after="0" w:line="240" w:lineRule="auto"/>
+              <w:rPr>
+                <w:rFonts w:ascii="Calibri" w:eastAsia="Times New Roman" w:hAnsi="Calibri" w:cs="Calibri"/>
+                <w:lang w:eastAsia="es-CO"/>
+              </w:rPr>
+            </w:pPr>
+            <w:r>
+              <w:rPr>
+                <w:rFonts w:ascii="Calibri" w:eastAsia="Times New Roman" w:hAnsi="Calibri" w:cs="Calibri"/>
+                <w:lang w:eastAsia="es-CO"/>
+              </w:rPr>
+              <w:t>Pintar instrumento</w:t>
+            </w:r>
+          </w:p>
+        </w:tc>
+        <w:tc>
+          <w:tcPr>
+            <w:tcW w:w="2020" w:type="dxa"/>
+            <w:tcBorders>
+              <w:top w:val="nil"/>
+              <w:left w:val="nil"/>
+              <w:bottom w:val="single" w:sz="4" w:space="0" w:color="auto"/>
+              <w:right w:val="single" w:sz="8" w:space="0" w:color="auto"/>
+            </w:tcBorders>
+            <w:shd w:val="clear" w:color="auto" w:fill="auto"/>
+            <w:noWrap/>
+            <w:vAlign w:val="center"/>
+            <w:hideMark/>
+          </w:tcPr>
+          <w:p>
+            <w:pPr>
+              <w:spacing w:after="0" w:line="240" w:lineRule="auto"/>
+              <w:rPr>
+                <w:rFonts w:ascii="Calibri" w:eastAsia="Times New Roman" w:hAnsi="Calibri" w:cs="Calibri"/>
+                <w:lang w:eastAsia="es-CO"/>
+              </w:rPr>
+            </w:pPr>
+            <w:r>
+              <w:rPr>
+                <w:rFonts w:ascii="Calibri" w:eastAsia="Times New Roman" w:hAnsi="Calibri" w:cs="Calibri"/>
+                <w:lang w:eastAsia="es-CO"/>
+              </w:rPr>
+              <w:t>Pintor</w:t>
+            </w:r>
+          </w:p>
+        </w:tc>
+      </w:tr>
+      <w:tr>
+        <w:trPr>
+          <w:trHeight w:val="288"/>
+        </w:trPr>
+        <w:tc>
+          <w:tcPr>
+            <w:tcW w:w="608" w:type="dxa"/>
+            <w:tcBorders>
+              <w:top w:val="nil"/>
+              <w:left w:val="single" w:sz="8" w:space="0" w:color="auto"/>
+              <w:bottom w:val="single" w:sz="4" w:space="0" w:color="auto"/>
+              <w:right w:val="single" w:sz="4" w:space="0" w:color="auto"/>
+            </w:tcBorders>
+            <w:shd w:val="clear" w:color="auto" w:fill="auto"/>
+            <w:noWrap/>
+            <w:vAlign w:val="bottom"/>
+            <w:hideMark/>
+          </w:tcPr>
+          <w:p>
+            <w:pPr>
+              <w:spacing w:after="0" w:line="240" w:lineRule="auto"/>
+              <w:jc w:val="center"/>
+              <w:rPr>
+                <w:rFonts w:ascii="Arial" w:eastAsia="Times New Roman" w:hAnsi="Arial" w:cs="Arial"/>
+                <w:sz w:val="20"/>
+                <w:szCs w:val="20"/>
+                <w:lang w:eastAsia="es-CO"/>
+              </w:rPr>
+            </w:pPr>
+            <w:r>
+              <w:rPr>
+                <w:rFonts w:ascii="Arial" w:eastAsia="Times New Roman" w:hAnsi="Arial" w:cs="Arial"/>
+                <w:sz w:val="20"/>
+                <w:szCs w:val="20"/>
+                <w:lang w:eastAsia="es-CO"/>
+              </w:rPr>
+              <w:t>20</w:t>
+            </w:r>
+          </w:p>
+        </w:tc>
+        <w:tc>
+          <w:tcPr>
+            <w:tcW w:w="3880" w:type="dxa"/>
+            <w:tcBorders>
+              <w:top w:val="nil"/>
+              <w:left w:val="nil"/>
+              <w:bottom w:val="single" w:sz="4" w:space="0" w:color="auto"/>
+              <w:right w:val="single" w:sz="4" w:space="0" w:color="auto"/>
+            </w:tcBorders>
+            <w:shd w:val="clear" w:color="auto" w:fill="auto"/>
+            <w:noWrap/>
+            <w:vAlign w:val="center"/>
+            <w:hideMark/>
+          </w:tcPr>
+          <w:p>
+            <w:pPr>
+              <w:spacing w:after="0" w:line="240" w:lineRule="auto"/>
+              <w:rPr>
+                <w:rFonts w:ascii="Calibri" w:eastAsia="Times New Roman" w:hAnsi="Calibri" w:cs="Calibri"/>
+                <w:lang w:eastAsia="es-CO"/>
+              </w:rPr>
+            </w:pPr>
+            <w:r>
+              <w:rPr>
+                <w:rFonts w:ascii="Calibri" w:eastAsia="Times New Roman" w:hAnsi="Calibri" w:cs="Calibri"/>
+                <w:lang w:eastAsia="es-CO"/>
+              </w:rPr>
+              <w:t>Probar y entregar a operaciones</w:t>
+            </w:r>
+          </w:p>
+        </w:tc>
+        <w:tc>
+          <w:tcPr>
+            <w:tcW w:w="2020" w:type="dxa"/>
+            <w:tcBorders>
+              <w:top w:val="nil"/>
+              <w:left w:val="nil"/>
+              <w:bottom w:val="single" w:sz="4" w:space="0" w:color="auto"/>
+              <w:right w:val="single" w:sz="8" w:space="0" w:color="auto"/>
+            </w:tcBorders>
+            <w:shd w:val="clear" w:color="auto" w:fill="auto"/>
+            <w:noWrap/>
+            <w:vAlign w:val="center"/>
+            <w:hideMark/>
+          </w:tcPr>
+          <w:p>
+            <w:pPr>
+              <w:spacing w:after="0" w:line="240" w:lineRule="auto"/>
+              <w:rPr>
+                <w:rFonts w:ascii="Calibri" w:eastAsia="Times New Roman" w:hAnsi="Calibri" w:cs="Calibri"/>
+                <w:lang w:eastAsia="es-CO"/>
+              </w:rPr>
+            </w:pPr>
+            <w:r>
+              <w:rPr>
+                <w:rFonts w:ascii="Calibri" w:eastAsia="Times New Roman" w:hAnsi="Calibri" w:cs="Calibri"/>
+                <w:lang w:eastAsia="es-CO"/>
+              </w:rPr>
+              <w:t>Instrumentista</w:t>
+            </w:r>
+          </w:p>
+        </w:tc>
+      </w:tr>
+      <w:tr>
+        <w:trPr>
+          <w:trHeight w:val="288"/>
+        </w:trPr>
+        <w:tc>
+          <w:tcPr>
+            <w:tcW w:w="608" w:type="dxa"/>
+            <w:tcBorders>
+              <w:top w:val="nil"/>
+              <w:left w:val="single" w:sz="8" w:space="0" w:color="auto"/>
+              <w:bottom w:val="single" w:sz="4" w:space="0" w:color="auto"/>
+              <w:right w:val="single" w:sz="4" w:space="0" w:color="auto"/>
+            </w:tcBorders>
+            <w:shd w:val="clear" w:color="auto" w:fill="auto"/>
+            <w:noWrap/>
+            <w:vAlign w:val="bottom"/>
+            <w:hideMark/>
+          </w:tcPr>
+          <w:p>
+            <w:pPr>
+              <w:spacing w:after="0" w:line="240" w:lineRule="auto"/>
+              <w:jc w:val="center"/>
+              <w:rPr>
+                <w:rFonts w:ascii="Arial" w:eastAsia="Times New Roman" w:hAnsi="Arial" w:cs="Arial"/>
+                <w:sz w:val="20"/>
+                <w:szCs w:val="20"/>
+                <w:lang w:eastAsia="es-CO"/>
+              </w:rPr>
+            </w:pPr>
+            <w:r>
+              <w:rPr>
+                <w:rFonts w:ascii="Arial" w:eastAsia="Times New Roman" w:hAnsi="Arial" w:cs="Arial"/>
+                <w:sz w:val="20"/>
+                <w:szCs w:val="20"/>
+                <w:lang w:eastAsia="es-CO"/>
+              </w:rPr>
+              <w:t>21</w:t>
+            </w:r>
+          </w:p>
+        </w:tc>
+        <w:tc>
+          <w:tcPr>
+            <w:tcW w:w="3880" w:type="dxa"/>
+            <w:tcBorders>
+              <w:top w:val="nil"/>
+              <w:left w:val="nil"/>
+              <w:bottom w:val="single" w:sz="4" w:space="0" w:color="auto"/>
+              <w:right w:val="single" w:sz="4" w:space="0" w:color="auto"/>
+            </w:tcBorders>
+            <w:shd w:val="clear" w:color="auto" w:fill="auto"/>
+            <w:noWrap/>
+            <w:vAlign w:val="center"/>
+            <w:hideMark/>
+          </w:tcPr>
+          <w:p>
+            <w:pPr>
+              <w:spacing w:after="0" w:line="240" w:lineRule="auto"/>
+              <w:rPr>
+                <w:rFonts w:ascii="Calibri" w:eastAsia="Times New Roman" w:hAnsi="Calibri" w:cs="Calibri"/>
+                <w:lang w:eastAsia="es-CO"/>
+              </w:rPr>
+            </w:pPr>
+            <w:r>
+              <w:rPr>
+                <w:rFonts w:ascii="Calibri" w:eastAsia="Times New Roman" w:hAnsi="Calibri" w:cs="Calibri"/>
+                <w:lang w:eastAsia="es-CO"/>
+              </w:rPr>
+              <w:t>Realizar curva de calibración</w:t>
+            </w:r>
+          </w:p>
+        </w:tc>
+        <w:tc>
+          <w:tcPr>
+            <w:tcW w:w="2020" w:type="dxa"/>
+            <w:tcBorders>
+              <w:top w:val="nil"/>
+              <w:left w:val="nil"/>
+              <w:bottom w:val="single" w:sz="4" w:space="0" w:color="auto"/>
+              <w:right w:val="single" w:sz="8" w:space="0" w:color="auto"/>
+            </w:tcBorders>
+            <w:shd w:val="clear" w:color="auto" w:fill="auto"/>
+            <w:noWrap/>
+            <w:vAlign w:val="center"/>
+            <w:hideMark/>
+          </w:tcPr>
+          <w:p>
+            <w:pPr>
+              <w:spacing w:after="0" w:line="240" w:lineRule="auto"/>
+              <w:rPr>
+                <w:rFonts w:ascii="Calibri" w:eastAsia="Times New Roman" w:hAnsi="Calibri" w:cs="Calibri"/>
+                <w:lang w:eastAsia="es-CO"/>
+              </w:rPr>
+            </w:pPr>
+            <w:r>
+              <w:rPr>
+                <w:rFonts w:ascii="Calibri" w:eastAsia="Times New Roman" w:hAnsi="Calibri" w:cs="Calibri"/>
+                <w:lang w:eastAsia="es-CO"/>
+              </w:rPr>
+              <w:t>Instrumentista</w:t>
+            </w:r>
+          </w:p>
+        </w:tc>
+      </w:tr>
+      <w:tr>
+        <w:trPr>
+          <w:trHeight w:val="288"/>
+        </w:trPr>
+        <w:tc>
+          <w:tcPr>
+            <w:tcW w:w="608" w:type="dxa"/>
+            <w:tcBorders>
+              <w:top w:val="nil"/>
+              <w:left w:val="single" w:sz="8" w:space="0" w:color="auto"/>
+              <w:bottom w:val="single" w:sz="4" w:space="0" w:color="auto"/>
+              <w:right w:val="single" w:sz="4" w:space="0" w:color="auto"/>
+            </w:tcBorders>
+            <w:shd w:val="clear" w:color="auto" w:fill="auto"/>
+            <w:noWrap/>
+            <w:vAlign w:val="bottom"/>
+            <w:hideMark/>
+          </w:tcPr>
+          <w:p>
+            <w:pPr>
+              <w:spacing w:after="0" w:line="240" w:lineRule="auto"/>
+              <w:jc w:val="center"/>
+              <w:rPr>
+                <w:rFonts w:ascii="Arial" w:eastAsia="Times New Roman" w:hAnsi="Arial" w:cs="Arial"/>
+                <w:sz w:val="20"/>
+                <w:szCs w:val="20"/>
+                <w:lang w:eastAsia="es-CO"/>
+              </w:rPr>
+            </w:pPr>
+            <w:r>
+              <w:rPr>
+                <w:rFonts w:ascii="Arial" w:eastAsia="Times New Roman" w:hAnsi="Arial" w:cs="Arial"/>
+                <w:sz w:val="20"/>
+                <w:szCs w:val="20"/>
+                <w:lang w:eastAsia="es-CO"/>
+              </w:rPr>
+              <w:t>22</w:t>
+            </w:r>
+          </w:p>
+        </w:tc>
+        <w:tc>
+          <w:tcPr>
+            <w:tcW w:w="3880" w:type="dxa"/>
+            <w:tcBorders>
+              <w:top w:val="nil"/>
+              <w:left w:val="nil"/>
+              <w:bottom w:val="single" w:sz="4" w:space="0" w:color="auto"/>
+              <w:right w:val="single" w:sz="4" w:space="0" w:color="auto"/>
+            </w:tcBorders>
+            <w:shd w:val="clear" w:color="auto" w:fill="auto"/>
+            <w:noWrap/>
+            <w:vAlign w:val="center"/>
+            <w:hideMark/>
+          </w:tcPr>
+          <w:p>
+            <w:pPr>
+              <w:spacing w:after="0" w:line="240" w:lineRule="auto"/>
+              <w:rPr>
+                <w:rFonts w:ascii="Calibri" w:eastAsia="Times New Roman" w:hAnsi="Calibri" w:cs="Calibri"/>
+                <w:lang w:eastAsia="es-CO"/>
+              </w:rPr>
+            </w:pPr>
+            <w:r>
+              <w:rPr>
+                <w:rFonts w:ascii="Calibri" w:eastAsia="Times New Roman" w:hAnsi="Calibri" w:cs="Calibri"/>
+                <w:lang w:eastAsia="es-CO"/>
+              </w:rPr>
+              <w:t>Realizar mtto instrumento</w:t>
+            </w:r>
+          </w:p>
+        </w:tc>
+        <w:tc>
+          <w:tcPr>
+            <w:tcW w:w="2020" w:type="dxa"/>
+            <w:tcBorders>
+              <w:top w:val="nil"/>
+              <w:left w:val="nil"/>
+              <w:bottom w:val="single" w:sz="4" w:space="0" w:color="auto"/>
+              <w:right w:val="single" w:sz="8" w:space="0" w:color="auto"/>
+            </w:tcBorders>
+            <w:shd w:val="clear" w:color="auto" w:fill="auto"/>
+            <w:noWrap/>
+            <w:vAlign w:val="center"/>
+            <w:hideMark/>
+          </w:tcPr>
+          <w:p>
+            <w:pPr>
+              <w:spacing w:after="0" w:line="240" w:lineRule="auto"/>
+              <w:rPr>
+                <w:rFonts w:ascii="Calibri" w:eastAsia="Times New Roman" w:hAnsi="Calibri" w:cs="Calibri"/>
+                <w:lang w:eastAsia="es-CO"/>
+              </w:rPr>
+            </w:pPr>
+            <w:r>
+              <w:rPr>
+                <w:rFonts w:ascii="Calibri" w:eastAsia="Times New Roman" w:hAnsi="Calibri" w:cs="Calibri"/>
+                <w:lang w:eastAsia="es-CO"/>
+              </w:rPr>
+              <w:t>Instrumentista</w:t>
+            </w:r>
+          </w:p>
+        </w:tc>
+      </w:tr>
+      <w:tr>
+        <w:trPr>
+          <w:trHeight w:val="288"/>
+        </w:trPr>
+        <w:tc>
+          <w:tcPr>
+            <w:tcW w:w="608" w:type="dxa"/>
+            <w:tcBorders>
+              <w:top w:val="nil"/>
+              <w:left w:val="single" w:sz="8" w:space="0" w:color="auto"/>
+              <w:bottom w:val="single" w:sz="4" w:space="0" w:color="auto"/>
+              <w:right w:val="single" w:sz="4" w:space="0" w:color="auto"/>
+            </w:tcBorders>
+            <w:shd w:val="clear" w:color="auto" w:fill="auto"/>
+            <w:noWrap/>
+            <w:vAlign w:val="bottom"/>
+            <w:hideMark/>
+          </w:tcPr>
+          <w:p>
+            <w:pPr>
+              <w:spacing w:after="0" w:line="240" w:lineRule="auto"/>
+              <w:jc w:val="center"/>
+              <w:rPr>
+                <w:rFonts w:ascii="Arial" w:eastAsia="Times New Roman" w:hAnsi="Arial" w:cs="Arial"/>
+                <w:sz w:val="20"/>
+                <w:szCs w:val="20"/>
+                <w:lang w:eastAsia="es-CO"/>
+              </w:rPr>
+            </w:pPr>
+            <w:r>
+              <w:rPr>
+                <w:rFonts w:ascii="Arial" w:eastAsia="Times New Roman" w:hAnsi="Arial" w:cs="Arial"/>
+                <w:sz w:val="20"/>
+                <w:szCs w:val="20"/>
+                <w:lang w:eastAsia="es-CO"/>
+              </w:rPr>
+              <w:t>23</w:t>
+            </w:r>
+          </w:p>
+        </w:tc>
+        <w:tc>
+          <w:tcPr>
+            <w:tcW w:w="3880" w:type="dxa"/>
+            <w:tcBorders>
+              <w:top w:val="nil"/>
+              <w:left w:val="nil"/>
+              <w:bottom w:val="single" w:sz="4" w:space="0" w:color="auto"/>
+              <w:right w:val="single" w:sz="4" w:space="0" w:color="auto"/>
+            </w:tcBorders>
+            <w:shd w:val="clear" w:color="auto" w:fill="auto"/>
+            <w:noWrap/>
+            <w:vAlign w:val="center"/>
+            <w:hideMark/>
+          </w:tcPr>
+          <w:p>
+            <w:pPr>
+              <w:spacing w:after="0" w:line="240" w:lineRule="auto"/>
+              <w:rPr>
+                <w:rFonts w:ascii="Calibri" w:eastAsia="Times New Roman" w:hAnsi="Calibri" w:cs="Calibri"/>
+                <w:lang w:eastAsia="es-CO"/>
+              </w:rPr>
+            </w:pPr>
+            <w:r>
+              <w:rPr>
+                <w:rFonts w:ascii="Calibri" w:eastAsia="Times New Roman" w:hAnsi="Calibri" w:cs="Calibri"/>
+                <w:lang w:eastAsia="es-CO"/>
+              </w:rPr>
+              <w:t>Realizar mtto juction box</w:t>
+            </w:r>
+          </w:p>
+        </w:tc>
+        <w:tc>
+          <w:tcPr>
+            <w:tcW w:w="2020" w:type="dxa"/>
+            <w:tcBorders>
+              <w:top w:val="nil"/>
+              <w:left w:val="nil"/>
+              <w:bottom w:val="single" w:sz="4" w:space="0" w:color="auto"/>
+              <w:right w:val="single" w:sz="8" w:space="0" w:color="auto"/>
+            </w:tcBorders>
+            <w:shd w:val="clear" w:color="auto" w:fill="auto"/>
+            <w:noWrap/>
+            <w:vAlign w:val="center"/>
+            <w:hideMark/>
+          </w:tcPr>
+          <w:p>
+            <w:pPr>
+              <w:spacing w:after="0" w:line="240" w:lineRule="auto"/>
+              <w:rPr>
+                <w:rFonts w:ascii="Calibri" w:eastAsia="Times New Roman" w:hAnsi="Calibri" w:cs="Calibri"/>
+                <w:lang w:eastAsia="es-CO"/>
+              </w:rPr>
+            </w:pPr>
+            <w:r>
+              <w:rPr>
+                <w:rFonts w:ascii="Calibri" w:eastAsia="Times New Roman" w:hAnsi="Calibri" w:cs="Calibri"/>
+                <w:lang w:eastAsia="es-CO"/>
+              </w:rPr>
+              <w:t>Instrumentista</w:t>
+            </w:r>
+          </w:p>
+        </w:tc>
+      </w:tr>
+      <w:tr>
+        <w:trPr>
+          <w:trHeight w:val="288"/>
+        </w:trPr>
+        <w:tc>
+          <w:tcPr>
+            <w:tcW w:w="608" w:type="dxa"/>
+            <w:tcBorders>
+              <w:top w:val="nil"/>
+              <w:left w:val="single" w:sz="8" w:space="0" w:color="auto"/>
+              <w:bottom w:val="single" w:sz="4" w:space="0" w:color="auto"/>
+              <w:right w:val="single" w:sz="4" w:space="0" w:color="auto"/>
+            </w:tcBorders>
+            <w:shd w:val="clear" w:color="auto" w:fill="auto"/>
+            <w:noWrap/>
+            <w:vAlign w:val="bottom"/>
+            <w:hideMark/>
+          </w:tcPr>
+          <w:p>
+            <w:pPr>
+              <w:spacing w:after="0" w:line="240" w:lineRule="auto"/>
+              <w:jc w:val="center"/>
+              <w:rPr>
+                <w:rFonts w:ascii="Arial" w:eastAsia="Times New Roman" w:hAnsi="Arial" w:cs="Arial"/>
+                <w:sz w:val="20"/>
+                <w:szCs w:val="20"/>
+                <w:lang w:eastAsia="es-CO"/>
+              </w:rPr>
+            </w:pPr>
+            <w:r>
+              <w:rPr>
+                <w:rFonts w:ascii="Arial" w:eastAsia="Times New Roman" w:hAnsi="Arial" w:cs="Arial"/>
+                <w:sz w:val="20"/>
+                <w:szCs w:val="20"/>
+                <w:lang w:eastAsia="es-CO"/>
+              </w:rPr>
+              <w:t>24</w:t>
+            </w:r>
+          </w:p>
+        </w:tc>
+        <w:tc>
+          <w:tcPr>
+            <w:tcW w:w="3880" w:type="dxa"/>
+            <w:tcBorders>
+              <w:top w:val="nil"/>
+              <w:left w:val="nil"/>
+              <w:bottom w:val="single" w:sz="4" w:space="0" w:color="auto"/>
+              <w:right w:val="single" w:sz="4" w:space="0" w:color="auto"/>
+            </w:tcBorders>
+            <w:shd w:val="clear" w:color="auto" w:fill="auto"/>
+            <w:noWrap/>
+            <w:vAlign w:val="center"/>
+            <w:hideMark/>
+          </w:tcPr>
+          <w:p>
+            <w:pPr>
+              <w:spacing w:after="0" w:line="240" w:lineRule="auto"/>
+              <w:rPr>
+                <w:rFonts w:ascii="Calibri" w:eastAsia="Times New Roman" w:hAnsi="Calibri" w:cs="Calibri"/>
+                <w:lang w:eastAsia="es-CO"/>
+              </w:rPr>
+            </w:pPr>
+            <w:r>
+              <w:rPr>
+                <w:rFonts w:ascii="Calibri" w:eastAsia="Times New Roman" w:hAnsi="Calibri" w:cs="Calibri"/>
+                <w:lang w:eastAsia="es-CO"/>
+              </w:rPr>
+              <w:t>Realizar mtto sistema control avanzado</w:t>
+            </w:r>
+          </w:p>
+        </w:tc>
+        <w:tc>
+          <w:tcPr>
+            <w:tcW w:w="2020" w:type="dxa"/>
+            <w:tcBorders>
+              <w:top w:val="nil"/>
+              <w:left w:val="nil"/>
+              <w:bottom w:val="single" w:sz="4" w:space="0" w:color="auto"/>
+              <w:right w:val="single" w:sz="8" w:space="0" w:color="auto"/>
+            </w:tcBorders>
+            <w:shd w:val="clear" w:color="auto" w:fill="auto"/>
+            <w:noWrap/>
+            <w:vAlign w:val="center"/>
+            <w:hideMark/>
+          </w:tcPr>
+          <w:p>
+            <w:pPr>
+              <w:spacing w:after="0" w:line="240" w:lineRule="auto"/>
+              <w:rPr>
+                <w:rFonts w:ascii="Calibri" w:eastAsia="Times New Roman" w:hAnsi="Calibri" w:cs="Calibri"/>
+                <w:lang w:eastAsia="es-CO"/>
+              </w:rPr>
+            </w:pPr>
+            <w:r>
+              <w:rPr>
+                <w:rFonts w:ascii="Calibri" w:eastAsia="Times New Roman" w:hAnsi="Calibri" w:cs="Calibri"/>
+                <w:lang w:eastAsia="es-CO"/>
+              </w:rPr>
+              <w:t>Confiabilidad instr.</w:t>
+            </w:r>
+          </w:p>
+        </w:tc>
+      </w:tr>
+      <w:tr>
+        <w:trPr>
+          <w:trHeight w:val="288"/>
+        </w:trPr>
+        <w:tc>
+          <w:tcPr>
+            <w:tcW w:w="608" w:type="dxa"/>
+            <w:tcBorders>
+              <w:top w:val="nil"/>
+              <w:left w:val="single" w:sz="8" w:space="0" w:color="auto"/>
+              <w:bottom w:val="single" w:sz="4" w:space="0" w:color="auto"/>
+              <w:right w:val="single" w:sz="4" w:space="0" w:color="auto"/>
+            </w:tcBorders>
+            <w:shd w:val="clear" w:color="auto" w:fill="auto"/>
+            <w:noWrap/>
+            <w:vAlign w:val="bottom"/>
+            <w:hideMark/>
+          </w:tcPr>
+          <w:p>
+            <w:pPr>
+              <w:spacing w:after="0" w:line="240" w:lineRule="auto"/>
+              <w:jc w:val="center"/>
+              <w:rPr>
+                <w:rFonts w:ascii="Arial" w:eastAsia="Times New Roman" w:hAnsi="Arial" w:cs="Arial"/>
+                <w:sz w:val="20"/>
+                <w:szCs w:val="20"/>
+                <w:lang w:eastAsia="es-CO"/>
+              </w:rPr>
+            </w:pPr>
+            <w:r>
+              <w:rPr>
+                <w:rFonts w:ascii="Arial" w:eastAsia="Times New Roman" w:hAnsi="Arial" w:cs="Arial"/>
+                <w:sz w:val="20"/>
+                <w:szCs w:val="20"/>
+                <w:lang w:eastAsia="es-CO"/>
+              </w:rPr>
+              <w:t>25</w:t>
+            </w:r>
+          </w:p>
+        </w:tc>
+        <w:tc>
+          <w:tcPr>
+            <w:tcW w:w="3880" w:type="dxa"/>
+            <w:tcBorders>
+              <w:top w:val="nil"/>
+              <w:left w:val="nil"/>
+              <w:bottom w:val="single" w:sz="4" w:space="0" w:color="auto"/>
+              <w:right w:val="single" w:sz="4" w:space="0" w:color="auto"/>
+            </w:tcBorders>
+            <w:shd w:val="clear" w:color="auto" w:fill="auto"/>
+            <w:noWrap/>
+            <w:vAlign w:val="center"/>
+            <w:hideMark/>
+          </w:tcPr>
+          <w:p>
+            <w:pPr>
+              <w:spacing w:after="0" w:line="240" w:lineRule="auto"/>
+              <w:rPr>
+                <w:rFonts w:ascii="Calibri" w:eastAsia="Times New Roman" w:hAnsi="Calibri" w:cs="Calibri"/>
+                <w:lang w:eastAsia="es-CO"/>
+              </w:rPr>
+            </w:pPr>
+            <w:r>
+              <w:rPr>
+                <w:rFonts w:ascii="Calibri" w:eastAsia="Times New Roman" w:hAnsi="Calibri" w:cs="Calibri"/>
+                <w:lang w:eastAsia="es-CO"/>
+              </w:rPr>
+              <w:t>Realizar mtto válvula</w:t>
+            </w:r>
+          </w:p>
+        </w:tc>
+        <w:tc>
+          <w:tcPr>
+            <w:tcW w:w="2020" w:type="dxa"/>
+            <w:tcBorders>
+              <w:top w:val="nil"/>
+              <w:left w:val="nil"/>
+              <w:bottom w:val="single" w:sz="4" w:space="0" w:color="auto"/>
+              <w:right w:val="single" w:sz="8" w:space="0" w:color="auto"/>
+            </w:tcBorders>
+            <w:shd w:val="clear" w:color="auto" w:fill="auto"/>
+            <w:noWrap/>
+            <w:vAlign w:val="center"/>
+            <w:hideMark/>
+          </w:tcPr>
+          <w:p>
+            <w:pPr>
+              <w:spacing w:after="0" w:line="240" w:lineRule="auto"/>
+              <w:rPr>
+                <w:rFonts w:ascii="Calibri" w:eastAsia="Times New Roman" w:hAnsi="Calibri" w:cs="Calibri"/>
+                <w:lang w:eastAsia="es-CO"/>
+              </w:rPr>
+            </w:pPr>
+            <w:r>
+              <w:rPr>
+                <w:rFonts w:ascii="Calibri" w:eastAsia="Times New Roman" w:hAnsi="Calibri" w:cs="Calibri"/>
+                <w:lang w:eastAsia="es-CO"/>
+              </w:rPr>
+              <w:t>Instrumentista</w:t>
+            </w:r>
+          </w:p>
+        </w:tc>
+      </w:tr>
+      <w:tr>
+        <w:trPr>
+          <w:trHeight w:val="288"/>
+        </w:trPr>
+        <w:tc>
+          <w:tcPr>
+            <w:tcW w:w="608" w:type="dxa"/>
+            <w:tcBorders>
+              <w:top w:val="nil"/>
+              <w:left w:val="single" w:sz="8" w:space="0" w:color="auto"/>
+              <w:bottom w:val="single" w:sz="4" w:space="0" w:color="auto"/>
+              <w:right w:val="single" w:sz="4" w:space="0" w:color="auto"/>
+            </w:tcBorders>
+            <w:shd w:val="clear" w:color="auto" w:fill="auto"/>
+            <w:noWrap/>
+            <w:vAlign w:val="bottom"/>
+            <w:hideMark/>
+          </w:tcPr>
+          <w:p>
+            <w:pPr>
+              <w:spacing w:after="0" w:line="240" w:lineRule="auto"/>
+              <w:jc w:val="center"/>
+              <w:rPr>
+                <w:rFonts w:ascii="Arial" w:eastAsia="Times New Roman" w:hAnsi="Arial" w:cs="Arial"/>
+                <w:sz w:val="20"/>
+                <w:szCs w:val="20"/>
+                <w:lang w:eastAsia="es-CO"/>
+              </w:rPr>
+            </w:pPr>
+            <w:r>
+              <w:rPr>
+                <w:rFonts w:ascii="Arial" w:eastAsia="Times New Roman" w:hAnsi="Arial" w:cs="Arial"/>
+                <w:sz w:val="20"/>
+                <w:szCs w:val="20"/>
+                <w:lang w:eastAsia="es-CO"/>
+              </w:rPr>
+              <w:lastRenderedPageBreak/>
+              <w:t>26</w:t>
+            </w:r>
+          </w:p>
+        </w:tc>
+        <w:tc>
+          <w:tcPr>
+            <w:tcW w:w="3880" w:type="dxa"/>
+            <w:tcBorders>
+              <w:top w:val="nil"/>
+              <w:left w:val="nil"/>
+              <w:bottom w:val="single" w:sz="4" w:space="0" w:color="auto"/>
+              <w:right w:val="single" w:sz="4" w:space="0" w:color="auto"/>
+            </w:tcBorders>
+            <w:shd w:val="clear" w:color="auto" w:fill="auto"/>
+            <w:noWrap/>
+            <w:vAlign w:val="center"/>
+            <w:hideMark/>
+          </w:tcPr>
+          <w:p>
+            <w:pPr>
+              <w:spacing w:after="0" w:line="240" w:lineRule="auto"/>
+              <w:rPr>
+                <w:rFonts w:ascii="Calibri" w:eastAsia="Times New Roman" w:hAnsi="Calibri" w:cs="Calibri"/>
+                <w:lang w:eastAsia="es-CO"/>
+              </w:rPr>
+            </w:pPr>
+            <w:r>
+              <w:rPr>
+                <w:rFonts w:ascii="Calibri" w:eastAsia="Times New Roman" w:hAnsi="Calibri" w:cs="Calibri"/>
+                <w:lang w:eastAsia="es-CO"/>
+              </w:rPr>
+              <w:t>Reemplazar instrumento</w:t>
+            </w:r>
+          </w:p>
+        </w:tc>
+        <w:tc>
+          <w:tcPr>
+            <w:tcW w:w="2020" w:type="dxa"/>
+            <w:tcBorders>
+              <w:top w:val="nil"/>
+              <w:left w:val="nil"/>
+              <w:bottom w:val="single" w:sz="4" w:space="0" w:color="auto"/>
+              <w:right w:val="single" w:sz="8" w:space="0" w:color="auto"/>
+            </w:tcBorders>
+            <w:shd w:val="clear" w:color="auto" w:fill="auto"/>
+            <w:noWrap/>
+            <w:vAlign w:val="center"/>
+            <w:hideMark/>
+          </w:tcPr>
+          <w:p>
+            <w:pPr>
+              <w:spacing w:after="0" w:line="240" w:lineRule="auto"/>
+              <w:rPr>
+                <w:rFonts w:ascii="Calibri" w:eastAsia="Times New Roman" w:hAnsi="Calibri" w:cs="Calibri"/>
+                <w:lang w:eastAsia="es-CO"/>
+              </w:rPr>
+            </w:pPr>
+            <w:r>
+              <w:rPr>
+                <w:rFonts w:ascii="Calibri" w:eastAsia="Times New Roman" w:hAnsi="Calibri" w:cs="Calibri"/>
+                <w:lang w:eastAsia="es-CO"/>
+              </w:rPr>
+              <w:t>Instrumentista</w:t>
+            </w:r>
+          </w:p>
+        </w:tc>
+      </w:tr>
+      <w:tr>
+        <w:trPr>
+          <w:trHeight w:val="288"/>
+        </w:trPr>
+        <w:tc>
+          <w:tcPr>
+            <w:tcW w:w="608" w:type="dxa"/>
+            <w:tcBorders>
+              <w:top w:val="nil"/>
+              <w:left w:val="single" w:sz="8" w:space="0" w:color="auto"/>
+              <w:bottom w:val="single" w:sz="4" w:space="0" w:color="auto"/>
+              <w:right w:val="single" w:sz="4" w:space="0" w:color="auto"/>
+            </w:tcBorders>
+            <w:shd w:val="clear" w:color="auto" w:fill="auto"/>
+            <w:noWrap/>
+            <w:vAlign w:val="bottom"/>
+            <w:hideMark/>
+          </w:tcPr>
+          <w:p>
+            <w:pPr>
+              <w:spacing w:after="0" w:line="240" w:lineRule="auto"/>
+              <w:jc w:val="center"/>
+              <w:rPr>
+                <w:rFonts w:ascii="Arial" w:eastAsia="Times New Roman" w:hAnsi="Arial" w:cs="Arial"/>
+                <w:sz w:val="20"/>
+                <w:szCs w:val="20"/>
+                <w:lang w:eastAsia="es-CO"/>
+              </w:rPr>
+            </w:pPr>
+            <w:r>
+              <w:rPr>
+                <w:rFonts w:ascii="Arial" w:eastAsia="Times New Roman" w:hAnsi="Arial" w:cs="Arial"/>
+                <w:sz w:val="20"/>
+                <w:szCs w:val="20"/>
+                <w:lang w:eastAsia="es-CO"/>
+              </w:rPr>
+              <w:t>27</w:t>
+            </w:r>
+          </w:p>
+        </w:tc>
+        <w:tc>
+          <w:tcPr>
+            <w:tcW w:w="3880" w:type="dxa"/>
+            <w:tcBorders>
+              <w:top w:val="nil"/>
+              <w:left w:val="nil"/>
+              <w:bottom w:val="single" w:sz="4" w:space="0" w:color="auto"/>
+              <w:right w:val="single" w:sz="4" w:space="0" w:color="auto"/>
+            </w:tcBorders>
+            <w:shd w:val="clear" w:color="auto" w:fill="auto"/>
+            <w:noWrap/>
+            <w:vAlign w:val="center"/>
+            <w:hideMark/>
+          </w:tcPr>
+          <w:p>
+            <w:pPr>
+              <w:spacing w:after="0" w:line="240" w:lineRule="auto"/>
+              <w:rPr>
+                <w:rFonts w:ascii="Calibri" w:eastAsia="Times New Roman" w:hAnsi="Calibri" w:cs="Calibri"/>
+                <w:lang w:eastAsia="es-CO"/>
+              </w:rPr>
+            </w:pPr>
+            <w:r>
+              <w:rPr>
+                <w:rFonts w:ascii="Calibri" w:eastAsia="Times New Roman" w:hAnsi="Calibri" w:cs="Calibri"/>
+                <w:lang w:eastAsia="es-CO"/>
+              </w:rPr>
+              <w:t>Reemplazar líneas de impulso</w:t>
+            </w:r>
+          </w:p>
+        </w:tc>
+        <w:tc>
+          <w:tcPr>
+            <w:tcW w:w="2020" w:type="dxa"/>
+            <w:tcBorders>
+              <w:top w:val="nil"/>
+              <w:left w:val="nil"/>
+              <w:bottom w:val="single" w:sz="4" w:space="0" w:color="auto"/>
+              <w:right w:val="single" w:sz="8" w:space="0" w:color="auto"/>
+            </w:tcBorders>
+            <w:shd w:val="clear" w:color="auto" w:fill="auto"/>
+            <w:noWrap/>
+            <w:vAlign w:val="center"/>
+            <w:hideMark/>
+          </w:tcPr>
+          <w:p>
+            <w:pPr>
+              <w:spacing w:after="0" w:line="240" w:lineRule="auto"/>
+              <w:rPr>
+                <w:rFonts w:ascii="Calibri" w:eastAsia="Times New Roman" w:hAnsi="Calibri" w:cs="Calibri"/>
+                <w:lang w:eastAsia="es-CO"/>
+              </w:rPr>
+            </w:pPr>
+            <w:r>
+              <w:rPr>
+                <w:rFonts w:ascii="Calibri" w:eastAsia="Times New Roman" w:hAnsi="Calibri" w:cs="Calibri"/>
+                <w:lang w:eastAsia="es-CO"/>
+              </w:rPr>
+              <w:t>Instrumentista</w:t>
+            </w:r>
+          </w:p>
+        </w:tc>
+      </w:tr>
+      <w:tr>
+        <w:trPr>
+          <w:trHeight w:val="288"/>
+        </w:trPr>
+        <w:tc>
+          <w:tcPr>
+            <w:tcW w:w="608" w:type="dxa"/>
+            <w:tcBorders>
+              <w:top w:val="nil"/>
+              <w:left w:val="single" w:sz="8" w:space="0" w:color="auto"/>
+              <w:bottom w:val="single" w:sz="4" w:space="0" w:color="auto"/>
+              <w:right w:val="single" w:sz="4" w:space="0" w:color="auto"/>
+            </w:tcBorders>
+            <w:shd w:val="clear" w:color="auto" w:fill="auto"/>
+            <w:noWrap/>
+            <w:vAlign w:val="bottom"/>
+            <w:hideMark/>
+          </w:tcPr>
+          <w:p>
+            <w:pPr>
+              <w:spacing w:after="0" w:line="240" w:lineRule="auto"/>
+              <w:jc w:val="center"/>
+              <w:rPr>
+                <w:rFonts w:ascii="Arial" w:eastAsia="Times New Roman" w:hAnsi="Arial" w:cs="Arial"/>
+                <w:sz w:val="20"/>
+                <w:szCs w:val="20"/>
+                <w:lang w:eastAsia="es-CO"/>
+              </w:rPr>
+            </w:pPr>
+            <w:r>
+              <w:rPr>
+                <w:rFonts w:ascii="Arial" w:eastAsia="Times New Roman" w:hAnsi="Arial" w:cs="Arial"/>
+                <w:sz w:val="20"/>
+                <w:szCs w:val="20"/>
+                <w:lang w:eastAsia="es-CO"/>
+              </w:rPr>
+              <w:t>28</w:t>
+            </w:r>
+          </w:p>
+        </w:tc>
+        <w:tc>
+          <w:tcPr>
+            <w:tcW w:w="3880" w:type="dxa"/>
+            <w:tcBorders>
+              <w:top w:val="nil"/>
+              <w:left w:val="nil"/>
+              <w:bottom w:val="single" w:sz="4" w:space="0" w:color="auto"/>
+              <w:right w:val="single" w:sz="4" w:space="0" w:color="auto"/>
+            </w:tcBorders>
+            <w:shd w:val="clear" w:color="auto" w:fill="auto"/>
+            <w:noWrap/>
+            <w:vAlign w:val="center"/>
+            <w:hideMark/>
+          </w:tcPr>
+          <w:p>
+            <w:pPr>
+              <w:spacing w:after="0" w:line="240" w:lineRule="auto"/>
+              <w:rPr>
+                <w:rFonts w:ascii="Calibri" w:eastAsia="Times New Roman" w:hAnsi="Calibri" w:cs="Calibri"/>
+                <w:lang w:eastAsia="es-CO"/>
+              </w:rPr>
+            </w:pPr>
+            <w:r>
+              <w:rPr>
+                <w:rFonts w:ascii="Calibri" w:eastAsia="Times New Roman" w:hAnsi="Calibri" w:cs="Calibri"/>
+                <w:lang w:eastAsia="es-CO"/>
+              </w:rPr>
+              <w:t>Reemplazar termopozo</w:t>
+            </w:r>
+          </w:p>
+        </w:tc>
+        <w:tc>
+          <w:tcPr>
+            <w:tcW w:w="2020" w:type="dxa"/>
+            <w:tcBorders>
+              <w:top w:val="nil"/>
+              <w:left w:val="nil"/>
+              <w:bottom w:val="single" w:sz="4" w:space="0" w:color="auto"/>
+              <w:right w:val="single" w:sz="8" w:space="0" w:color="auto"/>
+            </w:tcBorders>
+            <w:shd w:val="clear" w:color="auto" w:fill="auto"/>
+            <w:noWrap/>
+            <w:vAlign w:val="center"/>
+            <w:hideMark/>
+          </w:tcPr>
+          <w:p>
+            <w:pPr>
+              <w:spacing w:after="0" w:line="240" w:lineRule="auto"/>
+              <w:rPr>
+                <w:rFonts w:ascii="Calibri" w:eastAsia="Times New Roman" w:hAnsi="Calibri" w:cs="Calibri"/>
+                <w:lang w:eastAsia="es-CO"/>
+              </w:rPr>
+            </w:pPr>
+            <w:r>
+              <w:rPr>
+                <w:rFonts w:ascii="Calibri" w:eastAsia="Times New Roman" w:hAnsi="Calibri" w:cs="Calibri"/>
+                <w:lang w:eastAsia="es-CO"/>
+              </w:rPr>
+              <w:t>Estático</w:t>
+            </w:r>
+          </w:p>
+        </w:tc>
+      </w:tr>
+      <w:tr>
+        <w:trPr>
+          <w:trHeight w:val="288"/>
+        </w:trPr>
+        <w:tc>
+          <w:tcPr>
+            <w:tcW w:w="608" w:type="dxa"/>
+            <w:tcBorders>
+              <w:top w:val="nil"/>
+              <w:left w:val="single" w:sz="8" w:space="0" w:color="auto"/>
+              <w:bottom w:val="single" w:sz="4" w:space="0" w:color="auto"/>
+              <w:right w:val="single" w:sz="4" w:space="0" w:color="auto"/>
+            </w:tcBorders>
+            <w:shd w:val="clear" w:color="auto" w:fill="auto"/>
+            <w:noWrap/>
+            <w:vAlign w:val="bottom"/>
+            <w:hideMark/>
+          </w:tcPr>
+          <w:p>
+            <w:pPr>
+              <w:spacing w:after="0" w:line="240" w:lineRule="auto"/>
+              <w:jc w:val="center"/>
+              <w:rPr>
+                <w:rFonts w:ascii="Arial" w:eastAsia="Times New Roman" w:hAnsi="Arial" w:cs="Arial"/>
+                <w:sz w:val="20"/>
+                <w:szCs w:val="20"/>
+                <w:lang w:eastAsia="es-CO"/>
+              </w:rPr>
+            </w:pPr>
+            <w:r>
+              <w:rPr>
+                <w:rFonts w:ascii="Arial" w:eastAsia="Times New Roman" w:hAnsi="Arial" w:cs="Arial"/>
+                <w:sz w:val="20"/>
+                <w:szCs w:val="20"/>
+                <w:lang w:eastAsia="es-CO"/>
+              </w:rPr>
+              <w:t>29</w:t>
+            </w:r>
+          </w:p>
+        </w:tc>
+        <w:tc>
+          <w:tcPr>
+            <w:tcW w:w="3880" w:type="dxa"/>
+            <w:tcBorders>
+              <w:top w:val="nil"/>
+              <w:left w:val="nil"/>
+              <w:bottom w:val="single" w:sz="4" w:space="0" w:color="auto"/>
+              <w:right w:val="single" w:sz="4" w:space="0" w:color="auto"/>
+            </w:tcBorders>
+            <w:shd w:val="clear" w:color="auto" w:fill="auto"/>
+            <w:noWrap/>
+            <w:vAlign w:val="center"/>
+            <w:hideMark/>
+          </w:tcPr>
+          <w:p>
+            <w:pPr>
+              <w:spacing w:after="0" w:line="240" w:lineRule="auto"/>
+              <w:rPr>
+                <w:rFonts w:ascii="Calibri" w:eastAsia="Times New Roman" w:hAnsi="Calibri" w:cs="Calibri"/>
+                <w:lang w:eastAsia="es-CO"/>
+              </w:rPr>
+            </w:pPr>
+            <w:r>
+              <w:rPr>
+                <w:rFonts w:ascii="Calibri" w:eastAsia="Times New Roman" w:hAnsi="Calibri" w:cs="Calibri"/>
+                <w:lang w:eastAsia="es-CO"/>
+              </w:rPr>
+              <w:t>Reemplazar tracing</w:t>
+            </w:r>
+          </w:p>
+        </w:tc>
+        <w:tc>
+          <w:tcPr>
+            <w:tcW w:w="2020" w:type="dxa"/>
+            <w:tcBorders>
+              <w:top w:val="nil"/>
+              <w:left w:val="nil"/>
+              <w:bottom w:val="single" w:sz="4" w:space="0" w:color="auto"/>
+              <w:right w:val="single" w:sz="8" w:space="0" w:color="auto"/>
+            </w:tcBorders>
+            <w:shd w:val="clear" w:color="auto" w:fill="auto"/>
+            <w:noWrap/>
+            <w:vAlign w:val="center"/>
+            <w:hideMark/>
+          </w:tcPr>
+          <w:p>
+            <w:pPr>
+              <w:spacing w:after="0" w:line="240" w:lineRule="auto"/>
+              <w:rPr>
+                <w:rFonts w:ascii="Calibri" w:eastAsia="Times New Roman" w:hAnsi="Calibri" w:cs="Calibri"/>
+                <w:lang w:eastAsia="es-CO"/>
+              </w:rPr>
+            </w:pPr>
+            <w:r>
+              <w:rPr>
+                <w:rFonts w:ascii="Calibri" w:eastAsia="Times New Roman" w:hAnsi="Calibri" w:cs="Calibri"/>
+                <w:lang w:eastAsia="es-CO"/>
+              </w:rPr>
+              <w:t>Estático</w:t>
+            </w:r>
+          </w:p>
+        </w:tc>
+      </w:tr>
+      <w:tr>
+        <w:trPr>
+          <w:trHeight w:val="288"/>
+        </w:trPr>
+        <w:tc>
+          <w:tcPr>
+            <w:tcW w:w="608" w:type="dxa"/>
+            <w:tcBorders>
+              <w:top w:val="nil"/>
+              <w:left w:val="single" w:sz="8" w:space="0" w:color="auto"/>
+              <w:bottom w:val="single" w:sz="4" w:space="0" w:color="auto"/>
+              <w:right w:val="single" w:sz="4" w:space="0" w:color="auto"/>
+            </w:tcBorders>
+            <w:shd w:val="clear" w:color="auto" w:fill="auto"/>
+            <w:noWrap/>
+            <w:vAlign w:val="bottom"/>
+            <w:hideMark/>
+          </w:tcPr>
+          <w:p>
+            <w:pPr>
+              <w:spacing w:after="0" w:line="240" w:lineRule="auto"/>
+              <w:jc w:val="center"/>
+              <w:rPr>
+                <w:rFonts w:ascii="Arial" w:eastAsia="Times New Roman" w:hAnsi="Arial" w:cs="Arial"/>
+                <w:sz w:val="20"/>
+                <w:szCs w:val="20"/>
+                <w:lang w:eastAsia="es-CO"/>
+              </w:rPr>
+            </w:pPr>
+            <w:r>
+              <w:rPr>
+                <w:rFonts w:ascii="Arial" w:eastAsia="Times New Roman" w:hAnsi="Arial" w:cs="Arial"/>
+                <w:sz w:val="20"/>
+                <w:szCs w:val="20"/>
+                <w:lang w:eastAsia="es-CO"/>
+              </w:rPr>
+              <w:t>30</w:t>
+            </w:r>
+          </w:p>
+        </w:tc>
+        <w:tc>
+          <w:tcPr>
+            <w:tcW w:w="3880" w:type="dxa"/>
+            <w:tcBorders>
+              <w:top w:val="nil"/>
+              <w:left w:val="nil"/>
+              <w:bottom w:val="single" w:sz="4" w:space="0" w:color="auto"/>
+              <w:right w:val="single" w:sz="4" w:space="0" w:color="auto"/>
+            </w:tcBorders>
+            <w:shd w:val="clear" w:color="auto" w:fill="auto"/>
+            <w:noWrap/>
+            <w:vAlign w:val="center"/>
+            <w:hideMark/>
+          </w:tcPr>
+          <w:p>
+            <w:pPr>
+              <w:spacing w:after="0" w:line="240" w:lineRule="auto"/>
+              <w:rPr>
+                <w:rFonts w:ascii="Calibri" w:eastAsia="Times New Roman" w:hAnsi="Calibri" w:cs="Calibri"/>
+                <w:lang w:eastAsia="es-CO"/>
+              </w:rPr>
+            </w:pPr>
+            <w:r>
+              <w:rPr>
+                <w:rFonts w:ascii="Calibri" w:eastAsia="Times New Roman" w:hAnsi="Calibri" w:cs="Calibri"/>
+                <w:lang w:eastAsia="es-CO"/>
+              </w:rPr>
+              <w:t>Reemplazar válvula</w:t>
+            </w:r>
+          </w:p>
+        </w:tc>
+        <w:tc>
+          <w:tcPr>
+            <w:tcW w:w="2020" w:type="dxa"/>
+            <w:tcBorders>
+              <w:top w:val="nil"/>
+              <w:left w:val="nil"/>
+              <w:bottom w:val="single" w:sz="4" w:space="0" w:color="auto"/>
+              <w:right w:val="single" w:sz="8" w:space="0" w:color="auto"/>
+            </w:tcBorders>
+            <w:shd w:val="clear" w:color="auto" w:fill="auto"/>
+            <w:noWrap/>
+            <w:vAlign w:val="center"/>
+            <w:hideMark/>
+          </w:tcPr>
+          <w:p>
+            <w:pPr>
+              <w:spacing w:after="0" w:line="240" w:lineRule="auto"/>
+              <w:rPr>
+                <w:rFonts w:ascii="Calibri" w:eastAsia="Times New Roman" w:hAnsi="Calibri" w:cs="Calibri"/>
+                <w:lang w:eastAsia="es-CO"/>
+              </w:rPr>
+            </w:pPr>
+            <w:r>
+              <w:rPr>
+                <w:rFonts w:ascii="Calibri" w:eastAsia="Times New Roman" w:hAnsi="Calibri" w:cs="Calibri"/>
+                <w:lang w:eastAsia="es-CO"/>
+              </w:rPr>
+              <w:t>Estático</w:t>
+            </w:r>
+          </w:p>
+        </w:tc>
+      </w:tr>
+      <w:tr>
+        <w:trPr>
+          <w:trHeight w:val="288"/>
+        </w:trPr>
+        <w:tc>
+          <w:tcPr>
+            <w:tcW w:w="608" w:type="dxa"/>
+            <w:tcBorders>
+              <w:top w:val="nil"/>
+              <w:left w:val="single" w:sz="8" w:space="0" w:color="auto"/>
+              <w:bottom w:val="single" w:sz="4" w:space="0" w:color="auto"/>
+              <w:right w:val="single" w:sz="4" w:space="0" w:color="auto"/>
+            </w:tcBorders>
+            <w:shd w:val="clear" w:color="auto" w:fill="auto"/>
+            <w:noWrap/>
+            <w:vAlign w:val="bottom"/>
+            <w:hideMark/>
+          </w:tcPr>
+          <w:p>
+            <w:pPr>
+              <w:spacing w:after="0" w:line="240" w:lineRule="auto"/>
+              <w:jc w:val="center"/>
+              <w:rPr>
+                <w:rFonts w:ascii="Arial" w:eastAsia="Times New Roman" w:hAnsi="Arial" w:cs="Arial"/>
+                <w:sz w:val="20"/>
+                <w:szCs w:val="20"/>
+                <w:lang w:eastAsia="es-CO"/>
+              </w:rPr>
+            </w:pPr>
+            <w:r>
+              <w:rPr>
+                <w:rFonts w:ascii="Arial" w:eastAsia="Times New Roman" w:hAnsi="Arial" w:cs="Arial"/>
+                <w:sz w:val="20"/>
+                <w:szCs w:val="20"/>
+                <w:lang w:eastAsia="es-CO"/>
+              </w:rPr>
+              <w:t>31</w:t>
+            </w:r>
+          </w:p>
+        </w:tc>
+        <w:tc>
+          <w:tcPr>
+            <w:tcW w:w="3880" w:type="dxa"/>
+            <w:tcBorders>
+              <w:top w:val="nil"/>
+              <w:left w:val="nil"/>
+              <w:bottom w:val="single" w:sz="4" w:space="0" w:color="auto"/>
+              <w:right w:val="single" w:sz="4" w:space="0" w:color="auto"/>
+            </w:tcBorders>
+            <w:shd w:val="clear" w:color="auto" w:fill="auto"/>
+            <w:noWrap/>
+            <w:vAlign w:val="center"/>
+            <w:hideMark/>
+          </w:tcPr>
+          <w:p>
+            <w:pPr>
+              <w:spacing w:after="0" w:line="240" w:lineRule="auto"/>
+              <w:rPr>
+                <w:rFonts w:ascii="Calibri" w:eastAsia="Times New Roman" w:hAnsi="Calibri" w:cs="Calibri"/>
+                <w:lang w:eastAsia="es-CO"/>
+              </w:rPr>
+            </w:pPr>
+            <w:r>
+              <w:rPr>
+                <w:rFonts w:ascii="Calibri" w:eastAsia="Times New Roman" w:hAnsi="Calibri" w:cs="Calibri"/>
+                <w:lang w:eastAsia="es-CO"/>
+              </w:rPr>
+              <w:t>Retirar bridas instrumento</w:t>
+            </w:r>
+          </w:p>
+        </w:tc>
+        <w:tc>
+          <w:tcPr>
+            <w:tcW w:w="2020" w:type="dxa"/>
+            <w:tcBorders>
+              <w:top w:val="nil"/>
+              <w:left w:val="nil"/>
+              <w:bottom w:val="single" w:sz="4" w:space="0" w:color="auto"/>
+              <w:right w:val="single" w:sz="8" w:space="0" w:color="auto"/>
+            </w:tcBorders>
+            <w:shd w:val="clear" w:color="auto" w:fill="auto"/>
+            <w:noWrap/>
+            <w:vAlign w:val="center"/>
+            <w:hideMark/>
+          </w:tcPr>
+          <w:p>
+            <w:pPr>
+              <w:spacing w:after="0" w:line="240" w:lineRule="auto"/>
+              <w:rPr>
+                <w:rFonts w:ascii="Calibri" w:eastAsia="Times New Roman" w:hAnsi="Calibri" w:cs="Calibri"/>
+                <w:lang w:eastAsia="es-CO"/>
+              </w:rPr>
+            </w:pPr>
+            <w:r>
+              <w:rPr>
+                <w:rFonts w:ascii="Calibri" w:eastAsia="Times New Roman" w:hAnsi="Calibri" w:cs="Calibri"/>
+                <w:lang w:eastAsia="es-CO"/>
+              </w:rPr>
+              <w:t>Estático</w:t>
+            </w:r>
+          </w:p>
+        </w:tc>
+      </w:tr>
+      <w:tr>
+        <w:trPr>
+          <w:trHeight w:val="288"/>
+        </w:trPr>
+        <w:tc>
+          <w:tcPr>
+            <w:tcW w:w="608" w:type="dxa"/>
+            <w:tcBorders>
+              <w:top w:val="nil"/>
+              <w:left w:val="single" w:sz="8" w:space="0" w:color="auto"/>
+              <w:bottom w:val="single" w:sz="4" w:space="0" w:color="auto"/>
+              <w:right w:val="single" w:sz="4" w:space="0" w:color="auto"/>
+            </w:tcBorders>
+            <w:shd w:val="clear" w:color="auto" w:fill="auto"/>
+            <w:noWrap/>
+            <w:vAlign w:val="bottom"/>
+            <w:hideMark/>
+          </w:tcPr>
+          <w:p>
+            <w:pPr>
+              <w:spacing w:after="0" w:line="240" w:lineRule="auto"/>
+              <w:jc w:val="center"/>
+              <w:rPr>
+                <w:rFonts w:ascii="Arial" w:eastAsia="Times New Roman" w:hAnsi="Arial" w:cs="Arial"/>
+                <w:sz w:val="20"/>
+                <w:szCs w:val="20"/>
+                <w:lang w:eastAsia="es-CO"/>
+              </w:rPr>
+            </w:pPr>
+            <w:r>
+              <w:rPr>
+                <w:rFonts w:ascii="Arial" w:eastAsia="Times New Roman" w:hAnsi="Arial" w:cs="Arial"/>
+                <w:sz w:val="20"/>
+                <w:szCs w:val="20"/>
+                <w:lang w:eastAsia="es-CO"/>
+              </w:rPr>
+              <w:t>32</w:t>
+            </w:r>
+          </w:p>
+        </w:tc>
+        <w:tc>
+          <w:tcPr>
+            <w:tcW w:w="3880" w:type="dxa"/>
+            <w:tcBorders>
+              <w:top w:val="nil"/>
+              <w:left w:val="nil"/>
+              <w:bottom w:val="single" w:sz="4" w:space="0" w:color="auto"/>
+              <w:right w:val="single" w:sz="4" w:space="0" w:color="auto"/>
+            </w:tcBorders>
+            <w:shd w:val="clear" w:color="auto" w:fill="auto"/>
+            <w:noWrap/>
+            <w:vAlign w:val="center"/>
+            <w:hideMark/>
+          </w:tcPr>
+          <w:p>
+            <w:pPr>
+              <w:spacing w:after="0" w:line="240" w:lineRule="auto"/>
+              <w:rPr>
+                <w:rFonts w:ascii="Calibri" w:eastAsia="Times New Roman" w:hAnsi="Calibri" w:cs="Calibri"/>
+                <w:lang w:eastAsia="es-CO"/>
+              </w:rPr>
+            </w:pPr>
+            <w:r>
+              <w:rPr>
+                <w:rFonts w:ascii="Calibri" w:eastAsia="Times New Roman" w:hAnsi="Calibri" w:cs="Calibri"/>
+                <w:lang w:eastAsia="es-CO"/>
+              </w:rPr>
+              <w:t>Retirar instrumento</w:t>
+            </w:r>
+          </w:p>
+        </w:tc>
+        <w:tc>
+          <w:tcPr>
+            <w:tcW w:w="2020" w:type="dxa"/>
+            <w:tcBorders>
+              <w:top w:val="nil"/>
+              <w:left w:val="nil"/>
+              <w:bottom w:val="single" w:sz="4" w:space="0" w:color="auto"/>
+              <w:right w:val="single" w:sz="8" w:space="0" w:color="auto"/>
+            </w:tcBorders>
+            <w:shd w:val="clear" w:color="auto" w:fill="auto"/>
+            <w:noWrap/>
+            <w:vAlign w:val="center"/>
+            <w:hideMark/>
+          </w:tcPr>
+          <w:p>
+            <w:pPr>
+              <w:spacing w:after="0" w:line="240" w:lineRule="auto"/>
+              <w:rPr>
+                <w:rFonts w:ascii="Calibri" w:eastAsia="Times New Roman" w:hAnsi="Calibri" w:cs="Calibri"/>
+                <w:lang w:eastAsia="es-CO"/>
+              </w:rPr>
+            </w:pPr>
+            <w:r>
+              <w:rPr>
+                <w:rFonts w:ascii="Calibri" w:eastAsia="Times New Roman" w:hAnsi="Calibri" w:cs="Calibri"/>
+                <w:lang w:eastAsia="es-CO"/>
+              </w:rPr>
+              <w:t>Instrumentista</w:t>
+            </w:r>
+          </w:p>
+        </w:tc>
+      </w:tr>
+      <w:tr>
+        <w:trPr>
+          <w:trHeight w:val="288"/>
+        </w:trPr>
+        <w:tc>
+          <w:tcPr>
+            <w:tcW w:w="608" w:type="dxa"/>
+            <w:tcBorders>
+              <w:top w:val="nil"/>
+              <w:left w:val="single" w:sz="8" w:space="0" w:color="auto"/>
+              <w:bottom w:val="single" w:sz="4" w:space="0" w:color="auto"/>
+              <w:right w:val="single" w:sz="4" w:space="0" w:color="auto"/>
+            </w:tcBorders>
+            <w:shd w:val="clear" w:color="auto" w:fill="auto"/>
+            <w:noWrap/>
+            <w:vAlign w:val="bottom"/>
+            <w:hideMark/>
+          </w:tcPr>
+          <w:p>
+            <w:pPr>
+              <w:spacing w:after="0" w:line="240" w:lineRule="auto"/>
+              <w:jc w:val="center"/>
+              <w:rPr>
+                <w:rFonts w:ascii="Arial" w:eastAsia="Times New Roman" w:hAnsi="Arial" w:cs="Arial"/>
+                <w:sz w:val="20"/>
+                <w:szCs w:val="20"/>
+                <w:lang w:eastAsia="es-CO"/>
+              </w:rPr>
+            </w:pPr>
+            <w:r>
+              <w:rPr>
+                <w:rFonts w:ascii="Arial" w:eastAsia="Times New Roman" w:hAnsi="Arial" w:cs="Arial"/>
+                <w:sz w:val="20"/>
+                <w:szCs w:val="20"/>
+                <w:lang w:eastAsia="es-CO"/>
+              </w:rPr>
+              <w:t>33</w:t>
+            </w:r>
+          </w:p>
+        </w:tc>
+        <w:tc>
+          <w:tcPr>
+            <w:tcW w:w="3880" w:type="dxa"/>
+            <w:tcBorders>
+              <w:top w:val="nil"/>
+              <w:left w:val="nil"/>
+              <w:bottom w:val="single" w:sz="4" w:space="0" w:color="auto"/>
+              <w:right w:val="single" w:sz="4" w:space="0" w:color="auto"/>
+            </w:tcBorders>
+            <w:shd w:val="clear" w:color="auto" w:fill="auto"/>
+            <w:noWrap/>
+            <w:vAlign w:val="center"/>
+            <w:hideMark/>
+          </w:tcPr>
+          <w:p>
+            <w:pPr>
+              <w:spacing w:after="0" w:line="240" w:lineRule="auto"/>
+              <w:rPr>
+                <w:rFonts w:ascii="Calibri" w:eastAsia="Times New Roman" w:hAnsi="Calibri" w:cs="Calibri"/>
+                <w:lang w:eastAsia="es-CO"/>
+              </w:rPr>
+            </w:pPr>
+            <w:r>
+              <w:rPr>
+                <w:rFonts w:ascii="Calibri" w:eastAsia="Times New Roman" w:hAnsi="Calibri" w:cs="Calibri"/>
+                <w:lang w:eastAsia="es-CO"/>
+              </w:rPr>
+              <w:t>Retirar pieza mecánica</w:t>
+            </w:r>
+          </w:p>
+        </w:tc>
+        <w:tc>
+          <w:tcPr>
+            <w:tcW w:w="2020" w:type="dxa"/>
+            <w:tcBorders>
+              <w:top w:val="nil"/>
+              <w:left w:val="nil"/>
+              <w:bottom w:val="single" w:sz="4" w:space="0" w:color="auto"/>
+              <w:right w:val="single" w:sz="8" w:space="0" w:color="auto"/>
+            </w:tcBorders>
+            <w:shd w:val="clear" w:color="auto" w:fill="auto"/>
+            <w:noWrap/>
+            <w:vAlign w:val="center"/>
+            <w:hideMark/>
+          </w:tcPr>
+          <w:p>
+            <w:pPr>
+              <w:spacing w:after="0" w:line="240" w:lineRule="auto"/>
+              <w:rPr>
+                <w:rFonts w:ascii="Calibri" w:eastAsia="Times New Roman" w:hAnsi="Calibri" w:cs="Calibri"/>
+                <w:lang w:eastAsia="es-CO"/>
+              </w:rPr>
+            </w:pPr>
+            <w:r>
+              <w:rPr>
+                <w:rFonts w:ascii="Calibri" w:eastAsia="Times New Roman" w:hAnsi="Calibri" w:cs="Calibri"/>
+                <w:lang w:eastAsia="es-CO"/>
+              </w:rPr>
+              <w:t>Rotativo</w:t>
+            </w:r>
+          </w:p>
+        </w:tc>
+      </w:tr>
+      <w:tr>
+        <w:trPr>
+          <w:trHeight w:val="288"/>
+        </w:trPr>
+        <w:tc>
+          <w:tcPr>
+            <w:tcW w:w="608" w:type="dxa"/>
+            <w:tcBorders>
+              <w:top w:val="nil"/>
+              <w:left w:val="single" w:sz="8" w:space="0" w:color="auto"/>
+              <w:bottom w:val="single" w:sz="4" w:space="0" w:color="auto"/>
+              <w:right w:val="single" w:sz="4" w:space="0" w:color="auto"/>
+            </w:tcBorders>
+            <w:shd w:val="clear" w:color="auto" w:fill="auto"/>
+            <w:noWrap/>
+            <w:vAlign w:val="bottom"/>
+            <w:hideMark/>
+          </w:tcPr>
+          <w:p>
+            <w:pPr>
+              <w:spacing w:after="0" w:line="240" w:lineRule="auto"/>
+              <w:jc w:val="center"/>
+              <w:rPr>
+                <w:rFonts w:ascii="Arial" w:eastAsia="Times New Roman" w:hAnsi="Arial" w:cs="Arial"/>
+                <w:sz w:val="20"/>
+                <w:szCs w:val="20"/>
+                <w:lang w:eastAsia="es-CO"/>
+              </w:rPr>
+            </w:pPr>
+            <w:r>
+              <w:rPr>
+                <w:rFonts w:ascii="Arial" w:eastAsia="Times New Roman" w:hAnsi="Arial" w:cs="Arial"/>
+                <w:sz w:val="20"/>
+                <w:szCs w:val="20"/>
+                <w:lang w:eastAsia="es-CO"/>
+              </w:rPr>
+              <w:t>34</w:t>
+            </w:r>
+          </w:p>
+        </w:tc>
+        <w:tc>
+          <w:tcPr>
+            <w:tcW w:w="3880" w:type="dxa"/>
+            <w:tcBorders>
+              <w:top w:val="nil"/>
+              <w:left w:val="nil"/>
+              <w:bottom w:val="single" w:sz="4" w:space="0" w:color="auto"/>
+              <w:right w:val="single" w:sz="4" w:space="0" w:color="auto"/>
+            </w:tcBorders>
+            <w:shd w:val="clear" w:color="auto" w:fill="auto"/>
+            <w:noWrap/>
+            <w:vAlign w:val="center"/>
+            <w:hideMark/>
+          </w:tcPr>
+          <w:p>
+            <w:pPr>
+              <w:spacing w:after="0" w:line="240" w:lineRule="auto"/>
+              <w:rPr>
+                <w:rFonts w:ascii="Calibri" w:eastAsia="Times New Roman" w:hAnsi="Calibri" w:cs="Calibri"/>
+                <w:lang w:eastAsia="es-CO"/>
+              </w:rPr>
+            </w:pPr>
+            <w:r>
+              <w:rPr>
+                <w:rFonts w:ascii="Calibri" w:eastAsia="Times New Roman" w:hAnsi="Calibri" w:cs="Calibri"/>
+                <w:lang w:eastAsia="es-CO"/>
+              </w:rPr>
+              <w:t>Retirar platina</w:t>
+            </w:r>
+          </w:p>
+        </w:tc>
+        <w:tc>
+          <w:tcPr>
+            <w:tcW w:w="2020" w:type="dxa"/>
+            <w:tcBorders>
+              <w:top w:val="nil"/>
+              <w:left w:val="nil"/>
+              <w:bottom w:val="single" w:sz="4" w:space="0" w:color="auto"/>
+              <w:right w:val="single" w:sz="8" w:space="0" w:color="auto"/>
+            </w:tcBorders>
+            <w:shd w:val="clear" w:color="auto" w:fill="auto"/>
+            <w:noWrap/>
+            <w:vAlign w:val="center"/>
+            <w:hideMark/>
+          </w:tcPr>
+          <w:p>
+            <w:pPr>
+              <w:spacing w:after="0" w:line="240" w:lineRule="auto"/>
+              <w:rPr>
+                <w:rFonts w:ascii="Calibri" w:eastAsia="Times New Roman" w:hAnsi="Calibri" w:cs="Calibri"/>
+                <w:lang w:eastAsia="es-CO"/>
+              </w:rPr>
+            </w:pPr>
+            <w:r>
+              <w:rPr>
+                <w:rFonts w:ascii="Calibri" w:eastAsia="Times New Roman" w:hAnsi="Calibri" w:cs="Calibri"/>
+                <w:lang w:eastAsia="es-CO"/>
+              </w:rPr>
+              <w:t>Estático</w:t>
+            </w:r>
+          </w:p>
+        </w:tc>
+      </w:tr>
+      <w:tr>
+        <w:trPr>
+          <w:trHeight w:val="288"/>
+        </w:trPr>
+        <w:tc>
+          <w:tcPr>
+            <w:tcW w:w="608" w:type="dxa"/>
+            <w:tcBorders>
+              <w:top w:val="nil"/>
+              <w:left w:val="single" w:sz="8" w:space="0" w:color="auto"/>
+              <w:bottom w:val="single" w:sz="4" w:space="0" w:color="auto"/>
+              <w:right w:val="single" w:sz="4" w:space="0" w:color="auto"/>
+            </w:tcBorders>
+            <w:shd w:val="clear" w:color="auto" w:fill="auto"/>
+            <w:noWrap/>
+            <w:vAlign w:val="bottom"/>
+            <w:hideMark/>
+          </w:tcPr>
+          <w:p>
+            <w:pPr>
+              <w:spacing w:after="0" w:line="240" w:lineRule="auto"/>
+              <w:jc w:val="center"/>
+              <w:rPr>
+                <w:rFonts w:ascii="Arial" w:eastAsia="Times New Roman" w:hAnsi="Arial" w:cs="Arial"/>
+                <w:sz w:val="20"/>
+                <w:szCs w:val="20"/>
+                <w:lang w:eastAsia="es-CO"/>
+              </w:rPr>
+            </w:pPr>
+            <w:r>
+              <w:rPr>
+                <w:rFonts w:ascii="Arial" w:eastAsia="Times New Roman" w:hAnsi="Arial" w:cs="Arial"/>
+                <w:sz w:val="20"/>
+                <w:szCs w:val="20"/>
+                <w:lang w:eastAsia="es-CO"/>
+              </w:rPr>
+              <w:t>35</w:t>
+            </w:r>
+          </w:p>
+        </w:tc>
+        <w:tc>
+          <w:tcPr>
+            <w:tcW w:w="3880" w:type="dxa"/>
+            <w:tcBorders>
+              <w:top w:val="nil"/>
+              <w:left w:val="nil"/>
+              <w:bottom w:val="single" w:sz="4" w:space="0" w:color="auto"/>
+              <w:right w:val="single" w:sz="4" w:space="0" w:color="auto"/>
+            </w:tcBorders>
+            <w:shd w:val="clear" w:color="auto" w:fill="auto"/>
+            <w:noWrap/>
+            <w:vAlign w:val="center"/>
+            <w:hideMark/>
+          </w:tcPr>
+          <w:p>
+            <w:pPr>
+              <w:spacing w:after="0" w:line="240" w:lineRule="auto"/>
+              <w:rPr>
+                <w:rFonts w:ascii="Calibri" w:eastAsia="Times New Roman" w:hAnsi="Calibri" w:cs="Calibri"/>
+                <w:lang w:eastAsia="es-CO"/>
+              </w:rPr>
+            </w:pPr>
+            <w:r>
+              <w:rPr>
+                <w:rFonts w:ascii="Calibri" w:eastAsia="Times New Roman" w:hAnsi="Calibri" w:cs="Calibri"/>
+                <w:lang w:eastAsia="es-CO"/>
+              </w:rPr>
+              <w:t>Retirar termopozo</w:t>
+            </w:r>
+          </w:p>
+        </w:tc>
+        <w:tc>
+          <w:tcPr>
+            <w:tcW w:w="2020" w:type="dxa"/>
+            <w:tcBorders>
+              <w:top w:val="nil"/>
+              <w:left w:val="nil"/>
+              <w:bottom w:val="single" w:sz="4" w:space="0" w:color="auto"/>
+              <w:right w:val="single" w:sz="8" w:space="0" w:color="auto"/>
+            </w:tcBorders>
+            <w:shd w:val="clear" w:color="auto" w:fill="auto"/>
+            <w:noWrap/>
+            <w:vAlign w:val="center"/>
+            <w:hideMark/>
+          </w:tcPr>
+          <w:p>
+            <w:pPr>
+              <w:spacing w:after="0" w:line="240" w:lineRule="auto"/>
+              <w:rPr>
+                <w:rFonts w:ascii="Calibri" w:eastAsia="Times New Roman" w:hAnsi="Calibri" w:cs="Calibri"/>
+                <w:lang w:eastAsia="es-CO"/>
+              </w:rPr>
+            </w:pPr>
+            <w:r>
+              <w:rPr>
+                <w:rFonts w:ascii="Calibri" w:eastAsia="Times New Roman" w:hAnsi="Calibri" w:cs="Calibri"/>
+                <w:lang w:eastAsia="es-CO"/>
+              </w:rPr>
+              <w:t>Estático</w:t>
+            </w:r>
+          </w:p>
+        </w:tc>
+      </w:tr>
+      <w:tr>
+        <w:trPr>
+          <w:trHeight w:val="288"/>
+        </w:trPr>
+        <w:tc>
+          <w:tcPr>
+            <w:tcW w:w="608" w:type="dxa"/>
+            <w:tcBorders>
+              <w:top w:val="nil"/>
+              <w:left w:val="single" w:sz="8" w:space="0" w:color="auto"/>
+              <w:bottom w:val="single" w:sz="4" w:space="0" w:color="auto"/>
+              <w:right w:val="single" w:sz="4" w:space="0" w:color="auto"/>
+            </w:tcBorders>
+            <w:shd w:val="clear" w:color="auto" w:fill="auto"/>
+            <w:noWrap/>
+            <w:vAlign w:val="bottom"/>
+            <w:hideMark/>
+          </w:tcPr>
+          <w:p>
+            <w:pPr>
+              <w:spacing w:after="0" w:line="240" w:lineRule="auto"/>
+              <w:jc w:val="center"/>
+              <w:rPr>
+                <w:rFonts w:ascii="Arial" w:eastAsia="Times New Roman" w:hAnsi="Arial" w:cs="Arial"/>
+                <w:sz w:val="20"/>
+                <w:szCs w:val="20"/>
+                <w:lang w:eastAsia="es-CO"/>
+              </w:rPr>
+            </w:pPr>
+            <w:r>
+              <w:rPr>
+                <w:rFonts w:ascii="Arial" w:eastAsia="Times New Roman" w:hAnsi="Arial" w:cs="Arial"/>
+                <w:sz w:val="20"/>
+                <w:szCs w:val="20"/>
+                <w:lang w:eastAsia="es-CO"/>
+              </w:rPr>
+              <w:t>36</w:t>
+            </w:r>
+          </w:p>
+        </w:tc>
+        <w:tc>
+          <w:tcPr>
+            <w:tcW w:w="3880" w:type="dxa"/>
+            <w:tcBorders>
+              <w:top w:val="nil"/>
+              <w:left w:val="nil"/>
+              <w:bottom w:val="single" w:sz="4" w:space="0" w:color="auto"/>
+              <w:right w:val="single" w:sz="4" w:space="0" w:color="auto"/>
+            </w:tcBorders>
+            <w:shd w:val="clear" w:color="auto" w:fill="auto"/>
+            <w:noWrap/>
+            <w:vAlign w:val="center"/>
+            <w:hideMark/>
+          </w:tcPr>
+          <w:p>
+            <w:pPr>
+              <w:spacing w:after="0" w:line="240" w:lineRule="auto"/>
+              <w:rPr>
+                <w:rFonts w:ascii="Calibri" w:eastAsia="Times New Roman" w:hAnsi="Calibri" w:cs="Calibri"/>
+                <w:lang w:eastAsia="es-CO"/>
+              </w:rPr>
+            </w:pPr>
+            <w:r>
+              <w:rPr>
+                <w:rFonts w:ascii="Calibri" w:eastAsia="Times New Roman" w:hAnsi="Calibri" w:cs="Calibri"/>
+                <w:lang w:eastAsia="es-CO"/>
+              </w:rPr>
+              <w:t>Retirar válvula</w:t>
+            </w:r>
+          </w:p>
+        </w:tc>
+        <w:tc>
+          <w:tcPr>
+            <w:tcW w:w="2020" w:type="dxa"/>
+            <w:tcBorders>
+              <w:top w:val="nil"/>
+              <w:left w:val="nil"/>
+              <w:bottom w:val="single" w:sz="4" w:space="0" w:color="auto"/>
+              <w:right w:val="single" w:sz="8" w:space="0" w:color="auto"/>
+            </w:tcBorders>
+            <w:shd w:val="clear" w:color="auto" w:fill="auto"/>
+            <w:noWrap/>
+            <w:vAlign w:val="center"/>
+            <w:hideMark/>
+          </w:tcPr>
+          <w:p>
+            <w:pPr>
+              <w:spacing w:after="0" w:line="240" w:lineRule="auto"/>
+              <w:rPr>
+                <w:rFonts w:ascii="Calibri" w:eastAsia="Times New Roman" w:hAnsi="Calibri" w:cs="Calibri"/>
+                <w:lang w:eastAsia="es-CO"/>
+              </w:rPr>
+            </w:pPr>
+            <w:r>
+              <w:rPr>
+                <w:rFonts w:ascii="Calibri" w:eastAsia="Times New Roman" w:hAnsi="Calibri" w:cs="Calibri"/>
+                <w:lang w:eastAsia="es-CO"/>
+              </w:rPr>
+              <w:t>Estático</w:t>
+            </w:r>
+          </w:p>
+        </w:tc>
+      </w:tr>
+      <w:tr>
+        <w:trPr>
+          <w:trHeight w:val="288"/>
+        </w:trPr>
+        <w:tc>
+          <w:tcPr>
+            <w:tcW w:w="608" w:type="dxa"/>
+            <w:tcBorders>
+              <w:top w:val="nil"/>
+              <w:left w:val="single" w:sz="8" w:space="0" w:color="auto"/>
+              <w:bottom w:val="single" w:sz="4" w:space="0" w:color="auto"/>
+              <w:right w:val="single" w:sz="4" w:space="0" w:color="auto"/>
+            </w:tcBorders>
+            <w:shd w:val="clear" w:color="auto" w:fill="auto"/>
+            <w:noWrap/>
+            <w:vAlign w:val="bottom"/>
+            <w:hideMark/>
+          </w:tcPr>
+          <w:p>
+            <w:pPr>
+              <w:spacing w:after="0" w:line="240" w:lineRule="auto"/>
+              <w:jc w:val="center"/>
+              <w:rPr>
+                <w:rFonts w:ascii="Arial" w:eastAsia="Times New Roman" w:hAnsi="Arial" w:cs="Arial"/>
+                <w:sz w:val="20"/>
+                <w:szCs w:val="20"/>
+                <w:lang w:eastAsia="es-CO"/>
+              </w:rPr>
+            </w:pPr>
+            <w:r>
+              <w:rPr>
+                <w:rFonts w:ascii="Arial" w:eastAsia="Times New Roman" w:hAnsi="Arial" w:cs="Arial"/>
+                <w:sz w:val="20"/>
+                <w:szCs w:val="20"/>
+                <w:lang w:eastAsia="es-CO"/>
+              </w:rPr>
+              <w:t>37</w:t>
+            </w:r>
+          </w:p>
+        </w:tc>
+        <w:tc>
+          <w:tcPr>
+            <w:tcW w:w="3880" w:type="dxa"/>
+            <w:tcBorders>
+              <w:top w:val="nil"/>
+              <w:left w:val="nil"/>
+              <w:bottom w:val="single" w:sz="4" w:space="0" w:color="auto"/>
+              <w:right w:val="single" w:sz="4" w:space="0" w:color="auto"/>
+            </w:tcBorders>
+            <w:shd w:val="clear" w:color="auto" w:fill="auto"/>
+            <w:noWrap/>
+            <w:vAlign w:val="center"/>
+            <w:hideMark/>
+          </w:tcPr>
+          <w:p>
+            <w:pPr>
+              <w:spacing w:after="0" w:line="240" w:lineRule="auto"/>
+              <w:rPr>
+                <w:rFonts w:ascii="Calibri" w:eastAsia="Times New Roman" w:hAnsi="Calibri" w:cs="Calibri"/>
+                <w:lang w:eastAsia="es-CO"/>
+              </w:rPr>
+            </w:pPr>
+            <w:r>
+              <w:rPr>
+                <w:rFonts w:ascii="Calibri" w:eastAsia="Times New Roman" w:hAnsi="Calibri" w:cs="Calibri"/>
+                <w:lang w:eastAsia="es-CO"/>
+              </w:rPr>
+              <w:t>Retirar y almacenar aislamiento térmico</w:t>
+            </w:r>
+          </w:p>
+        </w:tc>
+        <w:tc>
+          <w:tcPr>
+            <w:tcW w:w="2020" w:type="dxa"/>
+            <w:tcBorders>
+              <w:top w:val="nil"/>
+              <w:left w:val="nil"/>
+              <w:bottom w:val="single" w:sz="4" w:space="0" w:color="auto"/>
+              <w:right w:val="single" w:sz="8" w:space="0" w:color="auto"/>
+            </w:tcBorders>
+            <w:shd w:val="clear" w:color="auto" w:fill="auto"/>
+            <w:noWrap/>
+            <w:vAlign w:val="center"/>
+            <w:hideMark/>
+          </w:tcPr>
+          <w:p>
+            <w:pPr>
+              <w:spacing w:after="0" w:line="240" w:lineRule="auto"/>
+              <w:rPr>
+                <w:rFonts w:ascii="Calibri" w:eastAsia="Times New Roman" w:hAnsi="Calibri" w:cs="Calibri"/>
+                <w:lang w:eastAsia="es-CO"/>
+              </w:rPr>
+            </w:pPr>
+            <w:r>
+              <w:rPr>
+                <w:rFonts w:ascii="Calibri" w:eastAsia="Times New Roman" w:hAnsi="Calibri" w:cs="Calibri"/>
+                <w:lang w:eastAsia="es-CO"/>
+              </w:rPr>
+              <w:t>Aislador</w:t>
+            </w:r>
+          </w:p>
+        </w:tc>
+      </w:tr>
+      <w:tr>
+        <w:trPr>
+          <w:trHeight w:val="300"/>
+        </w:trPr>
+        <w:tc>
+          <w:tcPr>
+            <w:tcW w:w="608" w:type="dxa"/>
+            <w:tcBorders>
+              <w:top w:val="nil"/>
+              <w:left w:val="single" w:sz="8" w:space="0" w:color="auto"/>
+              <w:bottom w:val="single" w:sz="8" w:space="0" w:color="auto"/>
+              <w:right w:val="single" w:sz="4" w:space="0" w:color="auto"/>
+            </w:tcBorders>
+            <w:shd w:val="clear" w:color="auto" w:fill="auto"/>
+            <w:noWrap/>
+            <w:vAlign w:val="bottom"/>
+            <w:hideMark/>
+          </w:tcPr>
+          <w:p>
+            <w:pPr>
+              <w:spacing w:after="0" w:line="240" w:lineRule="auto"/>
+              <w:jc w:val="center"/>
+              <w:rPr>
+                <w:rFonts w:ascii="Arial" w:eastAsia="Times New Roman" w:hAnsi="Arial" w:cs="Arial"/>
+                <w:sz w:val="20"/>
+                <w:szCs w:val="20"/>
+                <w:lang w:eastAsia="es-CO"/>
+              </w:rPr>
+            </w:pPr>
+            <w:r>
+              <w:rPr>
+                <w:rFonts w:ascii="Arial" w:eastAsia="Times New Roman" w:hAnsi="Arial" w:cs="Arial"/>
+                <w:sz w:val="20"/>
+                <w:szCs w:val="20"/>
+                <w:lang w:eastAsia="es-CO"/>
+              </w:rPr>
+              <w:t>38</w:t>
+            </w:r>
+          </w:p>
+        </w:tc>
+        <w:tc>
+          <w:tcPr>
+            <w:tcW w:w="3880" w:type="dxa"/>
+            <w:tcBorders>
+              <w:top w:val="nil"/>
+              <w:left w:val="nil"/>
+              <w:bottom w:val="single" w:sz="8" w:space="0" w:color="auto"/>
+              <w:right w:val="single" w:sz="4" w:space="0" w:color="auto"/>
+            </w:tcBorders>
+            <w:shd w:val="clear" w:color="auto" w:fill="auto"/>
+            <w:noWrap/>
+            <w:vAlign w:val="center"/>
+            <w:hideMark/>
+          </w:tcPr>
+          <w:p>
+            <w:pPr>
+              <w:spacing w:after="0" w:line="240" w:lineRule="auto"/>
+              <w:rPr>
+                <w:rFonts w:ascii="Calibri" w:eastAsia="Times New Roman" w:hAnsi="Calibri" w:cs="Calibri"/>
+                <w:lang w:eastAsia="es-CO"/>
+              </w:rPr>
+            </w:pPr>
+            <w:r>
+              <w:rPr>
+                <w:rFonts w:ascii="Calibri" w:eastAsia="Times New Roman" w:hAnsi="Calibri" w:cs="Calibri"/>
+                <w:lang w:eastAsia="es-CO"/>
+              </w:rPr>
+              <w:t>Transportar a campo e izar</w:t>
+            </w:r>
+          </w:p>
+        </w:tc>
+        <w:tc>
+          <w:tcPr>
+            <w:tcW w:w="2020" w:type="dxa"/>
+            <w:tcBorders>
+              <w:top w:val="nil"/>
+              <w:left w:val="nil"/>
+              <w:bottom w:val="single" w:sz="8" w:space="0" w:color="auto"/>
+              <w:right w:val="single" w:sz="8" w:space="0" w:color="auto"/>
+            </w:tcBorders>
+            <w:shd w:val="clear" w:color="auto" w:fill="auto"/>
+            <w:noWrap/>
+            <w:vAlign w:val="center"/>
+            <w:hideMark/>
+          </w:tcPr>
+          <w:p>
+            <w:pPr>
+              <w:spacing w:after="0" w:line="240" w:lineRule="auto"/>
+              <w:rPr>
+                <w:rFonts w:ascii="Calibri" w:eastAsia="Times New Roman" w:hAnsi="Calibri" w:cs="Calibri"/>
+                <w:lang w:eastAsia="es-CO"/>
+              </w:rPr>
+            </w:pPr>
+            <w:r>
+              <w:rPr>
+                <w:rFonts w:ascii="Calibri" w:eastAsia="Times New Roman" w:hAnsi="Calibri" w:cs="Calibri"/>
+                <w:lang w:eastAsia="es-CO"/>
+              </w:rPr>
+              <w:t>Operador grúa</w:t>
+            </w:r>
+          </w:p>
+        </w:tc>
+      </w:tr>
+    </w:tbl>
+    <w:p>
+      <w:pPr>
+        <w:spacing w:after="0" w:line="240" w:lineRule="auto"/>
+        <w:ind w:left="708"/>
+        <w:jc w:val="both"/>
+      </w:pPr>
+    </w:p>
+    <w:p>
+      <w:pPr>
+        <w:spacing w:after="0" w:line="240" w:lineRule="auto"/>
+        <w:jc w:val="both"/>
+      </w:pPr>
+    </w:p>
+    <w:p>
+      <w:pPr>
+        <w:spacing w:after="0" w:line="240" w:lineRule="auto"/>
+        <w:jc w:val="both"/>
+      </w:pPr>
+      <w:r>
+        <w:t>PAQUETES DE TRABAJO:</w:t>
+      </w:r>
+    </w:p>
+    <w:p>
+      <w:pPr>
+        <w:spacing w:after="0" w:line="240" w:lineRule="auto"/>
+        <w:jc w:val="both"/>
+      </w:pPr>
+    </w:p>
+    <w:p>
+      <w:pPr>
+        <w:pStyle w:val="Prrafodelista"/>
+        <w:numPr>
+          <w:ilvl w:val="0"/>
+          <w:numId w:val="12"/>
+        </w:numPr>
+        <w:spacing w:after="0" w:line="240" w:lineRule="auto"/>
+        <w:jc w:val="both"/>
+      </w:pPr>
+      <w:r>
+        <w:t>La taxonomía a emplear en el nombre de los paquetes de trabajo será de la siguiente forma:</w:t>
       </w:r>
       <w:r>
         <w:t xml:space="preserve"> </w:t>
@@ -5809,7 +9999,7 @@
         <w:rFonts w:ascii="Symbol" w:hAnsi="Symbol" w:hint="default"/>
       </w:rPr>
     </w:lvl>
-    <w:lvl w:ilvl="1" w:tplc="240A0003" w:tentative="1">
+    <w:lvl w:ilvl="1" w:tplc="240A0003">
       <w:start w:val="1"/>
       <w:numFmt w:val="bullet"/>
       <w:lvlText w:val="o"/>
@@ -6900,6 +11090,119 @@
     <w:nsid w:val="79E04DE5"/>
     <w:multiLevelType w:val="hybridMultilevel"/>
     <w:tmpl w:val="D7C420A2"/>
+    <w:lvl w:ilvl="0" w:tplc="240A0001">
+      <w:start w:val="1"/>
+      <w:numFmt w:val="bullet"/>
+      <w:lvlText w:val=""/>
+      <w:lvlJc w:val="left"/>
+      <w:pPr>
+        <w:ind w:left="720" w:hanging="360"/>
+      </w:pPr>
+      <w:rPr>
+        <w:rFonts w:ascii="Symbol" w:hAnsi="Symbol" w:hint="default"/>
+      </w:rPr>
+    </w:lvl>
+    <w:lvl w:ilvl="1" w:tplc="240A0003" w:tentative="1">
+      <w:start w:val="1"/>
+      <w:numFmt w:val="bullet"/>
+      <w:lvlText w:val="o"/>
+      <w:lvlJc w:val="left"/>
+      <w:pPr>
+        <w:ind w:left="1440" w:hanging="360"/>
+      </w:pPr>
+      <w:rPr>
+        <w:rFonts w:ascii="Courier New" w:hAnsi="Courier New" w:cs="Courier New" w:hint="default"/>
+      </w:rPr>
+    </w:lvl>
+    <w:lvl w:ilvl="2" w:tplc="240A0005" w:tentative="1">
+      <w:start w:val="1"/>
+      <w:numFmt w:val="bullet"/>
+      <w:lvlText w:val=""/>
+      <w:lvlJc w:val="left"/>
+      <w:pPr>
+        <w:ind w:left="2160" w:hanging="360"/>
+      </w:pPr>
+      <w:rPr>
+        <w:rFonts w:ascii="Wingdings" w:hAnsi="Wingdings" w:hint="default"/>
+      </w:rPr>
+    </w:lvl>
+    <w:lvl w:ilvl="3" w:tplc="240A0001" w:tentative="1">
+      <w:start w:val="1"/>
+      <w:numFmt w:val="bullet"/>
+      <w:lvlText w:val=""/>
+      <w:lvlJc w:val="left"/>
+      <w:pPr>
+        <w:ind w:left="2880" w:hanging="360"/>
+      </w:pPr>
+      <w:rPr>
+        <w:rFonts w:ascii="Symbol" w:hAnsi="Symbol" w:hint="default"/>
+      </w:rPr>
+    </w:lvl>
+    <w:lvl w:ilvl="4" w:tplc="240A0003" w:tentative="1">
+      <w:start w:val="1"/>
+      <w:numFmt w:val="bullet"/>
+      <w:lvlText w:val="o"/>
+      <w:lvlJc w:val="left"/>
+      <w:pPr>
+        <w:ind w:left="3600" w:hanging="360"/>
+      </w:pPr>
+      <w:rPr>
+        <w:rFonts w:ascii="Courier New" w:hAnsi="Courier New" w:cs="Courier New" w:hint="default"/>
+      </w:rPr>
+    </w:lvl>
+    <w:lvl w:ilvl="5" w:tplc="240A0005" w:tentative="1">
+      <w:start w:val="1"/>
+      <w:numFmt w:val="bullet"/>
+      <w:lvlText w:val=""/>
+      <w:lvlJc w:val="left"/>
+      <w:pPr>
+        <w:ind w:left="4320" w:hanging="360"/>
+      </w:pPr>
+      <w:rPr>
+        <w:rFonts w:ascii="Wingdings" w:hAnsi="Wingdings" w:hint="default"/>
+      </w:rPr>
+    </w:lvl>
+    <w:lvl w:ilvl="6" w:tplc="240A0001" w:tentative="1">
+      <w:start w:val="1"/>
+      <w:numFmt w:val="bullet"/>
+      <w:lvlText w:val=""/>
+      <w:lvlJc w:val="left"/>
+      <w:pPr>
+        <w:ind w:left="5040" w:hanging="360"/>
+      </w:pPr>
+      <w:rPr>
+        <w:rFonts w:ascii="Symbol" w:hAnsi="Symbol" w:hint="default"/>
+      </w:rPr>
+    </w:lvl>
+    <w:lvl w:ilvl="7" w:tplc="240A0003" w:tentative="1">
+      <w:start w:val="1"/>
+      <w:numFmt w:val="bullet"/>
+      <w:lvlText w:val="o"/>
+      <w:lvlJc w:val="left"/>
+      <w:pPr>
+        <w:ind w:left="5760" w:hanging="360"/>
+      </w:pPr>
+      <w:rPr>
+        <w:rFonts w:ascii="Courier New" w:hAnsi="Courier New" w:cs="Courier New" w:hint="default"/>
+      </w:rPr>
+    </w:lvl>
+    <w:lvl w:ilvl="8" w:tplc="240A0005" w:tentative="1">
+      <w:start w:val="1"/>
+      <w:numFmt w:val="bullet"/>
+      <w:lvlText w:val=""/>
+      <w:lvlJc w:val="left"/>
+      <w:pPr>
+        <w:ind w:left="6480" w:hanging="360"/>
+      </w:pPr>
+      <w:rPr>
+        <w:rFonts w:ascii="Wingdings" w:hAnsi="Wingdings" w:hint="default"/>
+      </w:rPr>
+    </w:lvl>
+  </w:abstractNum>
+  <w:abstractNum w:abstractNumId="12" w15:restartNumberingAfterBreak="0">
+    <w:nsid w:val="7F7F712F"/>
+    <w:multiLevelType w:val="hybridMultilevel"/>
+    <w:tmpl w:val="CC0EB198"/>
     <w:lvl w:ilvl="0" w:tplc="240A0001">
       <w:start w:val="1"/>
       <w:numFmt w:val="bullet"/>
@@ -7074,6 +11377,9 @@
   </w:num>
   <w:num w:numId="13">
     <w:abstractNumId w:val="0"/>
+  </w:num>
+  <w:num w:numId="14">
+    <w:abstractNumId w:val="12"/>
   </w:num>
 </w:numbering>
 </file>

</xml_diff>

<commit_message>
Actualizada la plantilla de materiales a la v1.1, se le adiciona columna de observaciones, se le adiciona estado de repuesto: en cotización y se le agrega logo de ecopetrol y se mejora fuente de letra
</commit_message>
<xml_diff>
--- a/ESTANDARIZACIÓN PLANEACIÓN MM DE PARADAS DE PLANTA EN PPS Ver.1.docx
+++ b/ESTANDARIZACIÓN PLANEACIÓN MM DE PARADAS DE PLANTA EN PPS Ver.1.docx
@@ -309,13 +309,27 @@
         <w:rPr>
           <w:lang w:val="es-ES"/>
         </w:rPr>
-        <w:t xml:space="preserve"> “G” o “F”</w:t>
-      </w:r>
-      <w:r>
-        <w:rPr>
-          <w:lang w:val="es-ES"/>
-        </w:rPr>
-        <w:t>(Obsoleto, No reordenar)</w:t>
+        <w:t xml:space="preserve"> “G” o “</w:t>
+      </w:r>
+      <w:proofErr w:type="gramStart"/>
+      <w:r>
+        <w:rPr>
+          <w:lang w:val="es-ES"/>
+        </w:rPr>
+        <w:t>F”</w:t>
+      </w:r>
+      <w:r>
+        <w:rPr>
+          <w:lang w:val="es-ES"/>
+        </w:rPr>
+        <w:t>(</w:t>
+      </w:r>
+      <w:proofErr w:type="gramEnd"/>
+      <w:r>
+        <w:rPr>
+          <w:lang w:val="es-ES"/>
+        </w:rPr>
+        <w:t>Obsoleto, No reordenar)</w:t>
       </w:r>
       <w:r>
         <w:rPr>
@@ -645,7 +659,21 @@
         <w:rPr>
           <w:lang w:val="es-ES"/>
         </w:rPr>
-        <w:t>Seleccionar el material y dar clic en Dat. Gral.</w:t>
+        <w:t xml:space="preserve">Seleccionar el material y dar clic en </w:t>
+      </w:r>
+      <w:proofErr w:type="spellStart"/>
+      <w:r>
+        <w:rPr>
+          <w:lang w:val="es-ES"/>
+        </w:rPr>
+        <w:t>Dat</w:t>
+      </w:r>
+      <w:proofErr w:type="spellEnd"/>
+      <w:r>
+        <w:rPr>
+          <w:lang w:val="es-ES"/>
+        </w:rPr>
+        <w:t>. Gral.</w:t>
       </w:r>
     </w:p>
     <w:p>
@@ -806,13 +834,27 @@
         <w:rPr>
           <w:lang w:val="es-ES"/>
         </w:rPr>
-        <w:t>dar clic en grabar</w:t>
-      </w:r>
-      <w:r>
-        <w:rPr>
-          <w:lang w:val="es-ES"/>
-        </w:rPr>
-        <w:t xml:space="preserve">(icono de </w:t>
+        <w:t xml:space="preserve">dar clic en </w:t>
+      </w:r>
+      <w:proofErr w:type="gramStart"/>
+      <w:r>
+        <w:rPr>
+          <w:lang w:val="es-ES"/>
+        </w:rPr>
+        <w:t>grabar</w:t>
+      </w:r>
+      <w:r>
+        <w:rPr>
+          <w:lang w:val="es-ES"/>
+        </w:rPr>
+        <w:t>(</w:t>
+      </w:r>
+      <w:proofErr w:type="gramEnd"/>
+      <w:r>
+        <w:rPr>
+          <w:lang w:val="es-ES"/>
+        </w:rPr>
+        <w:t xml:space="preserve">icono de </w:t>
       </w:r>
       <w:r>
         <w:rPr>
@@ -1049,7 +1091,15 @@
         </w:rPr>
       </w:pPr>
       <w:r>
-        <w:t>Todas las OMs deben estar asignadas a la revisión</w:t>
+        <w:t xml:space="preserve">Todas las </w:t>
+      </w:r>
+      <w:proofErr w:type="spellStart"/>
+      <w:r>
+        <w:t>OMs</w:t>
+      </w:r>
+      <w:proofErr w:type="spellEnd"/>
+      <w:r>
+        <w:t xml:space="preserve"> deben estar asignadas a la revisión</w:t>
       </w:r>
       <w:r>
         <w:t xml:space="preserve"> enviada por el Planeador General</w:t>
@@ -1318,7 +1368,21 @@
         <w:rPr>
           <w:lang w:val="es-ES"/>
         </w:rPr>
-        <w:t>se debe colocar status: “</w:t>
+        <w:t xml:space="preserve">se debe colocar </w:t>
+      </w:r>
+      <w:proofErr w:type="gramStart"/>
+      <w:r>
+        <w:rPr>
+          <w:lang w:val="es-ES"/>
+        </w:rPr>
+        <w:t>status</w:t>
+      </w:r>
+      <w:proofErr w:type="gramEnd"/>
+      <w:r>
+        <w:rPr>
+          <w:lang w:val="es-ES"/>
+        </w:rPr>
+        <w:t>: “</w:t>
       </w:r>
       <w:r>
         <w:rPr>
@@ -1585,7 +1649,21 @@
         <w:rPr>
           <w:lang w:val="es-ES"/>
         </w:rPr>
-        <w:t xml:space="preserve">tenga materiales pendientes por cargar en SAP se debe dejar en status “CREA” </w:t>
+        <w:t xml:space="preserve">tenga materiales pendientes por cargar en SAP se debe dejar en </w:t>
+      </w:r>
+      <w:proofErr w:type="gramStart"/>
+      <w:r>
+        <w:rPr>
+          <w:lang w:val="es-ES"/>
+        </w:rPr>
+        <w:t>status</w:t>
+      </w:r>
+      <w:proofErr w:type="gramEnd"/>
+      <w:r>
+        <w:rPr>
+          <w:lang w:val="es-ES"/>
+        </w:rPr>
+        <w:t xml:space="preserve"> “CREA” </w:t>
       </w:r>
       <w:r>
         <w:rPr>
@@ -1912,7 +1990,21 @@
         <w:rPr>
           <w:lang w:val="es-ES"/>
         </w:rPr>
-        <w:t>operaciones 100%) se debe colocar en status “PROG”.</w:t>
+        <w:t xml:space="preserve">operaciones 100%) se debe colocar en </w:t>
+      </w:r>
+      <w:proofErr w:type="gramStart"/>
+      <w:r>
+        <w:rPr>
+          <w:lang w:val="es-ES"/>
+        </w:rPr>
+        <w:t>status</w:t>
+      </w:r>
+      <w:proofErr w:type="gramEnd"/>
+      <w:r>
+        <w:rPr>
+          <w:lang w:val="es-ES"/>
+        </w:rPr>
+        <w:t xml:space="preserve"> “PROG”.</w:t>
       </w:r>
     </w:p>
     <w:p>
@@ -2160,7 +2252,15 @@
         <w:t xml:space="preserve">” </w:t>
       </w:r>
       <w:r>
-        <w:t>al mensaje emergente de creación de Solped.</w:t>
+        <w:t xml:space="preserve">al mensaje emergente de creación de </w:t>
+      </w:r>
+      <w:proofErr w:type="spellStart"/>
+      <w:r>
+        <w:t>Solped</w:t>
+      </w:r>
+      <w:proofErr w:type="spellEnd"/>
+      <w:r>
+        <w:t>.</w:t>
       </w:r>
     </w:p>
     <w:p>
@@ -3011,7 +3111,15 @@
         <w:jc w:val="both"/>
       </w:pPr>
       <w:r>
-        <w:t>En caso de identificar un material existente en las bodegas de sobrantes del proyecto en el campo destinatario se agrega *RC al destinatario Ej: *RCTAU111-1</w:t>
+        <w:t xml:space="preserve">En caso de identificar un material existente en las bodegas de sobrantes del proyecto en el campo destinatario se agrega *RC al destinatario </w:t>
+      </w:r>
+      <w:proofErr w:type="spellStart"/>
+      <w:r>
+        <w:t>Ej</w:t>
+      </w:r>
+      <w:proofErr w:type="spellEnd"/>
+      <w:r>
+        <w:t>: *RCTAU111-1</w:t>
       </w:r>
     </w:p>
     <w:p>
@@ -3042,7 +3150,21 @@
         <w:rPr>
           <w:lang w:val="es-ES"/>
         </w:rPr>
-        <w:t xml:space="preserve"> (Alistamiento, SAS, Recomendación, Catalizador/Químico, Normalización, Norm-Aislamiento, Respaldo). Ver tabla 1.</w:t>
+        <w:t xml:space="preserve"> (Alistamiento, SAS, Recomendación, Catalizador/Químico, Normalización, </w:t>
+      </w:r>
+      <w:proofErr w:type="spellStart"/>
+      <w:r>
+        <w:rPr>
+          <w:lang w:val="es-ES"/>
+        </w:rPr>
+        <w:t>Norm</w:t>
+      </w:r>
+      <w:proofErr w:type="spellEnd"/>
+      <w:r>
+        <w:rPr>
+          <w:lang w:val="es-ES"/>
+        </w:rPr>
+        <w:t>-Aislamiento, Respaldo). Ver tabla 1.</w:t>
       </w:r>
       <w:r>
         <w:rPr>
@@ -3061,7 +3183,15 @@
         <w:jc w:val="both"/>
       </w:pPr>
       <w:r>
-        <w:t>En puesto de descarga cuando se trata de un material de un trabajo que va a ejecutar personal de Ecopetrol se agrega –ECP al puesto de descarga Ej: R</w:t>
+        <w:t xml:space="preserve">En puesto de descarga cuando se trata de un material de un trabajo que va a ejecutar personal de Ecopetrol se agrega –ECP al puesto de descarga </w:t>
+      </w:r>
+      <w:proofErr w:type="spellStart"/>
+      <w:r>
+        <w:t>Ej</w:t>
+      </w:r>
+      <w:proofErr w:type="spellEnd"/>
+      <w:r>
+        <w:t>: R</w:t>
       </w:r>
       <w:r>
         <w:t>ECOMENDACIÓN</w:t>
@@ -3599,19 +3729,47 @@
               <w:rPr>
                 <w:lang w:val="es-ES"/>
               </w:rPr>
-              <w:t>Los materiales asociados a la ejecución de una recomendación. (Ej: Platos internos de una torre pedidos para cambio, en este ejemplo, en normalización estarían los empaques para el cierre de ma</w:t>
-            </w:r>
+              <w:t>Los materiales asociados a la ejecución de una recomendación. (</w:t>
+            </w:r>
+            <w:proofErr w:type="spellStart"/>
             <w:r>
               <w:rPr>
                 <w:lang w:val="es-ES"/>
               </w:rPr>
+              <w:t>Ej</w:t>
+            </w:r>
+            <w:proofErr w:type="spellEnd"/>
+            <w:r>
+              <w:rPr>
+                <w:lang w:val="es-ES"/>
+              </w:rPr>
+              <w:t xml:space="preserve">: Platos internos de una torre pedidos para cambio, en este ejemplo, en normalización estarían los empaques para el cierre de </w:t>
+            </w:r>
+            <w:proofErr w:type="spellStart"/>
+            <w:r>
+              <w:rPr>
+                <w:lang w:val="es-ES"/>
+              </w:rPr>
+              <w:t>ma</w:t>
+            </w:r>
+            <w:r>
+              <w:rPr>
+                <w:lang w:val="es-ES"/>
+              </w:rPr>
               <w:t>n</w:t>
             </w:r>
             <w:r>
               <w:rPr>
                 <w:lang w:val="es-ES"/>
               </w:rPr>
-              <w:t>holes y retiro del SAS</w:t>
+              <w:t>holes</w:t>
+            </w:r>
+            <w:proofErr w:type="spellEnd"/>
+            <w:r>
+              <w:rPr>
+                <w:lang w:val="es-ES"/>
+              </w:rPr>
+              <w:t xml:space="preserve"> y retiro del SAS</w:t>
             </w:r>
             <w:r>
               <w:rPr>
@@ -4320,7 +4478,21 @@
         <w:rPr>
           <w:lang w:val="es-ES"/>
         </w:rPr>
-        <w:t>taxonomía para definir el titulo del contador en las hojas de ruta por instrucción de la siguiente manera (TODO EN MAYUSCULA):</w:t>
+        <w:t xml:space="preserve">taxonomía para definir el </w:t>
+      </w:r>
+      <w:proofErr w:type="spellStart"/>
+      <w:r>
+        <w:rPr>
+          <w:lang w:val="es-ES"/>
+        </w:rPr>
+        <w:t>titulo</w:t>
+      </w:r>
+      <w:proofErr w:type="spellEnd"/>
+      <w:r>
+        <w:rPr>
+          <w:lang w:val="es-ES"/>
+        </w:rPr>
+        <w:t xml:space="preserve"> del contador en las hojas de ruta por instrucción de la siguiente manera (TODO EN MAYUSCULA):</w:t>
       </w:r>
     </w:p>
     <w:p>
@@ -4607,7 +4779,14 @@
         <w:rPr>
           <w:lang w:val="es-ES"/>
         </w:rPr>
-        <w:t>Las sub</w:t>
+        <w:t xml:space="preserve">Las </w:t>
+      </w:r>
+      <w:proofErr w:type="spellStart"/>
+      <w:r>
+        <w:rPr>
+          <w:lang w:val="es-ES"/>
+        </w:rPr>
+        <w:t>sub</w:t>
       </w:r>
       <w:r>
         <w:rPr>
@@ -4619,7 +4798,14 @@
         <w:rPr>
           <w:lang w:val="es-ES"/>
         </w:rPr>
-        <w:t xml:space="preserve">operaciones deben ser </w:t>
+        <w:t>operaciones</w:t>
+      </w:r>
+      <w:proofErr w:type="spellEnd"/>
+      <w:r>
+        <w:rPr>
+          <w:lang w:val="es-ES"/>
+        </w:rPr>
+        <w:t xml:space="preserve"> deben ser </w:t>
       </w:r>
       <w:r>
         <w:rPr>
@@ -4647,8 +4833,16 @@
         <w:rPr>
           <w:lang w:val="es-ES"/>
         </w:rPr>
-        <w:t xml:space="preserve"> de sAP</w:t>
-      </w:r>
+        <w:t xml:space="preserve"> de </w:t>
+      </w:r>
+      <w:proofErr w:type="spellStart"/>
+      <w:r>
+        <w:rPr>
+          <w:lang w:val="es-ES"/>
+        </w:rPr>
+        <w:t>sAP</w:t>
+      </w:r>
+      <w:proofErr w:type="spellEnd"/>
       <w:r>
         <w:rPr>
           <w:lang w:val="es-ES"/>
@@ -4931,13 +5125,27 @@
         <w:rPr>
           <w:lang w:val="es-ES"/>
         </w:rPr>
-        <w:t>Toda operación COE</w:t>
-      </w:r>
-      <w:r>
-        <w:rPr>
-          <w:lang w:val="es-ES"/>
-        </w:rPr>
-        <w:t xml:space="preserve">(Cuadro de ofrecimiento económico) no debe </w:t>
+        <w:t xml:space="preserve">Toda operación </w:t>
+      </w:r>
+      <w:proofErr w:type="gramStart"/>
+      <w:r>
+        <w:rPr>
+          <w:lang w:val="es-ES"/>
+        </w:rPr>
+        <w:t>COE</w:t>
+      </w:r>
+      <w:r>
+        <w:rPr>
+          <w:lang w:val="es-ES"/>
+        </w:rPr>
+        <w:t>(</w:t>
+      </w:r>
+      <w:proofErr w:type="gramEnd"/>
+      <w:r>
+        <w:rPr>
+          <w:lang w:val="es-ES"/>
+        </w:rPr>
+        <w:t xml:space="preserve">Cuadro de ofrecimiento económico) no debe </w:t>
       </w:r>
       <w:r>
         <w:rPr>
@@ -5263,7 +5471,21 @@
         <w:rPr>
           <w:lang w:val="es-ES"/>
         </w:rPr>
-        <w:t xml:space="preserve"> B “Sop”</w:t>
+        <w:t xml:space="preserve"> B “</w:t>
+      </w:r>
+      <w:proofErr w:type="spellStart"/>
+      <w:r>
+        <w:rPr>
+          <w:lang w:val="es-ES"/>
+        </w:rPr>
+        <w:t>Sop</w:t>
+      </w:r>
+      <w:proofErr w:type="spellEnd"/>
+      <w:r>
+        <w:rPr>
+          <w:lang w:val="es-ES"/>
+        </w:rPr>
+        <w:t>”</w:t>
       </w:r>
       <w:r>
         <w:rPr>
@@ -5562,7 +5784,21 @@
         <w:rPr>
           <w:lang w:val="es-ES"/>
         </w:rPr>
-        <w:t>incluyendo operaciones, suboperaciones y actividades)</w:t>
+        <w:t xml:space="preserve">incluyendo operaciones, </w:t>
+      </w:r>
+      <w:proofErr w:type="spellStart"/>
+      <w:r>
+        <w:rPr>
+          <w:lang w:val="es-ES"/>
+        </w:rPr>
+        <w:t>suboperaciones</w:t>
+      </w:r>
+      <w:proofErr w:type="spellEnd"/>
+      <w:r>
+        <w:rPr>
+          <w:lang w:val="es-ES"/>
+        </w:rPr>
+        <w:t xml:space="preserve"> y actividades)</w:t>
       </w:r>
       <w:r>
         <w:rPr>
@@ -5680,8 +5916,13 @@
         <w:spacing w:after="0" w:line="240" w:lineRule="auto"/>
         <w:jc w:val="both"/>
       </w:pPr>
-      <w:r>
-        <w:t xml:space="preserve">La taxonomía a emplear en el nombre de las plantillas será de la siguiente forma: HH </w:t>
+      <w:proofErr w:type="gramStart"/>
+      <w:r>
+        <w:t>La taxonomía a emplear</w:t>
+      </w:r>
+      <w:proofErr w:type="gramEnd"/>
+      <w:r>
+        <w:t xml:space="preserve"> en el nombre de las plantillas será de la siguiente forma: HH </w:t>
       </w:r>
       <w:r>
         <w:t>TAG del equipo. Ejemplo: HH 101-DCU-E-005</w:t>
@@ -6046,6 +6287,7 @@
                 <w:lang w:eastAsia="es-CO"/>
               </w:rPr>
             </w:pPr>
+            <w:proofErr w:type="spellStart"/>
             <w:r>
               <w:rPr>
                 <w:rFonts w:ascii="Calibri" w:eastAsia="Times New Roman" w:hAnsi="Calibri" w:cs="Calibri"/>
@@ -6053,6 +6295,7 @@
               </w:rPr>
               <w:t>Andamiero</w:t>
             </w:r>
+            <w:proofErr w:type="spellEnd"/>
           </w:p>
         </w:tc>
       </w:tr>
@@ -6252,6 +6495,7 @@
                 <w:lang w:eastAsia="es-CO"/>
               </w:rPr>
             </w:pPr>
+            <w:proofErr w:type="spellStart"/>
             <w:r>
               <w:rPr>
                 <w:rFonts w:ascii="Calibri" w:eastAsia="Times New Roman" w:hAnsi="Calibri" w:cs="Calibri"/>
@@ -6259,6 +6503,7 @@
               </w:rPr>
               <w:t>Andamiero</w:t>
             </w:r>
+            <w:proofErr w:type="spellEnd"/>
           </w:p>
         </w:tc>
       </w:tr>
@@ -6947,8 +7192,17 @@
                 <w:rFonts w:ascii="Calibri" w:eastAsia="Times New Roman" w:hAnsi="Calibri" w:cs="Calibri"/>
                 <w:lang w:eastAsia="es-CO"/>
               </w:rPr>
-              <w:t>Instalar pieza mecanica</w:t>
-            </w:r>
+              <w:t xml:space="preserve">Instalar pieza </w:t>
+            </w:r>
+            <w:proofErr w:type="spellStart"/>
+            <w:r>
+              <w:rPr>
+                <w:rFonts w:ascii="Calibri" w:eastAsia="Times New Roman" w:hAnsi="Calibri" w:cs="Calibri"/>
+                <w:lang w:eastAsia="es-CO"/>
+              </w:rPr>
+              <w:t>mecanica</w:t>
+            </w:r>
+            <w:proofErr w:type="spellEnd"/>
           </w:p>
         </w:tc>
         <w:tc>
@@ -7153,8 +7407,17 @@
                 <w:rFonts w:ascii="Calibri" w:eastAsia="Times New Roman" w:hAnsi="Calibri" w:cs="Calibri"/>
                 <w:lang w:eastAsia="es-CO"/>
               </w:rPr>
-              <w:t>Instalar termpozo</w:t>
-            </w:r>
+              <w:t xml:space="preserve">Instalar </w:t>
+            </w:r>
+            <w:proofErr w:type="spellStart"/>
+            <w:r>
+              <w:rPr>
+                <w:rFonts w:ascii="Calibri" w:eastAsia="Times New Roman" w:hAnsi="Calibri" w:cs="Calibri"/>
+                <w:lang w:eastAsia="es-CO"/>
+              </w:rPr>
+              <w:t>termpozo</w:t>
+            </w:r>
+            <w:proofErr w:type="spellEnd"/>
           </w:p>
         </w:tc>
         <w:tc>
@@ -8080,7 +8343,23 @@
                 <w:rFonts w:ascii="Calibri" w:eastAsia="Times New Roman" w:hAnsi="Calibri" w:cs="Calibri"/>
                 <w:lang w:eastAsia="es-CO"/>
               </w:rPr>
-              <w:t>Realizar mtto instrumento</w:t>
+              <w:t xml:space="preserve">Realizar </w:t>
+            </w:r>
+            <w:proofErr w:type="spellStart"/>
+            <w:r>
+              <w:rPr>
+                <w:rFonts w:ascii="Calibri" w:eastAsia="Times New Roman" w:hAnsi="Calibri" w:cs="Calibri"/>
+                <w:lang w:eastAsia="es-CO"/>
+              </w:rPr>
+              <w:t>mtto</w:t>
+            </w:r>
+            <w:proofErr w:type="spellEnd"/>
+            <w:r>
+              <w:rPr>
+                <w:rFonts w:ascii="Calibri" w:eastAsia="Times New Roman" w:hAnsi="Calibri" w:cs="Calibri"/>
+                <w:lang w:eastAsia="es-CO"/>
+              </w:rPr>
+              <w:t xml:space="preserve"> instrumento</w:t>
             </w:r>
           </w:p>
         </w:tc>
@@ -8183,7 +8462,39 @@
                 <w:rFonts w:ascii="Calibri" w:eastAsia="Times New Roman" w:hAnsi="Calibri" w:cs="Calibri"/>
                 <w:lang w:eastAsia="es-CO"/>
               </w:rPr>
-              <w:t>Realizar mtto juction box</w:t>
+              <w:t xml:space="preserve">Realizar </w:t>
+            </w:r>
+            <w:proofErr w:type="spellStart"/>
+            <w:r>
+              <w:rPr>
+                <w:rFonts w:ascii="Calibri" w:eastAsia="Times New Roman" w:hAnsi="Calibri" w:cs="Calibri"/>
+                <w:lang w:eastAsia="es-CO"/>
+              </w:rPr>
+              <w:t>mtto</w:t>
+            </w:r>
+            <w:proofErr w:type="spellEnd"/>
+            <w:r>
+              <w:rPr>
+                <w:rFonts w:ascii="Calibri" w:eastAsia="Times New Roman" w:hAnsi="Calibri" w:cs="Calibri"/>
+                <w:lang w:eastAsia="es-CO"/>
+              </w:rPr>
+              <w:t xml:space="preserve"> </w:t>
+            </w:r>
+            <w:proofErr w:type="spellStart"/>
+            <w:r>
+              <w:rPr>
+                <w:rFonts w:ascii="Calibri" w:eastAsia="Times New Roman" w:hAnsi="Calibri" w:cs="Calibri"/>
+                <w:lang w:eastAsia="es-CO"/>
+              </w:rPr>
+              <w:t>juction</w:t>
+            </w:r>
+            <w:proofErr w:type="spellEnd"/>
+            <w:r>
+              <w:rPr>
+                <w:rFonts w:ascii="Calibri" w:eastAsia="Times New Roman" w:hAnsi="Calibri" w:cs="Calibri"/>
+                <w:lang w:eastAsia="es-CO"/>
+              </w:rPr>
+              <w:t xml:space="preserve"> box</w:t>
             </w:r>
           </w:p>
         </w:tc>
@@ -8271,23 +8582,47 @@
             <w:shd w:val="clear" w:color="auto" w:fill="auto"/>
             <w:noWrap/>
             <w:vAlign w:val="center"/>
-            <w:hideMark/>
-          </w:tcPr>
-          <w:p>
-            <w:pPr>
-              <w:spacing w:after="0" w:line="240" w:lineRule="auto"/>
-              <w:rPr>
-                <w:rFonts w:ascii="Calibri" w:eastAsia="Times New Roman" w:hAnsi="Calibri" w:cs="Calibri"/>
-                <w:lang w:eastAsia="es-CO"/>
-              </w:rPr>
-            </w:pPr>
-            <w:r>
-              <w:rPr>
-                <w:rFonts w:ascii="Calibri" w:eastAsia="Times New Roman" w:hAnsi="Calibri" w:cs="Calibri"/>
-                <w:lang w:eastAsia="es-CO"/>
-              </w:rPr>
-              <w:t>Realizar mtto sistema control avanzado</w:t>
-            </w:r>
+          </w:tcPr>
+          <w:p>
+            <w:pPr>
+              <w:spacing w:after="0" w:line="240" w:lineRule="auto"/>
+              <w:rPr>
+                <w:rFonts w:ascii="Calibri" w:eastAsia="Times New Roman" w:hAnsi="Calibri" w:cs="Calibri"/>
+                <w:lang w:eastAsia="es-CO"/>
+              </w:rPr>
+            </w:pPr>
+            <w:r>
+              <w:rPr>
+                <w:rFonts w:ascii="Calibri" w:eastAsia="Times New Roman" w:hAnsi="Calibri" w:cs="Calibri"/>
+                <w:lang w:eastAsia="es-CO"/>
+              </w:rPr>
+              <w:t xml:space="preserve">Realizar </w:t>
+            </w:r>
+            <w:proofErr w:type="spellStart"/>
+            <w:r>
+              <w:rPr>
+                <w:rFonts w:ascii="Calibri" w:eastAsia="Times New Roman" w:hAnsi="Calibri" w:cs="Calibri"/>
+                <w:lang w:eastAsia="es-CO"/>
+              </w:rPr>
+              <w:t>mtto</w:t>
+            </w:r>
+            <w:proofErr w:type="spellEnd"/>
+            <w:r>
+              <w:rPr>
+                <w:rFonts w:ascii="Calibri" w:eastAsia="Times New Roman" w:hAnsi="Calibri" w:cs="Calibri"/>
+                <w:lang w:eastAsia="es-CO"/>
+              </w:rPr>
+              <w:t xml:space="preserve"> piezas </w:t>
+            </w:r>
+            <w:proofErr w:type="spellStart"/>
+            <w:r>
+              <w:rPr>
+                <w:rFonts w:ascii="Calibri" w:eastAsia="Times New Roman" w:hAnsi="Calibri" w:cs="Calibri"/>
+                <w:lang w:eastAsia="es-CO"/>
+              </w:rPr>
+              <w:t>mecanicas</w:t>
+            </w:r>
+            <w:proofErr w:type="spellEnd"/>
           </w:p>
         </w:tc>
         <w:tc>
@@ -8302,22 +8637,21 @@
             <w:shd w:val="clear" w:color="auto" w:fill="auto"/>
             <w:noWrap/>
             <w:vAlign w:val="center"/>
-            <w:hideMark/>
-          </w:tcPr>
-          <w:p>
-            <w:pPr>
-              <w:spacing w:after="0" w:line="240" w:lineRule="auto"/>
-              <w:rPr>
-                <w:rFonts w:ascii="Calibri" w:eastAsia="Times New Roman" w:hAnsi="Calibri" w:cs="Calibri"/>
-                <w:lang w:eastAsia="es-CO"/>
-              </w:rPr>
-            </w:pPr>
-            <w:r>
-              <w:rPr>
-                <w:rFonts w:ascii="Calibri" w:eastAsia="Times New Roman" w:hAnsi="Calibri" w:cs="Calibri"/>
-                <w:lang w:eastAsia="es-CO"/>
-              </w:rPr>
-              <w:t>Confiabilidad instr.</w:t>
+          </w:tcPr>
+          <w:p>
+            <w:pPr>
+              <w:spacing w:after="0" w:line="240" w:lineRule="auto"/>
+              <w:rPr>
+                <w:rFonts w:ascii="Calibri" w:eastAsia="Times New Roman" w:hAnsi="Calibri" w:cs="Calibri"/>
+                <w:lang w:eastAsia="es-CO"/>
+              </w:rPr>
+            </w:pPr>
+            <w:r>
+              <w:rPr>
+                <w:rFonts w:ascii="Calibri" w:eastAsia="Times New Roman" w:hAnsi="Calibri" w:cs="Calibri"/>
+                <w:lang w:eastAsia="es-CO"/>
+              </w:rPr>
+              <w:t>Rotativo</w:t>
             </w:r>
           </w:p>
         </w:tc>
@@ -8374,22 +8708,37 @@
             <w:shd w:val="clear" w:color="auto" w:fill="auto"/>
             <w:noWrap/>
             <w:vAlign w:val="center"/>
-            <w:hideMark/>
-          </w:tcPr>
-          <w:p>
-            <w:pPr>
-              <w:spacing w:after="0" w:line="240" w:lineRule="auto"/>
-              <w:rPr>
-                <w:rFonts w:ascii="Calibri" w:eastAsia="Times New Roman" w:hAnsi="Calibri" w:cs="Calibri"/>
-                <w:lang w:eastAsia="es-CO"/>
-              </w:rPr>
-            </w:pPr>
-            <w:r>
-              <w:rPr>
-                <w:rFonts w:ascii="Calibri" w:eastAsia="Times New Roman" w:hAnsi="Calibri" w:cs="Calibri"/>
-                <w:lang w:eastAsia="es-CO"/>
-              </w:rPr>
-              <w:t>Realizar mtto válvula</w:t>
+          </w:tcPr>
+          <w:p>
+            <w:pPr>
+              <w:spacing w:after="0" w:line="240" w:lineRule="auto"/>
+              <w:rPr>
+                <w:rFonts w:ascii="Calibri" w:eastAsia="Times New Roman" w:hAnsi="Calibri" w:cs="Calibri"/>
+                <w:lang w:eastAsia="es-CO"/>
+              </w:rPr>
+            </w:pPr>
+            <w:r>
+              <w:rPr>
+                <w:rFonts w:ascii="Calibri" w:eastAsia="Times New Roman" w:hAnsi="Calibri" w:cs="Calibri"/>
+                <w:lang w:eastAsia="es-CO"/>
+              </w:rPr>
+              <w:t xml:space="preserve">Realizar </w:t>
+            </w:r>
+            <w:proofErr w:type="spellStart"/>
+            <w:r>
+              <w:rPr>
+                <w:rFonts w:ascii="Calibri" w:eastAsia="Times New Roman" w:hAnsi="Calibri" w:cs="Calibri"/>
+                <w:lang w:eastAsia="es-CO"/>
+              </w:rPr>
+              <w:t>mtto</w:t>
+            </w:r>
+            <w:proofErr w:type="spellEnd"/>
+            <w:r>
+              <w:rPr>
+                <w:rFonts w:ascii="Calibri" w:eastAsia="Times New Roman" w:hAnsi="Calibri" w:cs="Calibri"/>
+                <w:lang w:eastAsia="es-CO"/>
+              </w:rPr>
+              <w:t xml:space="preserve"> sistema control avanzado</w:t>
             </w:r>
           </w:p>
         </w:tc>
@@ -8405,22 +8754,37 @@
             <w:shd w:val="clear" w:color="auto" w:fill="auto"/>
             <w:noWrap/>
             <w:vAlign w:val="center"/>
-            <w:hideMark/>
-          </w:tcPr>
-          <w:p>
-            <w:pPr>
-              <w:spacing w:after="0" w:line="240" w:lineRule="auto"/>
-              <w:rPr>
-                <w:rFonts w:ascii="Calibri" w:eastAsia="Times New Roman" w:hAnsi="Calibri" w:cs="Calibri"/>
-                <w:lang w:eastAsia="es-CO"/>
-              </w:rPr>
-            </w:pPr>
-            <w:r>
-              <w:rPr>
-                <w:rFonts w:ascii="Calibri" w:eastAsia="Times New Roman" w:hAnsi="Calibri" w:cs="Calibri"/>
-                <w:lang w:eastAsia="es-CO"/>
-              </w:rPr>
-              <w:t>Instrumentista</w:t>
+          </w:tcPr>
+          <w:p>
+            <w:pPr>
+              <w:spacing w:after="0" w:line="240" w:lineRule="auto"/>
+              <w:rPr>
+                <w:rFonts w:ascii="Calibri" w:eastAsia="Times New Roman" w:hAnsi="Calibri" w:cs="Calibri"/>
+                <w:lang w:eastAsia="es-CO"/>
+              </w:rPr>
+            </w:pPr>
+            <w:r>
+              <w:rPr>
+                <w:rFonts w:ascii="Calibri" w:eastAsia="Times New Roman" w:hAnsi="Calibri" w:cs="Calibri"/>
+                <w:lang w:eastAsia="es-CO"/>
+              </w:rPr>
+              <w:t xml:space="preserve">Confiabilidad </w:t>
+            </w:r>
+            <w:proofErr w:type="spellStart"/>
+            <w:r>
+              <w:rPr>
+                <w:rFonts w:ascii="Calibri" w:eastAsia="Times New Roman" w:hAnsi="Calibri" w:cs="Calibri"/>
+                <w:lang w:eastAsia="es-CO"/>
+              </w:rPr>
+              <w:t>instr</w:t>
+            </w:r>
+            <w:proofErr w:type="spellEnd"/>
+            <w:r>
+              <w:rPr>
+                <w:rFonts w:ascii="Calibri" w:eastAsia="Times New Roman" w:hAnsi="Calibri" w:cs="Calibri"/>
+                <w:lang w:eastAsia="es-CO"/>
+              </w:rPr>
+              <w:t>.</w:t>
             </w:r>
           </w:p>
         </w:tc>
@@ -8478,22 +8842,37 @@
             <w:shd w:val="clear" w:color="auto" w:fill="auto"/>
             <w:noWrap/>
             <w:vAlign w:val="center"/>
-            <w:hideMark/>
-          </w:tcPr>
-          <w:p>
-            <w:pPr>
-              <w:spacing w:after="0" w:line="240" w:lineRule="auto"/>
-              <w:rPr>
-                <w:rFonts w:ascii="Calibri" w:eastAsia="Times New Roman" w:hAnsi="Calibri" w:cs="Calibri"/>
-                <w:lang w:eastAsia="es-CO"/>
-              </w:rPr>
-            </w:pPr>
-            <w:r>
-              <w:rPr>
-                <w:rFonts w:ascii="Calibri" w:eastAsia="Times New Roman" w:hAnsi="Calibri" w:cs="Calibri"/>
-                <w:lang w:eastAsia="es-CO"/>
-              </w:rPr>
-              <w:t>Reemplazar instrumento</w:t>
+          </w:tcPr>
+          <w:p>
+            <w:pPr>
+              <w:spacing w:after="0" w:line="240" w:lineRule="auto"/>
+              <w:rPr>
+                <w:rFonts w:ascii="Calibri" w:eastAsia="Times New Roman" w:hAnsi="Calibri" w:cs="Calibri"/>
+                <w:lang w:eastAsia="es-CO"/>
+              </w:rPr>
+            </w:pPr>
+            <w:r>
+              <w:rPr>
+                <w:rFonts w:ascii="Calibri" w:eastAsia="Times New Roman" w:hAnsi="Calibri" w:cs="Calibri"/>
+                <w:lang w:eastAsia="es-CO"/>
+              </w:rPr>
+              <w:t xml:space="preserve">Realizar </w:t>
+            </w:r>
+            <w:proofErr w:type="spellStart"/>
+            <w:r>
+              <w:rPr>
+                <w:rFonts w:ascii="Calibri" w:eastAsia="Times New Roman" w:hAnsi="Calibri" w:cs="Calibri"/>
+                <w:lang w:eastAsia="es-CO"/>
+              </w:rPr>
+              <w:t>mtto</w:t>
+            </w:r>
+            <w:proofErr w:type="spellEnd"/>
+            <w:r>
+              <w:rPr>
+                <w:rFonts w:ascii="Calibri" w:eastAsia="Times New Roman" w:hAnsi="Calibri" w:cs="Calibri"/>
+                <w:lang w:eastAsia="es-CO"/>
+              </w:rPr>
+              <w:t xml:space="preserve"> válvula</w:t>
             </w:r>
           </w:p>
         </w:tc>
@@ -8509,7 +8888,6 @@
             <w:shd w:val="clear" w:color="auto" w:fill="auto"/>
             <w:noWrap/>
             <w:vAlign w:val="center"/>
-            <w:hideMark/>
           </w:tcPr>
           <w:p>
             <w:pPr>
@@ -8581,22 +8959,21 @@
             <w:shd w:val="clear" w:color="auto" w:fill="auto"/>
             <w:noWrap/>
             <w:vAlign w:val="center"/>
-            <w:hideMark/>
-          </w:tcPr>
-          <w:p>
-            <w:pPr>
-              <w:spacing w:after="0" w:line="240" w:lineRule="auto"/>
-              <w:rPr>
-                <w:rFonts w:ascii="Calibri" w:eastAsia="Times New Roman" w:hAnsi="Calibri" w:cs="Calibri"/>
-                <w:lang w:eastAsia="es-CO"/>
-              </w:rPr>
-            </w:pPr>
-            <w:r>
-              <w:rPr>
-                <w:rFonts w:ascii="Calibri" w:eastAsia="Times New Roman" w:hAnsi="Calibri" w:cs="Calibri"/>
-                <w:lang w:eastAsia="es-CO"/>
-              </w:rPr>
-              <w:t>Reemplazar líneas de impulso</w:t>
+          </w:tcPr>
+          <w:p>
+            <w:pPr>
+              <w:spacing w:after="0" w:line="240" w:lineRule="auto"/>
+              <w:rPr>
+                <w:rFonts w:ascii="Calibri" w:eastAsia="Times New Roman" w:hAnsi="Calibri" w:cs="Calibri"/>
+                <w:lang w:eastAsia="es-CO"/>
+              </w:rPr>
+            </w:pPr>
+            <w:r>
+              <w:rPr>
+                <w:rFonts w:ascii="Calibri" w:eastAsia="Times New Roman" w:hAnsi="Calibri" w:cs="Calibri"/>
+                <w:lang w:eastAsia="es-CO"/>
+              </w:rPr>
+              <w:t>Reemplazar instrumento</w:t>
             </w:r>
           </w:p>
         </w:tc>
@@ -8612,7 +8989,6 @@
             <w:shd w:val="clear" w:color="auto" w:fill="auto"/>
             <w:noWrap/>
             <w:vAlign w:val="center"/>
-            <w:hideMark/>
           </w:tcPr>
           <w:p>
             <w:pPr>
@@ -8684,22 +9060,21 @@
             <w:shd w:val="clear" w:color="auto" w:fill="auto"/>
             <w:noWrap/>
             <w:vAlign w:val="center"/>
-            <w:hideMark/>
-          </w:tcPr>
-          <w:p>
-            <w:pPr>
-              <w:spacing w:after="0" w:line="240" w:lineRule="auto"/>
-              <w:rPr>
-                <w:rFonts w:ascii="Calibri" w:eastAsia="Times New Roman" w:hAnsi="Calibri" w:cs="Calibri"/>
-                <w:lang w:eastAsia="es-CO"/>
-              </w:rPr>
-            </w:pPr>
-            <w:r>
-              <w:rPr>
-                <w:rFonts w:ascii="Calibri" w:eastAsia="Times New Roman" w:hAnsi="Calibri" w:cs="Calibri"/>
-                <w:lang w:eastAsia="es-CO"/>
-              </w:rPr>
-              <w:t>Reemplazar termopozo</w:t>
+          </w:tcPr>
+          <w:p>
+            <w:pPr>
+              <w:spacing w:after="0" w:line="240" w:lineRule="auto"/>
+              <w:rPr>
+                <w:rFonts w:ascii="Calibri" w:eastAsia="Times New Roman" w:hAnsi="Calibri" w:cs="Calibri"/>
+                <w:lang w:eastAsia="es-CO"/>
+              </w:rPr>
+            </w:pPr>
+            <w:r>
+              <w:rPr>
+                <w:rFonts w:ascii="Calibri" w:eastAsia="Times New Roman" w:hAnsi="Calibri" w:cs="Calibri"/>
+                <w:lang w:eastAsia="es-CO"/>
+              </w:rPr>
+              <w:t>Reemplazar líneas de impulso</w:t>
             </w:r>
           </w:p>
         </w:tc>
@@ -8715,22 +9090,21 @@
             <w:shd w:val="clear" w:color="auto" w:fill="auto"/>
             <w:noWrap/>
             <w:vAlign w:val="center"/>
-            <w:hideMark/>
-          </w:tcPr>
-          <w:p>
-            <w:pPr>
-              <w:spacing w:after="0" w:line="240" w:lineRule="auto"/>
-              <w:rPr>
-                <w:rFonts w:ascii="Calibri" w:eastAsia="Times New Roman" w:hAnsi="Calibri" w:cs="Calibri"/>
-                <w:lang w:eastAsia="es-CO"/>
-              </w:rPr>
-            </w:pPr>
-            <w:r>
-              <w:rPr>
-                <w:rFonts w:ascii="Calibri" w:eastAsia="Times New Roman" w:hAnsi="Calibri" w:cs="Calibri"/>
-                <w:lang w:eastAsia="es-CO"/>
-              </w:rPr>
-              <w:t>Estático</w:t>
+          </w:tcPr>
+          <w:p>
+            <w:pPr>
+              <w:spacing w:after="0" w:line="240" w:lineRule="auto"/>
+              <w:rPr>
+                <w:rFonts w:ascii="Calibri" w:eastAsia="Times New Roman" w:hAnsi="Calibri" w:cs="Calibri"/>
+                <w:lang w:eastAsia="es-CO"/>
+              </w:rPr>
+            </w:pPr>
+            <w:r>
+              <w:rPr>
+                <w:rFonts w:ascii="Calibri" w:eastAsia="Times New Roman" w:hAnsi="Calibri" w:cs="Calibri"/>
+                <w:lang w:eastAsia="es-CO"/>
+              </w:rPr>
+              <w:t>Instrumentista</w:t>
             </w:r>
           </w:p>
         </w:tc>
@@ -8787,23 +9161,31 @@
             <w:shd w:val="clear" w:color="auto" w:fill="auto"/>
             <w:noWrap/>
             <w:vAlign w:val="center"/>
-            <w:hideMark/>
-          </w:tcPr>
-          <w:p>
-            <w:pPr>
-              <w:spacing w:after="0" w:line="240" w:lineRule="auto"/>
-              <w:rPr>
-                <w:rFonts w:ascii="Calibri" w:eastAsia="Times New Roman" w:hAnsi="Calibri" w:cs="Calibri"/>
-                <w:lang w:eastAsia="es-CO"/>
-              </w:rPr>
-            </w:pPr>
-            <w:r>
-              <w:rPr>
-                <w:rFonts w:ascii="Calibri" w:eastAsia="Times New Roman" w:hAnsi="Calibri" w:cs="Calibri"/>
-                <w:lang w:eastAsia="es-CO"/>
-              </w:rPr>
-              <w:t>Reemplazar tracing</w:t>
-            </w:r>
+          </w:tcPr>
+          <w:p>
+            <w:pPr>
+              <w:spacing w:after="0" w:line="240" w:lineRule="auto"/>
+              <w:rPr>
+                <w:rFonts w:ascii="Calibri" w:eastAsia="Times New Roman" w:hAnsi="Calibri" w:cs="Calibri"/>
+                <w:lang w:eastAsia="es-CO"/>
+              </w:rPr>
+            </w:pPr>
+            <w:r>
+              <w:rPr>
+                <w:rFonts w:ascii="Calibri" w:eastAsia="Times New Roman" w:hAnsi="Calibri" w:cs="Calibri"/>
+                <w:lang w:eastAsia="es-CO"/>
+              </w:rPr>
+              <w:t xml:space="preserve">Reemplazar </w:t>
+            </w:r>
+            <w:proofErr w:type="spellStart"/>
+            <w:r>
+              <w:rPr>
+                <w:rFonts w:ascii="Calibri" w:eastAsia="Times New Roman" w:hAnsi="Calibri" w:cs="Calibri"/>
+                <w:lang w:eastAsia="es-CO"/>
+              </w:rPr>
+              <w:t>termopozo</w:t>
+            </w:r>
+            <w:proofErr w:type="spellEnd"/>
           </w:p>
         </w:tc>
         <w:tc>
@@ -8818,7 +9200,6 @@
             <w:shd w:val="clear" w:color="auto" w:fill="auto"/>
             <w:noWrap/>
             <w:vAlign w:val="center"/>
-            <w:hideMark/>
           </w:tcPr>
           <w:p>
             <w:pPr>
@@ -8890,23 +9271,31 @@
             <w:shd w:val="clear" w:color="auto" w:fill="auto"/>
             <w:noWrap/>
             <w:vAlign w:val="center"/>
-            <w:hideMark/>
-          </w:tcPr>
-          <w:p>
-            <w:pPr>
-              <w:spacing w:after="0" w:line="240" w:lineRule="auto"/>
-              <w:rPr>
-                <w:rFonts w:ascii="Calibri" w:eastAsia="Times New Roman" w:hAnsi="Calibri" w:cs="Calibri"/>
-                <w:lang w:eastAsia="es-CO"/>
-              </w:rPr>
-            </w:pPr>
-            <w:r>
-              <w:rPr>
-                <w:rFonts w:ascii="Calibri" w:eastAsia="Times New Roman" w:hAnsi="Calibri" w:cs="Calibri"/>
-                <w:lang w:eastAsia="es-CO"/>
-              </w:rPr>
-              <w:t>Reemplazar válvula</w:t>
-            </w:r>
+          </w:tcPr>
+          <w:p>
+            <w:pPr>
+              <w:spacing w:after="0" w:line="240" w:lineRule="auto"/>
+              <w:rPr>
+                <w:rFonts w:ascii="Calibri" w:eastAsia="Times New Roman" w:hAnsi="Calibri" w:cs="Calibri"/>
+                <w:lang w:eastAsia="es-CO"/>
+              </w:rPr>
+            </w:pPr>
+            <w:r>
+              <w:rPr>
+                <w:rFonts w:ascii="Calibri" w:eastAsia="Times New Roman" w:hAnsi="Calibri" w:cs="Calibri"/>
+                <w:lang w:eastAsia="es-CO"/>
+              </w:rPr>
+              <w:t xml:space="preserve">Reemplazar </w:t>
+            </w:r>
+            <w:proofErr w:type="spellStart"/>
+            <w:r>
+              <w:rPr>
+                <w:rFonts w:ascii="Calibri" w:eastAsia="Times New Roman" w:hAnsi="Calibri" w:cs="Calibri"/>
+                <w:lang w:eastAsia="es-CO"/>
+              </w:rPr>
+              <w:t>tracing</w:t>
+            </w:r>
+            <w:proofErr w:type="spellEnd"/>
           </w:p>
         </w:tc>
         <w:tc>
@@ -8921,7 +9310,6 @@
             <w:shd w:val="clear" w:color="auto" w:fill="auto"/>
             <w:noWrap/>
             <w:vAlign w:val="center"/>
-            <w:hideMark/>
           </w:tcPr>
           <w:p>
             <w:pPr>
@@ -8993,22 +9381,21 @@
             <w:shd w:val="clear" w:color="auto" w:fill="auto"/>
             <w:noWrap/>
             <w:vAlign w:val="center"/>
-            <w:hideMark/>
-          </w:tcPr>
-          <w:p>
-            <w:pPr>
-              <w:spacing w:after="0" w:line="240" w:lineRule="auto"/>
-              <w:rPr>
-                <w:rFonts w:ascii="Calibri" w:eastAsia="Times New Roman" w:hAnsi="Calibri" w:cs="Calibri"/>
-                <w:lang w:eastAsia="es-CO"/>
-              </w:rPr>
-            </w:pPr>
-            <w:r>
-              <w:rPr>
-                <w:rFonts w:ascii="Calibri" w:eastAsia="Times New Roman" w:hAnsi="Calibri" w:cs="Calibri"/>
-                <w:lang w:eastAsia="es-CO"/>
-              </w:rPr>
-              <w:t>Retirar bridas instrumento</w:t>
+          </w:tcPr>
+          <w:p>
+            <w:pPr>
+              <w:spacing w:after="0" w:line="240" w:lineRule="auto"/>
+              <w:rPr>
+                <w:rFonts w:ascii="Calibri" w:eastAsia="Times New Roman" w:hAnsi="Calibri" w:cs="Calibri"/>
+                <w:lang w:eastAsia="es-CO"/>
+              </w:rPr>
+            </w:pPr>
+            <w:r>
+              <w:rPr>
+                <w:rFonts w:ascii="Calibri" w:eastAsia="Times New Roman" w:hAnsi="Calibri" w:cs="Calibri"/>
+                <w:lang w:eastAsia="es-CO"/>
+              </w:rPr>
+              <w:t>Reemplazar válvula</w:t>
             </w:r>
           </w:p>
         </w:tc>
@@ -9024,7 +9411,6 @@
             <w:shd w:val="clear" w:color="auto" w:fill="auto"/>
             <w:noWrap/>
             <w:vAlign w:val="center"/>
-            <w:hideMark/>
           </w:tcPr>
           <w:p>
             <w:pPr>
@@ -9096,22 +9482,21 @@
             <w:shd w:val="clear" w:color="auto" w:fill="auto"/>
             <w:noWrap/>
             <w:vAlign w:val="center"/>
-            <w:hideMark/>
-          </w:tcPr>
-          <w:p>
-            <w:pPr>
-              <w:spacing w:after="0" w:line="240" w:lineRule="auto"/>
-              <w:rPr>
-                <w:rFonts w:ascii="Calibri" w:eastAsia="Times New Roman" w:hAnsi="Calibri" w:cs="Calibri"/>
-                <w:lang w:eastAsia="es-CO"/>
-              </w:rPr>
-            </w:pPr>
-            <w:r>
-              <w:rPr>
-                <w:rFonts w:ascii="Calibri" w:eastAsia="Times New Roman" w:hAnsi="Calibri" w:cs="Calibri"/>
-                <w:lang w:eastAsia="es-CO"/>
-              </w:rPr>
-              <w:t>Retirar instrumento</w:t>
+          </w:tcPr>
+          <w:p>
+            <w:pPr>
+              <w:spacing w:after="0" w:line="240" w:lineRule="auto"/>
+              <w:rPr>
+                <w:rFonts w:ascii="Calibri" w:eastAsia="Times New Roman" w:hAnsi="Calibri" w:cs="Calibri"/>
+                <w:lang w:eastAsia="es-CO"/>
+              </w:rPr>
+            </w:pPr>
+            <w:r>
+              <w:rPr>
+                <w:rFonts w:ascii="Calibri" w:eastAsia="Times New Roman" w:hAnsi="Calibri" w:cs="Calibri"/>
+                <w:lang w:eastAsia="es-CO"/>
+              </w:rPr>
+              <w:t>Retirar bridas instrumento</w:t>
             </w:r>
           </w:p>
         </w:tc>
@@ -9127,22 +9512,21 @@
             <w:shd w:val="clear" w:color="auto" w:fill="auto"/>
             <w:noWrap/>
             <w:vAlign w:val="center"/>
-            <w:hideMark/>
-          </w:tcPr>
-          <w:p>
-            <w:pPr>
-              <w:spacing w:after="0" w:line="240" w:lineRule="auto"/>
-              <w:rPr>
-                <w:rFonts w:ascii="Calibri" w:eastAsia="Times New Roman" w:hAnsi="Calibri" w:cs="Calibri"/>
-                <w:lang w:eastAsia="es-CO"/>
-              </w:rPr>
-            </w:pPr>
-            <w:r>
-              <w:rPr>
-                <w:rFonts w:ascii="Calibri" w:eastAsia="Times New Roman" w:hAnsi="Calibri" w:cs="Calibri"/>
-                <w:lang w:eastAsia="es-CO"/>
-              </w:rPr>
-              <w:t>Instrumentista</w:t>
+          </w:tcPr>
+          <w:p>
+            <w:pPr>
+              <w:spacing w:after="0" w:line="240" w:lineRule="auto"/>
+              <w:rPr>
+                <w:rFonts w:ascii="Calibri" w:eastAsia="Times New Roman" w:hAnsi="Calibri" w:cs="Calibri"/>
+                <w:lang w:eastAsia="es-CO"/>
+              </w:rPr>
+            </w:pPr>
+            <w:r>
+              <w:rPr>
+                <w:rFonts w:ascii="Calibri" w:eastAsia="Times New Roman" w:hAnsi="Calibri" w:cs="Calibri"/>
+                <w:lang w:eastAsia="es-CO"/>
+              </w:rPr>
+              <w:t>Estático</w:t>
             </w:r>
           </w:p>
         </w:tc>
@@ -9199,22 +9583,21 @@
             <w:shd w:val="clear" w:color="auto" w:fill="auto"/>
             <w:noWrap/>
             <w:vAlign w:val="center"/>
-            <w:hideMark/>
-          </w:tcPr>
-          <w:p>
-            <w:pPr>
-              <w:spacing w:after="0" w:line="240" w:lineRule="auto"/>
-              <w:rPr>
-                <w:rFonts w:ascii="Calibri" w:eastAsia="Times New Roman" w:hAnsi="Calibri" w:cs="Calibri"/>
-                <w:lang w:eastAsia="es-CO"/>
-              </w:rPr>
-            </w:pPr>
-            <w:r>
-              <w:rPr>
-                <w:rFonts w:ascii="Calibri" w:eastAsia="Times New Roman" w:hAnsi="Calibri" w:cs="Calibri"/>
-                <w:lang w:eastAsia="es-CO"/>
-              </w:rPr>
-              <w:t>Retirar pieza mecánica</w:t>
+          </w:tcPr>
+          <w:p>
+            <w:pPr>
+              <w:spacing w:after="0" w:line="240" w:lineRule="auto"/>
+              <w:rPr>
+                <w:rFonts w:ascii="Calibri" w:eastAsia="Times New Roman" w:hAnsi="Calibri" w:cs="Calibri"/>
+                <w:lang w:eastAsia="es-CO"/>
+              </w:rPr>
+            </w:pPr>
+            <w:r>
+              <w:rPr>
+                <w:rFonts w:ascii="Calibri" w:eastAsia="Times New Roman" w:hAnsi="Calibri" w:cs="Calibri"/>
+                <w:lang w:eastAsia="es-CO"/>
+              </w:rPr>
+              <w:t>Retirar instrumento</w:t>
             </w:r>
           </w:p>
         </w:tc>
@@ -9230,22 +9613,21 @@
             <w:shd w:val="clear" w:color="auto" w:fill="auto"/>
             <w:noWrap/>
             <w:vAlign w:val="center"/>
-            <w:hideMark/>
-          </w:tcPr>
-          <w:p>
-            <w:pPr>
-              <w:spacing w:after="0" w:line="240" w:lineRule="auto"/>
-              <w:rPr>
-                <w:rFonts w:ascii="Calibri" w:eastAsia="Times New Roman" w:hAnsi="Calibri" w:cs="Calibri"/>
-                <w:lang w:eastAsia="es-CO"/>
-              </w:rPr>
-            </w:pPr>
-            <w:r>
-              <w:rPr>
-                <w:rFonts w:ascii="Calibri" w:eastAsia="Times New Roman" w:hAnsi="Calibri" w:cs="Calibri"/>
-                <w:lang w:eastAsia="es-CO"/>
-              </w:rPr>
-              <w:t>Rotativo</w:t>
+          </w:tcPr>
+          <w:p>
+            <w:pPr>
+              <w:spacing w:after="0" w:line="240" w:lineRule="auto"/>
+              <w:rPr>
+                <w:rFonts w:ascii="Calibri" w:eastAsia="Times New Roman" w:hAnsi="Calibri" w:cs="Calibri"/>
+                <w:lang w:eastAsia="es-CO"/>
+              </w:rPr>
+            </w:pPr>
+            <w:r>
+              <w:rPr>
+                <w:rFonts w:ascii="Calibri" w:eastAsia="Times New Roman" w:hAnsi="Calibri" w:cs="Calibri"/>
+                <w:lang w:eastAsia="es-CO"/>
+              </w:rPr>
+              <w:t>Instrumentista</w:t>
             </w:r>
           </w:p>
         </w:tc>
@@ -9302,22 +9684,21 @@
             <w:shd w:val="clear" w:color="auto" w:fill="auto"/>
             <w:noWrap/>
             <w:vAlign w:val="center"/>
-            <w:hideMark/>
-          </w:tcPr>
-          <w:p>
-            <w:pPr>
-              <w:spacing w:after="0" w:line="240" w:lineRule="auto"/>
-              <w:rPr>
-                <w:rFonts w:ascii="Calibri" w:eastAsia="Times New Roman" w:hAnsi="Calibri" w:cs="Calibri"/>
-                <w:lang w:eastAsia="es-CO"/>
-              </w:rPr>
-            </w:pPr>
-            <w:r>
-              <w:rPr>
-                <w:rFonts w:ascii="Calibri" w:eastAsia="Times New Roman" w:hAnsi="Calibri" w:cs="Calibri"/>
-                <w:lang w:eastAsia="es-CO"/>
-              </w:rPr>
-              <w:t>Retirar platina</w:t>
+          </w:tcPr>
+          <w:p>
+            <w:pPr>
+              <w:spacing w:after="0" w:line="240" w:lineRule="auto"/>
+              <w:rPr>
+                <w:rFonts w:ascii="Calibri" w:eastAsia="Times New Roman" w:hAnsi="Calibri" w:cs="Calibri"/>
+                <w:lang w:eastAsia="es-CO"/>
+              </w:rPr>
+            </w:pPr>
+            <w:r>
+              <w:rPr>
+                <w:rFonts w:ascii="Calibri" w:eastAsia="Times New Roman" w:hAnsi="Calibri" w:cs="Calibri"/>
+                <w:lang w:eastAsia="es-CO"/>
+              </w:rPr>
+              <w:t>Retirar pieza mecánica</w:t>
             </w:r>
           </w:p>
         </w:tc>
@@ -9333,22 +9714,21 @@
             <w:shd w:val="clear" w:color="auto" w:fill="auto"/>
             <w:noWrap/>
             <w:vAlign w:val="center"/>
-            <w:hideMark/>
-          </w:tcPr>
-          <w:p>
-            <w:pPr>
-              <w:spacing w:after="0" w:line="240" w:lineRule="auto"/>
-              <w:rPr>
-                <w:rFonts w:ascii="Calibri" w:eastAsia="Times New Roman" w:hAnsi="Calibri" w:cs="Calibri"/>
-                <w:lang w:eastAsia="es-CO"/>
-              </w:rPr>
-            </w:pPr>
-            <w:r>
-              <w:rPr>
-                <w:rFonts w:ascii="Calibri" w:eastAsia="Times New Roman" w:hAnsi="Calibri" w:cs="Calibri"/>
-                <w:lang w:eastAsia="es-CO"/>
-              </w:rPr>
-              <w:t>Estático</w:t>
+          </w:tcPr>
+          <w:p>
+            <w:pPr>
+              <w:spacing w:after="0" w:line="240" w:lineRule="auto"/>
+              <w:rPr>
+                <w:rFonts w:ascii="Calibri" w:eastAsia="Times New Roman" w:hAnsi="Calibri" w:cs="Calibri"/>
+                <w:lang w:eastAsia="es-CO"/>
+              </w:rPr>
+            </w:pPr>
+            <w:r>
+              <w:rPr>
+                <w:rFonts w:ascii="Calibri" w:eastAsia="Times New Roman" w:hAnsi="Calibri" w:cs="Calibri"/>
+                <w:lang w:eastAsia="es-CO"/>
+              </w:rPr>
+              <w:t>Rotativo</w:t>
             </w:r>
           </w:p>
         </w:tc>
@@ -9405,22 +9785,21 @@
             <w:shd w:val="clear" w:color="auto" w:fill="auto"/>
             <w:noWrap/>
             <w:vAlign w:val="center"/>
-            <w:hideMark/>
-          </w:tcPr>
-          <w:p>
-            <w:pPr>
-              <w:spacing w:after="0" w:line="240" w:lineRule="auto"/>
-              <w:rPr>
-                <w:rFonts w:ascii="Calibri" w:eastAsia="Times New Roman" w:hAnsi="Calibri" w:cs="Calibri"/>
-                <w:lang w:eastAsia="es-CO"/>
-              </w:rPr>
-            </w:pPr>
-            <w:r>
-              <w:rPr>
-                <w:rFonts w:ascii="Calibri" w:eastAsia="Times New Roman" w:hAnsi="Calibri" w:cs="Calibri"/>
-                <w:lang w:eastAsia="es-CO"/>
-              </w:rPr>
-              <w:t>Retirar termopozo</w:t>
+          </w:tcPr>
+          <w:p>
+            <w:pPr>
+              <w:spacing w:after="0" w:line="240" w:lineRule="auto"/>
+              <w:rPr>
+                <w:rFonts w:ascii="Calibri" w:eastAsia="Times New Roman" w:hAnsi="Calibri" w:cs="Calibri"/>
+                <w:lang w:eastAsia="es-CO"/>
+              </w:rPr>
+            </w:pPr>
+            <w:r>
+              <w:rPr>
+                <w:rFonts w:ascii="Calibri" w:eastAsia="Times New Roman" w:hAnsi="Calibri" w:cs="Calibri"/>
+                <w:lang w:eastAsia="es-CO"/>
+              </w:rPr>
+              <w:t>Retirar platina</w:t>
             </w:r>
           </w:p>
         </w:tc>
@@ -9436,7 +9815,6 @@
             <w:shd w:val="clear" w:color="auto" w:fill="auto"/>
             <w:noWrap/>
             <w:vAlign w:val="center"/>
-            <w:hideMark/>
           </w:tcPr>
           <w:p>
             <w:pPr>
@@ -9508,23 +9886,31 @@
             <w:shd w:val="clear" w:color="auto" w:fill="auto"/>
             <w:noWrap/>
             <w:vAlign w:val="center"/>
-            <w:hideMark/>
-          </w:tcPr>
-          <w:p>
-            <w:pPr>
-              <w:spacing w:after="0" w:line="240" w:lineRule="auto"/>
-              <w:rPr>
-                <w:rFonts w:ascii="Calibri" w:eastAsia="Times New Roman" w:hAnsi="Calibri" w:cs="Calibri"/>
-                <w:lang w:eastAsia="es-CO"/>
-              </w:rPr>
-            </w:pPr>
-            <w:r>
-              <w:rPr>
-                <w:rFonts w:ascii="Calibri" w:eastAsia="Times New Roman" w:hAnsi="Calibri" w:cs="Calibri"/>
-                <w:lang w:eastAsia="es-CO"/>
-              </w:rPr>
-              <w:t>Retirar válvula</w:t>
-            </w:r>
+          </w:tcPr>
+          <w:p>
+            <w:pPr>
+              <w:spacing w:after="0" w:line="240" w:lineRule="auto"/>
+              <w:rPr>
+                <w:rFonts w:ascii="Calibri" w:eastAsia="Times New Roman" w:hAnsi="Calibri" w:cs="Calibri"/>
+                <w:lang w:eastAsia="es-CO"/>
+              </w:rPr>
+            </w:pPr>
+            <w:r>
+              <w:rPr>
+                <w:rFonts w:ascii="Calibri" w:eastAsia="Times New Roman" w:hAnsi="Calibri" w:cs="Calibri"/>
+                <w:lang w:eastAsia="es-CO"/>
+              </w:rPr>
+              <w:t xml:space="preserve">Retirar </w:t>
+            </w:r>
+            <w:proofErr w:type="spellStart"/>
+            <w:r>
+              <w:rPr>
+                <w:rFonts w:ascii="Calibri" w:eastAsia="Times New Roman" w:hAnsi="Calibri" w:cs="Calibri"/>
+                <w:lang w:eastAsia="es-CO"/>
+              </w:rPr>
+              <w:t>termopozo</w:t>
+            </w:r>
+            <w:proofErr w:type="spellEnd"/>
           </w:p>
         </w:tc>
         <w:tc>
@@ -9539,7 +9925,6 @@
             <w:shd w:val="clear" w:color="auto" w:fill="auto"/>
             <w:noWrap/>
             <w:vAlign w:val="center"/>
-            <w:hideMark/>
           </w:tcPr>
           <w:p>
             <w:pPr>
@@ -9611,22 +9996,21 @@
             <w:shd w:val="clear" w:color="auto" w:fill="auto"/>
             <w:noWrap/>
             <w:vAlign w:val="center"/>
-            <w:hideMark/>
-          </w:tcPr>
-          <w:p>
-            <w:pPr>
-              <w:spacing w:after="0" w:line="240" w:lineRule="auto"/>
-              <w:rPr>
-                <w:rFonts w:ascii="Calibri" w:eastAsia="Times New Roman" w:hAnsi="Calibri" w:cs="Calibri"/>
-                <w:lang w:eastAsia="es-CO"/>
-              </w:rPr>
-            </w:pPr>
-            <w:r>
-              <w:rPr>
-                <w:rFonts w:ascii="Calibri" w:eastAsia="Times New Roman" w:hAnsi="Calibri" w:cs="Calibri"/>
-                <w:lang w:eastAsia="es-CO"/>
-              </w:rPr>
-              <w:t>Retirar y almacenar aislamiento térmico</w:t>
+          </w:tcPr>
+          <w:p>
+            <w:pPr>
+              <w:spacing w:after="0" w:line="240" w:lineRule="auto"/>
+              <w:rPr>
+                <w:rFonts w:ascii="Calibri" w:eastAsia="Times New Roman" w:hAnsi="Calibri" w:cs="Calibri"/>
+                <w:lang w:eastAsia="es-CO"/>
+              </w:rPr>
+            </w:pPr>
+            <w:r>
+              <w:rPr>
+                <w:rFonts w:ascii="Calibri" w:eastAsia="Times New Roman" w:hAnsi="Calibri" w:cs="Calibri"/>
+                <w:lang w:eastAsia="es-CO"/>
+              </w:rPr>
+              <w:t>Retirar válvula</w:t>
             </w:r>
           </w:p>
         </w:tc>
@@ -9642,22 +10026,21 @@
             <w:shd w:val="clear" w:color="auto" w:fill="auto"/>
             <w:noWrap/>
             <w:vAlign w:val="center"/>
-            <w:hideMark/>
-          </w:tcPr>
-          <w:p>
-            <w:pPr>
-              <w:spacing w:after="0" w:line="240" w:lineRule="auto"/>
-              <w:rPr>
-                <w:rFonts w:ascii="Calibri" w:eastAsia="Times New Roman" w:hAnsi="Calibri" w:cs="Calibri"/>
-                <w:lang w:eastAsia="es-CO"/>
-              </w:rPr>
-            </w:pPr>
-            <w:r>
-              <w:rPr>
-                <w:rFonts w:ascii="Calibri" w:eastAsia="Times New Roman" w:hAnsi="Calibri" w:cs="Calibri"/>
-                <w:lang w:eastAsia="es-CO"/>
-              </w:rPr>
-              <w:t>Aislador</w:t>
+          </w:tcPr>
+          <w:p>
+            <w:pPr>
+              <w:spacing w:after="0" w:line="240" w:lineRule="auto"/>
+              <w:rPr>
+                <w:rFonts w:ascii="Calibri" w:eastAsia="Times New Roman" w:hAnsi="Calibri" w:cs="Calibri"/>
+                <w:lang w:eastAsia="es-CO"/>
+              </w:rPr>
+            </w:pPr>
+            <w:r>
+              <w:rPr>
+                <w:rFonts w:ascii="Calibri" w:eastAsia="Times New Roman" w:hAnsi="Calibri" w:cs="Calibri"/>
+                <w:lang w:eastAsia="es-CO"/>
+              </w:rPr>
+              <w:t>Estático</w:t>
             </w:r>
           </w:p>
         </w:tc>
@@ -9670,7 +10053,108 @@
           <w:tcPr>
             <w:tcW w:w="608" w:type="dxa"/>
             <w:tcBorders>
-              <w:top w:val="nil"/>
+              <w:top w:val="single" w:sz="4" w:space="0" w:color="auto"/>
+              <w:left w:val="single" w:sz="8" w:space="0" w:color="auto"/>
+              <w:bottom w:val="single" w:sz="4" w:space="0" w:color="auto"/>
+              <w:right w:val="single" w:sz="4" w:space="0" w:color="auto"/>
+            </w:tcBorders>
+            <w:shd w:val="clear" w:color="auto" w:fill="auto"/>
+            <w:noWrap/>
+            <w:vAlign w:val="bottom"/>
+            <w:hideMark/>
+          </w:tcPr>
+          <w:p>
+            <w:pPr>
+              <w:spacing w:after="0" w:line="240" w:lineRule="auto"/>
+              <w:jc w:val="center"/>
+              <w:rPr>
+                <w:rFonts w:ascii="Arial" w:eastAsia="Times New Roman" w:hAnsi="Arial" w:cs="Arial"/>
+                <w:sz w:val="20"/>
+                <w:szCs w:val="20"/>
+                <w:lang w:eastAsia="es-CO"/>
+              </w:rPr>
+            </w:pPr>
+            <w:r>
+              <w:rPr>
+                <w:rFonts w:ascii="Arial" w:eastAsia="Times New Roman" w:hAnsi="Arial" w:cs="Arial"/>
+                <w:sz w:val="20"/>
+                <w:szCs w:val="20"/>
+                <w:lang w:eastAsia="es-CO"/>
+              </w:rPr>
+              <w:t>38</w:t>
+            </w:r>
+          </w:p>
+        </w:tc>
+        <w:tc>
+          <w:tcPr>
+            <w:tcW w:w="3880" w:type="dxa"/>
+            <w:tcBorders>
+              <w:top w:val="single" w:sz="4" w:space="0" w:color="auto"/>
+              <w:left w:val="nil"/>
+              <w:bottom w:val="single" w:sz="4" w:space="0" w:color="auto"/>
+              <w:right w:val="single" w:sz="4" w:space="0" w:color="auto"/>
+            </w:tcBorders>
+            <w:shd w:val="clear" w:color="auto" w:fill="auto"/>
+            <w:noWrap/>
+            <w:vAlign w:val="center"/>
+          </w:tcPr>
+          <w:p>
+            <w:pPr>
+              <w:spacing w:after="0" w:line="240" w:lineRule="auto"/>
+              <w:rPr>
+                <w:rFonts w:ascii="Calibri" w:eastAsia="Times New Roman" w:hAnsi="Calibri" w:cs="Calibri"/>
+                <w:lang w:eastAsia="es-CO"/>
+              </w:rPr>
+            </w:pPr>
+            <w:r>
+              <w:rPr>
+                <w:rFonts w:ascii="Calibri" w:eastAsia="Times New Roman" w:hAnsi="Calibri" w:cs="Calibri"/>
+                <w:lang w:eastAsia="es-CO"/>
+              </w:rPr>
+              <w:t>Retirar y almacenar aislamiento térmico</w:t>
+            </w:r>
+          </w:p>
+        </w:tc>
+        <w:tc>
+          <w:tcPr>
+            <w:tcW w:w="2020" w:type="dxa"/>
+            <w:tcBorders>
+              <w:top w:val="single" w:sz="4" w:space="0" w:color="auto"/>
+              <w:left w:val="nil"/>
+              <w:bottom w:val="single" w:sz="4" w:space="0" w:color="auto"/>
+              <w:right w:val="single" w:sz="8" w:space="0" w:color="auto"/>
+            </w:tcBorders>
+            <w:shd w:val="clear" w:color="auto" w:fill="auto"/>
+            <w:noWrap/>
+            <w:vAlign w:val="center"/>
+          </w:tcPr>
+          <w:p>
+            <w:pPr>
+              <w:spacing w:after="0" w:line="240" w:lineRule="auto"/>
+              <w:rPr>
+                <w:rFonts w:ascii="Calibri" w:eastAsia="Times New Roman" w:hAnsi="Calibri" w:cs="Calibri"/>
+                <w:lang w:eastAsia="es-CO"/>
+              </w:rPr>
+            </w:pPr>
+            <w:r>
+              <w:rPr>
+                <w:rFonts w:ascii="Calibri" w:eastAsia="Times New Roman" w:hAnsi="Calibri" w:cs="Calibri"/>
+                <w:lang w:eastAsia="es-CO"/>
+              </w:rPr>
+              <w:t>Aislador</w:t>
+            </w:r>
+          </w:p>
+        </w:tc>
+      </w:tr>
+      <w:tr>
+        <w:trPr>
+          <w:trHeight w:val="300"/>
+        </w:trPr>
+        <w:tc>
+          <w:tcPr>
+            <w:tcW w:w="608" w:type="dxa"/>
+            <w:tcBorders>
+              <w:top w:val="single" w:sz="4" w:space="0" w:color="auto"/>
               <w:left w:val="single" w:sz="8" w:space="0" w:color="auto"/>
               <w:bottom w:val="single" w:sz="8" w:space="0" w:color="auto"/>
               <w:right w:val="single" w:sz="4" w:space="0" w:color="auto"/>
@@ -9678,7 +10162,6 @@
             <w:shd w:val="clear" w:color="auto" w:fill="auto"/>
             <w:noWrap/>
             <w:vAlign w:val="bottom"/>
-            <w:hideMark/>
           </w:tcPr>
           <w:p>
             <w:pPr>
@@ -9698,7 +10181,7 @@
                 <w:szCs w:val="20"/>
                 <w:lang w:eastAsia="es-CO"/>
               </w:rPr>
-              <w:t>38</w:t>
+              <w:t>39</w:t>
             </w:r>
           </w:p>
         </w:tc>
@@ -9706,7 +10189,7 @@
           <w:tcPr>
             <w:tcW w:w="3880" w:type="dxa"/>
             <w:tcBorders>
-              <w:top w:val="nil"/>
+              <w:top w:val="single" w:sz="4" w:space="0" w:color="auto"/>
               <w:left w:val="nil"/>
               <w:bottom w:val="single" w:sz="8" w:space="0" w:color="auto"/>
               <w:right w:val="single" w:sz="4" w:space="0" w:color="auto"/>
@@ -9714,7 +10197,6 @@
             <w:shd w:val="clear" w:color="auto" w:fill="auto"/>
             <w:noWrap/>
             <w:vAlign w:val="center"/>
-            <w:hideMark/>
           </w:tcPr>
           <w:p>
             <w:pPr>
@@ -9737,7 +10219,7 @@
           <w:tcPr>
             <w:tcW w:w="2020" w:type="dxa"/>
             <w:tcBorders>
-              <w:top w:val="nil"/>
+              <w:top w:val="single" w:sz="4" w:space="0" w:color="auto"/>
               <w:left w:val="nil"/>
               <w:bottom w:val="single" w:sz="8" w:space="0" w:color="auto"/>
               <w:right w:val="single" w:sz="8" w:space="0" w:color="auto"/>
@@ -9745,7 +10227,6 @@
             <w:shd w:val="clear" w:color="auto" w:fill="auto"/>
             <w:noWrap/>
             <w:vAlign w:val="center"/>
-            <w:hideMark/>
           </w:tcPr>
           <w:p>
             <w:pPr>
@@ -9817,7 +10298,15 @@
         <w:t>-</w:t>
       </w:r>
       <w:r>
-        <w:t>UNIDAD-CONSE.PARADA-ESPECIALIDAD-TAG EQUIPO(SIN EL NUMERO DE LA UNIDAD)</w:t>
+        <w:t xml:space="preserve">UNIDAD-CONSE.PARADA-ESPECIALIDAD-TAG </w:t>
+      </w:r>
+      <w:proofErr w:type="gramStart"/>
+      <w:r>
+        <w:t>EQUIPO(</w:t>
+      </w:r>
+      <w:proofErr w:type="gramEnd"/>
+      <w:r>
+        <w:t>SIN EL NUMERO DE LA UNIDAD)</w:t>
       </w:r>
       <w:r>
         <w:t xml:space="preserve">. Ejemplo: </w:t>

</xml_diff>